<commit_message>
wrote down the technologies used I know
</commit_message>
<xml_diff>
--- a/I1/Current_Working_Directory/ABM-E2-XX-Software Architecture Document.docx
+++ b/I1/Current_Working_Directory/ABM-E2-XX-Software Architecture Document.docx
@@ -1,31 +1,21 @@
 
 <file path=word/document.xml><?xml version="1.0" encoding="utf-8"?>
-<w:document xmlns:wpc="http://schemas.microsoft.com/office/word/2010/wordprocessingCanvas" xmlns:mc="http://schemas.openxmlformats.org/markup-compatibility/2006" xmlns:o="urn:schemas-microsoft-com:office:office" xmlns:r="http://schemas.openxmlformats.org/officeDocument/2006/relationships" xmlns:m="http://schemas.openxmlformats.org/officeDocument/2006/math" xmlns:v="urn:schemas-microsoft-com:vml" xmlns:wp14="http://schemas.microsoft.com/office/word/2010/wordprocessingDrawing" xmlns:wp="http://schemas.openxmlformats.org/drawingml/2006/wordprocessingDrawing" xmlns:w10="urn:schemas-microsoft-com:office:word" xmlns:w="http://schemas.openxmlformats.org/wordprocessingml/2006/main" xmlns:w14="http://schemas.microsoft.com/office/word/2010/wordml" xmlns:wpg="http://schemas.microsoft.com/office/word/2010/wordprocessingGroup" xmlns:wpi="http://schemas.microsoft.com/office/word/2010/wordprocessingInk" xmlns:wne="http://schemas.microsoft.com/office/word/2006/wordml" xmlns:wps="http://schemas.microsoft.com/office/word/2010/wordprocessingShape" mc:Ignorable="w14 wp14">
+<w:document xmlns:wpc="http://schemas.microsoft.com/office/word/2010/wordprocessingCanvas" xmlns:cx="http://schemas.microsoft.com/office/drawing/2014/chartex" xmlns:cx1="http://schemas.microsoft.com/office/drawing/2015/9/8/chartex" xmlns:mc="http://schemas.openxmlformats.org/markup-compatibility/2006" xmlns:o="urn:schemas-microsoft-com:office:office" xmlns:r="http://schemas.openxmlformats.org/officeDocument/2006/relationships" xmlns:m="http://schemas.openxmlformats.org/officeDocument/2006/math" xmlns:v="urn:schemas-microsoft-com:vml" xmlns:wp14="http://schemas.microsoft.com/office/word/2010/wordprocessingDrawing" xmlns:wp="http://schemas.openxmlformats.org/drawingml/2006/wordprocessingDrawing" xmlns:w10="urn:schemas-microsoft-com:office:word" xmlns:w="http://schemas.openxmlformats.org/wordprocessingml/2006/main" xmlns:w14="http://schemas.microsoft.com/office/word/2010/wordml" xmlns:w15="http://schemas.microsoft.com/office/word/2012/wordml" xmlns:w16se="http://schemas.microsoft.com/office/word/2015/wordml/symex" xmlns:wpg="http://schemas.microsoft.com/office/word/2010/wordprocessingGroup" xmlns:wpi="http://schemas.microsoft.com/office/word/2010/wordprocessingInk" xmlns:wne="http://schemas.microsoft.com/office/word/2006/wordml" xmlns:wps="http://schemas.microsoft.com/office/word/2010/wordprocessingShape" mc:Ignorable="w14 w15 w16se wp14">
   <w:body>
     <w:p>
       <w:pPr>
-        <w:pStyle w:val="a3"/>
+        <w:pStyle w:val="Title"/>
         <w:jc w:val="right"/>
       </w:pPr>
-      <w:r>
-        <w:fldChar w:fldCharType="begin"/>
-      </w:r>
-      <w:r>
-        <w:instrText xml:space="preserve"> SUBJECT  \* MERGEFORMAT </w:instrText>
-      </w:r>
-      <w:r>
-        <w:fldChar w:fldCharType="separate"/>
-      </w:r>
-      <w:r>
-        <w:t>&lt;ABM&gt;</w:t>
-      </w:r>
-      <w:r>
-        <w:fldChar w:fldCharType="end"/>
-      </w:r>
-    </w:p>
-    <w:p>
-      <w:pPr>
-        <w:pStyle w:val="a3"/>
+      <w:fldSimple w:instr=" SUBJECT  \* MERGEFORMAT ">
+        <w:r>
+          <w:t>&lt;ABM&gt;</w:t>
+        </w:r>
+      </w:fldSimple>
+    </w:p>
+    <w:p>
+      <w:pPr>
+        <w:pStyle w:val="Title"/>
         <w:jc w:val="right"/>
         <w:rPr>
           <w:lang w:val="bg-BG"/>
@@ -40,13 +30,13 @@
     </w:p>
     <w:p>
       <w:pPr>
-        <w:pStyle w:val="a3"/>
+        <w:pStyle w:val="Title"/>
         <w:jc w:val="right"/>
       </w:pPr>
     </w:p>
     <w:p>
       <w:pPr>
-        <w:pStyle w:val="a3"/>
+        <w:pStyle w:val="Title"/>
         <w:jc w:val="right"/>
         <w:rPr>
           <w:sz w:val="28"/>
@@ -71,7 +61,7 @@
     </w:p>
     <w:p>
       <w:pPr>
-        <w:pStyle w:val="a3"/>
+        <w:pStyle w:val="Title"/>
         <w:rPr>
           <w:sz w:val="28"/>
           <w:lang w:val="bg-BG"/>
@@ -95,8 +85,8 @@
     <w:p>
       <w:pPr>
         <w:sectPr>
-          <w:headerReference w:type="default" r:id="rId8"/>
-          <w:footerReference w:type="even" r:id="rId9"/>
+          <w:headerReference w:type="default" r:id="rId7"/>
+          <w:footerReference w:type="even" r:id="rId8"/>
           <w:pgSz w:w="12240" w:h="15840" w:code="1"/>
           <w:pgMar w:top="1440" w:right="1440" w:bottom="1440" w:left="1440" w:header="720" w:footer="720" w:gutter="0"/>
           <w:cols w:space="720"/>
@@ -106,7 +96,7 @@
     </w:p>
     <w:p>
       <w:pPr>
-        <w:pStyle w:val="a3"/>
+        <w:pStyle w:val="Title"/>
         <w:rPr>
           <w:lang w:val="bg-BG"/>
         </w:rPr>
@@ -419,7 +409,7 @@
     <w:p/>
     <w:p>
       <w:pPr>
-        <w:pStyle w:val="a3"/>
+        <w:pStyle w:val="Title"/>
         <w:rPr>
           <w:lang w:val="bg-BG"/>
         </w:rPr>
@@ -437,7 +427,7 @@
     </w:p>
     <w:p>
       <w:pPr>
-        <w:pStyle w:val="10"/>
+        <w:pStyle w:val="TOC1"/>
         <w:tabs>
           <w:tab w:val="left" w:pos="432"/>
         </w:tabs>
@@ -524,7 +514,7 @@
     </w:p>
     <w:p>
       <w:pPr>
-        <w:pStyle w:val="20"/>
+        <w:pStyle w:val="TOC2"/>
         <w:tabs>
           <w:tab w:val="left" w:pos="1000"/>
         </w:tabs>
@@ -601,7 +591,7 @@
     </w:p>
     <w:p>
       <w:pPr>
-        <w:pStyle w:val="20"/>
+        <w:pStyle w:val="TOC2"/>
         <w:tabs>
           <w:tab w:val="left" w:pos="1000"/>
         </w:tabs>
@@ -679,7 +669,7 @@
     </w:p>
     <w:p>
       <w:pPr>
-        <w:pStyle w:val="20"/>
+        <w:pStyle w:val="TOC2"/>
         <w:tabs>
           <w:tab w:val="left" w:pos="1000"/>
         </w:tabs>
@@ -757,7 +747,7 @@
     </w:p>
     <w:p>
       <w:pPr>
-        <w:pStyle w:val="20"/>
+        <w:pStyle w:val="TOC2"/>
         <w:tabs>
           <w:tab w:val="left" w:pos="1000"/>
         </w:tabs>
@@ -834,7 +824,7 @@
     </w:p>
     <w:p>
       <w:pPr>
-        <w:pStyle w:val="20"/>
+        <w:pStyle w:val="TOC2"/>
         <w:tabs>
           <w:tab w:val="left" w:pos="1000"/>
         </w:tabs>
@@ -911,7 +901,7 @@
     </w:p>
     <w:p>
       <w:pPr>
-        <w:pStyle w:val="10"/>
+        <w:pStyle w:val="TOC1"/>
         <w:tabs>
           <w:tab w:val="left" w:pos="432"/>
         </w:tabs>
@@ -988,7 +978,7 @@
     </w:p>
     <w:p>
       <w:pPr>
-        <w:pStyle w:val="20"/>
+        <w:pStyle w:val="TOC2"/>
         <w:tabs>
           <w:tab w:val="left" w:pos="1000"/>
         </w:tabs>
@@ -1066,7 +1056,7 @@
     </w:p>
     <w:p>
       <w:pPr>
-        <w:pStyle w:val="20"/>
+        <w:pStyle w:val="TOC2"/>
         <w:tabs>
           <w:tab w:val="left" w:pos="1000"/>
         </w:tabs>
@@ -1144,7 +1134,7 @@
     </w:p>
     <w:p>
       <w:pPr>
-        <w:pStyle w:val="20"/>
+        <w:pStyle w:val="TOC2"/>
         <w:tabs>
           <w:tab w:val="left" w:pos="1000"/>
         </w:tabs>
@@ -1222,7 +1212,7 @@
     </w:p>
     <w:p>
       <w:pPr>
-        <w:pStyle w:val="10"/>
+        <w:pStyle w:val="TOC1"/>
         <w:tabs>
           <w:tab w:val="left" w:pos="432"/>
         </w:tabs>
@@ -1300,7 +1290,7 @@
     </w:p>
     <w:p>
       <w:pPr>
-        <w:pStyle w:val="10"/>
+        <w:pStyle w:val="TOC1"/>
         <w:tabs>
           <w:tab w:val="left" w:pos="432"/>
         </w:tabs>
@@ -1376,7 +1366,7 @@
     </w:p>
     <w:p>
       <w:pPr>
-        <w:pStyle w:val="10"/>
+        <w:pStyle w:val="TOC1"/>
         <w:tabs>
           <w:tab w:val="left" w:pos="432"/>
         </w:tabs>
@@ -1452,7 +1442,7 @@
     </w:p>
     <w:p>
       <w:pPr>
-        <w:pStyle w:val="20"/>
+        <w:pStyle w:val="TOC2"/>
         <w:tabs>
           <w:tab w:val="left" w:pos="1000"/>
         </w:tabs>
@@ -1528,7 +1518,7 @@
     </w:p>
     <w:p>
       <w:pPr>
-        <w:pStyle w:val="20"/>
+        <w:pStyle w:val="TOC2"/>
         <w:tabs>
           <w:tab w:val="left" w:pos="1000"/>
         </w:tabs>
@@ -1604,7 +1594,7 @@
     </w:p>
     <w:p>
       <w:pPr>
-        <w:pStyle w:val="20"/>
+        <w:pStyle w:val="TOC2"/>
         <w:tabs>
           <w:tab w:val="left" w:pos="1000"/>
         </w:tabs>
@@ -1680,7 +1670,7 @@
     </w:p>
     <w:p>
       <w:pPr>
-        <w:pStyle w:val="10"/>
+        <w:pStyle w:val="TOC1"/>
         <w:tabs>
           <w:tab w:val="left" w:pos="432"/>
         </w:tabs>
@@ -1756,7 +1746,7 @@
     </w:p>
     <w:p>
       <w:pPr>
-        <w:pStyle w:val="10"/>
+        <w:pStyle w:val="TOC1"/>
         <w:tabs>
           <w:tab w:val="left" w:pos="432"/>
         </w:tabs>
@@ -1832,7 +1822,7 @@
     </w:p>
     <w:p>
       <w:pPr>
-        <w:pStyle w:val="10"/>
+        <w:pStyle w:val="TOC1"/>
         <w:tabs>
           <w:tab w:val="left" w:pos="432"/>
         </w:tabs>
@@ -1908,7 +1898,7 @@
     </w:p>
     <w:p>
       <w:pPr>
-        <w:pStyle w:val="20"/>
+        <w:pStyle w:val="TOC2"/>
         <w:tabs>
           <w:tab w:val="left" w:pos="1000"/>
         </w:tabs>
@@ -1984,7 +1974,7 @@
     </w:p>
     <w:p>
       <w:pPr>
-        <w:pStyle w:val="20"/>
+        <w:pStyle w:val="TOC2"/>
         <w:tabs>
           <w:tab w:val="left" w:pos="1000"/>
         </w:tabs>
@@ -2060,7 +2050,7 @@
     </w:p>
     <w:p>
       <w:pPr>
-        <w:pStyle w:val="10"/>
+        <w:pStyle w:val="TOC1"/>
         <w:tabs>
           <w:tab w:val="left" w:pos="432"/>
         </w:tabs>
@@ -2136,7 +2126,7 @@
     </w:p>
     <w:p>
       <w:pPr>
-        <w:pStyle w:val="10"/>
+        <w:pStyle w:val="TOC1"/>
         <w:tabs>
           <w:tab w:val="left" w:pos="864"/>
         </w:tabs>
@@ -2212,7 +2202,7 @@
     </w:p>
     <w:p>
       <w:pPr>
-        <w:pStyle w:val="10"/>
+        <w:pStyle w:val="TOC1"/>
         <w:tabs>
           <w:tab w:val="left" w:pos="864"/>
         </w:tabs>
@@ -2290,7 +2280,7 @@
     </w:p>
     <w:p>
       <w:pPr>
-        <w:pStyle w:val="a3"/>
+        <w:pStyle w:val="Title"/>
       </w:pPr>
       <w:r>
         <w:fldChar w:fldCharType="end"/>
@@ -2311,7 +2301,7 @@
     </w:p>
     <w:p>
       <w:pPr>
-        <w:pStyle w:val="1"/>
+        <w:pStyle w:val="Heading1"/>
         <w:rPr>
           <w:lang w:val="bg-BG"/>
         </w:rPr>
@@ -2327,7 +2317,7 @@
     </w:p>
     <w:p>
       <w:pPr>
-        <w:pStyle w:val="2"/>
+        <w:pStyle w:val="Heading2"/>
       </w:pPr>
       <w:bookmarkStart w:id="1" w:name="_Toc441597042"/>
       <w:r>
@@ -2386,7 +2376,7 @@
     </w:p>
     <w:p>
       <w:pPr>
-        <w:pStyle w:val="2"/>
+        <w:pStyle w:val="Heading2"/>
         <w:rPr>
           <w:lang w:val="bg-BG"/>
         </w:rPr>
@@ -2417,7 +2407,7 @@
     </w:p>
     <w:p>
       <w:pPr>
-        <w:pStyle w:val="2"/>
+        <w:pStyle w:val="Heading2"/>
         <w:rPr>
           <w:lang w:val="bg-BG"/>
         </w:rPr>
@@ -2428,21 +2418,7 @@
         <w:rPr>
           <w:lang w:val="bg-BG"/>
         </w:rPr>
-        <w:t xml:space="preserve">Дефиниции, </w:t>
-      </w:r>
-      <w:proofErr w:type="spellStart"/>
-      <w:r>
-        <w:rPr>
-          <w:lang w:val="bg-BG"/>
-        </w:rPr>
-        <w:t>Акроними</w:t>
-      </w:r>
-      <w:proofErr w:type="spellEnd"/>
-      <w:r>
-        <w:rPr>
-          <w:lang w:val="bg-BG"/>
-        </w:rPr>
-        <w:t xml:space="preserve"> и Абревиатури.</w:t>
+        <w:t>Дефиниции, Акроними и Абревиатури.</w:t>
       </w:r>
       <w:bookmarkEnd w:id="4"/>
       <w:bookmarkEnd w:id="5"/>
@@ -2455,21 +2431,7 @@
         <w:rPr>
           <w:lang w:val="bg-BG"/>
         </w:rPr>
-        <w:t xml:space="preserve">Всички </w:t>
-      </w:r>
-      <w:proofErr w:type="spellStart"/>
-      <w:r>
-        <w:rPr>
-          <w:lang w:val="bg-BG"/>
-        </w:rPr>
-        <w:t>акроними</w:t>
-      </w:r>
-      <w:proofErr w:type="spellEnd"/>
-      <w:r>
-        <w:rPr>
-          <w:lang w:val="bg-BG"/>
-        </w:rPr>
-        <w:t>, дефиниции и абревиатури може да се видят в документа</w:t>
+        <w:t>Всички акроними, дефиниции и абревиатури може да се видят в документа</w:t>
       </w:r>
       <w:r>
         <w:t>:</w:t>
@@ -2488,7 +2450,7 @@
     </w:p>
     <w:p>
       <w:pPr>
-        <w:pStyle w:val="2"/>
+        <w:pStyle w:val="Heading2"/>
       </w:pPr>
       <w:bookmarkStart w:id="6" w:name="_Toc441597045"/>
       <w:r>
@@ -2512,7 +2474,7 @@
     </w:p>
     <w:p>
       <w:pPr>
-        <w:pStyle w:val="2"/>
+        <w:pStyle w:val="Heading2"/>
       </w:pPr>
       <w:bookmarkStart w:id="7" w:name="_Toc441597046"/>
       <w:r>
@@ -2532,7 +2494,7 @@
       </w:r>
       <w:r>
         <w:rPr>
-          <w:rStyle w:val="af"/>
+          <w:rStyle w:val="Strong"/>
         </w:rPr>
         <w:t>Software Architecture Document</w:t>
       </w:r>
@@ -2541,7 +2503,7 @@
       </w:r>
       <w:r>
         <w:rPr>
-          <w:rStyle w:val="af"/>
+          <w:rStyle w:val="Strong"/>
         </w:rPr>
         <w:t>Software Architecture Document</w:t>
       </w:r>
@@ -2551,7 +2513,7 @@
     </w:p>
     <w:p>
       <w:pPr>
-        <w:pStyle w:val="1"/>
+        <w:pStyle w:val="Heading1"/>
       </w:pPr>
       <w:bookmarkStart w:id="8" w:name="_Toc441597047"/>
       <w:r>
@@ -2764,7 +2726,7 @@
     </w:p>
     <w:p>
       <w:pPr>
-        <w:pStyle w:val="2"/>
+        <w:pStyle w:val="Heading2"/>
         <w:rPr>
           <w:lang w:val="bg-BG"/>
         </w:rPr>
@@ -2849,7 +2811,7 @@
     </w:p>
     <w:p>
       <w:pPr>
-        <w:pStyle w:val="2"/>
+        <w:pStyle w:val="Heading2"/>
         <w:rPr>
           <w:lang w:val="bg-BG"/>
         </w:rPr>
@@ -2895,13 +2857,8 @@
         </w:rPr>
         <w:t xml:space="preserve">облачни технологии. Фирмата </w:t>
       </w:r>
-      <w:proofErr w:type="spellStart"/>
-      <w:r>
-        <w:t>Amplidata</w:t>
-      </w:r>
-      <w:proofErr w:type="spellEnd"/>
-      <w:r>
-        <w:t xml:space="preserve"> </w:t>
+      <w:r>
+        <w:t xml:space="preserve">Amplidata </w:t>
       </w:r>
       <w:r>
         <w:rPr>
@@ -2912,7 +2869,7 @@
     </w:p>
     <w:p>
       <w:pPr>
-        <w:pStyle w:val="2"/>
+        <w:pStyle w:val="Heading2"/>
         <w:rPr>
           <w:lang w:val="bg-BG"/>
         </w:rPr>
@@ -2954,6 +2911,12 @@
         <w:t>Най – наложилият се принцип на осъществяване на връзки с други системи е чрез сервизна шина</w:t>
       </w:r>
       <w:r>
+        <w:rPr>
+          <w:lang w:val="en-GB"/>
+        </w:rPr>
+        <w:t xml:space="preserve"> </w:t>
+      </w:r>
+      <w:r>
         <w:t xml:space="preserve">(Enterprise Service Buss). </w:t>
       </w:r>
       <w:r>
@@ -2972,71 +2935,180 @@
         <w:rPr>
           <w:lang w:val="bg-BG"/>
         </w:rPr>
-        <w:t xml:space="preserve">позволява </w:t>
-      </w:r>
-      <w:bookmarkStart w:id="12" w:name="_GoBack"/>
+        <w:t>позволява общуването между различни при</w:t>
+      </w:r>
+      <w:r>
+        <w:rPr>
+          <w:lang w:val="bg-BG"/>
+        </w:rPr>
+        <w:t xml:space="preserve">ложения и системи, но и надеждно ниво на защита. Чрез нея ще може да се осъществят връзки като с държавни системи така и с други банки или </w:t>
+      </w:r>
+      <w:r>
+        <w:t>“smart phone”</w:t>
+      </w:r>
+      <w:r>
+        <w:rPr>
+          <w:lang w:val="bg-BG"/>
+        </w:rPr>
+        <w:t xml:space="preserve"> приложения. Въпреки завишените разходи за поддръжката и на фона на </w:t>
+      </w:r>
+      <w:r>
+        <w:rPr>
+          <w:lang w:val="bg-BG"/>
+        </w:rPr>
+        <w:t>конкурентност</w:t>
+      </w:r>
+      <w:r>
+        <w:rPr>
+          <w:lang w:val="bg-BG"/>
+        </w:rPr>
+        <w:t>та на други фирми използването и е задължително.</w:t>
+      </w:r>
+    </w:p>
+    <w:p>
+      <w:pPr>
+        <w:pStyle w:val="Heading1"/>
+        <w:rPr>
+          <w:lang w:val="bg-BG"/>
+        </w:rPr>
+      </w:pPr>
+      <w:bookmarkStart w:id="12" w:name="_Toc441597051"/>
+      <w:r>
+        <w:rPr>
+          <w:lang w:val="bg-BG"/>
+        </w:rPr>
+        <w:t>Архитектурни цели и ограничения</w:t>
+      </w:r>
       <w:bookmarkEnd w:id="12"/>
-      <w:r>
-        <w:rPr>
-          <w:lang w:val="bg-BG"/>
-        </w:rPr>
-        <w:t>общуването между различни при</w:t>
-      </w:r>
-      <w:r>
-        <w:rPr>
-          <w:lang w:val="bg-BG"/>
-        </w:rPr>
-        <w:t xml:space="preserve">ложения и системи, но и надеждно ниво на защита. Чрез нея ще може да се осъществят връзки като с държавни системи така и с други банки или </w:t>
-      </w:r>
-      <w:r>
-        <w:t>“smart phone”</w:t>
-      </w:r>
-      <w:r>
-        <w:rPr>
-          <w:lang w:val="bg-BG"/>
-        </w:rPr>
-        <w:t xml:space="preserve"> приложения. Въпреки завишените разходи за поддръжката и на фона на </w:t>
-      </w:r>
-      <w:proofErr w:type="spellStart"/>
-      <w:r>
-        <w:rPr>
-          <w:lang w:val="bg-BG"/>
-        </w:rPr>
-        <w:t>конкурентност</w:t>
-      </w:r>
-      <w:r>
-        <w:rPr>
-          <w:lang w:val="bg-BG"/>
-        </w:rPr>
-        <w:t>та</w:t>
-      </w:r>
-      <w:proofErr w:type="spellEnd"/>
-      <w:r>
-        <w:rPr>
-          <w:lang w:val="bg-BG"/>
-        </w:rPr>
-        <w:t xml:space="preserve"> на други фирми използването и е задължително.</w:t>
-      </w:r>
-    </w:p>
-    <w:p>
-      <w:pPr>
-        <w:pStyle w:val="1"/>
-        <w:rPr>
-          <w:lang w:val="bg-BG"/>
-        </w:rPr>
-      </w:pPr>
-      <w:bookmarkStart w:id="13" w:name="_Toc441597051"/>
-      <w:r>
-        <w:rPr>
-          <w:lang w:val="bg-BG"/>
-        </w:rPr>
-        <w:t>Архитектурни цели и ограничения</w:t>
-      </w:r>
+    </w:p>
+    <w:p>
+      <w:pPr>
+        <w:pStyle w:val="Heading2"/>
+        <w:rPr>
+          <w:lang w:val="bg-BG"/>
+        </w:rPr>
+      </w:pPr>
+      <w:r>
+        <w:rPr>
+          <w:lang w:val="bg-BG"/>
+        </w:rPr>
+        <w:t>Използвани технологии</w:t>
+      </w:r>
+    </w:p>
+    <w:p>
+      <w:pPr>
+        <w:pStyle w:val="Heading3"/>
+        <w:rPr>
+          <w:lang w:val="en-GB"/>
+        </w:rPr>
+      </w:pPr>
+      <w:r>
+        <w:rPr>
+          <w:lang w:val="en-GB"/>
+        </w:rPr>
+        <w:t>SVN = GIT</w:t>
+      </w:r>
+    </w:p>
+    <w:p>
+      <w:pPr>
+        <w:pStyle w:val="Heading3"/>
+        <w:rPr>
+          <w:lang w:val="en-GB"/>
+        </w:rPr>
+      </w:pPr>
+      <w:r>
+        <w:rPr>
+          <w:lang w:val="en-GB"/>
+        </w:rPr>
+        <w:t>Maven – dobavqme</w:t>
+      </w:r>
+    </w:p>
+    <w:p>
+      <w:pPr>
+        <w:pStyle w:val="Heading3"/>
+        <w:rPr>
+          <w:lang w:val="en-GB"/>
+        </w:rPr>
+      </w:pPr>
+      <w:r>
+        <w:rPr>
+          <w:lang w:val="en-GB"/>
+        </w:rPr>
+        <w:t>FUCK JAVA BEANS</w:t>
+      </w:r>
+    </w:p>
+    <w:p>
+      <w:pPr>
+        <w:pStyle w:val="Heading3"/>
+        <w:rPr>
+          <w:lang w:val="en-GB"/>
+        </w:rPr>
+      </w:pPr>
+      <w:r>
+        <w:rPr>
+          <w:lang w:val="en-GB"/>
+        </w:rPr>
+        <w:t>Entity beans – ORM – trqbva ni</w:t>
+      </w:r>
+    </w:p>
+    <w:p>
+      <w:pPr>
+        <w:pStyle w:val="Heading3"/>
+        <w:rPr>
+          <w:lang w:val="en-GB"/>
+        </w:rPr>
+      </w:pPr>
+      <w:r>
+        <w:rPr>
+          <w:lang w:val="en-GB"/>
+        </w:rPr>
+        <w:t>JBoss = Apache (трябва да се провери точно)</w:t>
+      </w:r>
+    </w:p>
+    <w:p>
+      <w:pPr>
+        <w:pStyle w:val="Heading3"/>
+        <w:rPr>
+          <w:lang w:val="bg-BG"/>
+        </w:rPr>
+      </w:pPr>
+      <w:r>
+        <w:rPr>
+          <w:lang w:val="en-GB"/>
+        </w:rPr>
+        <w:t xml:space="preserve">SOAP services – </w:t>
+      </w:r>
+      <w:r>
+        <w:rPr>
+          <w:lang w:val="bg-BG"/>
+        </w:rPr>
+        <w:t xml:space="preserve">трябват ни, ние ще използваме </w:t>
+      </w:r>
+      <w:r>
+        <w:rPr>
+          <w:lang w:val="en-GB"/>
+        </w:rPr>
+        <w:t xml:space="preserve">Java Spring – и </w:t>
+      </w:r>
+      <w:r>
+        <w:rPr>
+          <w:lang w:val="bg-BG"/>
+        </w:rPr>
+        <w:t>с по-малко обяснения</w:t>
+      </w:r>
+    </w:p>
+    <w:p>
+      <w:pPr>
+        <w:rPr>
+          <w:lang w:val="bg-BG"/>
+        </w:rPr>
+      </w:pPr>
+      <w:bookmarkStart w:id="13" w:name="_GoBack"/>
       <w:bookmarkEnd w:id="13"/>
     </w:p>
     <w:p>
       <w:pPr>
-        <w:pStyle w:val="1"/>
+        <w:pStyle w:val="Heading1"/>
       </w:pPr>
       <w:bookmarkStart w:id="14" w:name="_Toc441597052"/>
       <w:r>
@@ -3057,7 +3129,7 @@
     </w:p>
     <w:p>
       <w:pPr>
-        <w:pStyle w:val="1"/>
+        <w:pStyle w:val="Heading1"/>
       </w:pPr>
       <w:bookmarkStart w:id="15" w:name="_Toc441597053"/>
       <w:r>
@@ -3073,20 +3145,12 @@
         <w:pStyle w:val="InfoBlue"/>
       </w:pPr>
       <w:r>
-        <w:t xml:space="preserve">[This section describes the architecturally significant parts of the design model, such as its decomposition into subsystems and packages. </w:t>
-      </w:r>
-      <w:proofErr w:type="gramStart"/>
-      <w:r>
-        <w:t>And for each significant package, its decomposition into classes and class utilities.</w:t>
-      </w:r>
-      <w:proofErr w:type="gramEnd"/>
-      <w:r>
-        <w:t xml:space="preserve"> You should introduce architecturally significant classes and describe their responsibilities, as well as a few very important relationships, operations, and attributes.]</w:t>
-      </w:r>
-    </w:p>
-    <w:p>
-      <w:pPr>
-        <w:pStyle w:val="2"/>
+        <w:t>[This section describes the architecturally significant parts of the design model, such as its decomposition into subsystems and packages. And for each significant package, its decomposition into classes and class utilities. You should introduce architecturally significant classes and describe their responsibilities, as well as a few very important relationships, operations, and attributes.]</w:t>
+      </w:r>
+    </w:p>
+    <w:p>
+      <w:pPr>
+        <w:pStyle w:val="Heading2"/>
       </w:pPr>
       <w:bookmarkStart w:id="16" w:name="_Toc441597054"/>
       <w:r>
@@ -3104,7 +3168,7 @@
     </w:p>
     <w:p>
       <w:pPr>
-        <w:pStyle w:val="2"/>
+        <w:pStyle w:val="Heading2"/>
       </w:pPr>
       <w:bookmarkStart w:id="17" w:name="_Toc441597055"/>
       <w:r>
@@ -3130,7 +3194,7 @@
     </w:p>
     <w:p>
       <w:pPr>
-        <w:pStyle w:val="2"/>
+        <w:pStyle w:val="Heading2"/>
       </w:pPr>
       <w:bookmarkStart w:id="18" w:name="_Toc441597056"/>
       <w:r>
@@ -3148,7 +3212,7 @@
     </w:p>
     <w:p>
       <w:pPr>
-        <w:pStyle w:val="1"/>
+        <w:pStyle w:val="Heading1"/>
       </w:pPr>
       <w:bookmarkStart w:id="19" w:name="_Toc441597057"/>
       <w:r>
@@ -3169,7 +3233,7 @@
     </w:p>
     <w:p>
       <w:pPr>
-        <w:pStyle w:val="1"/>
+        <w:pStyle w:val="Heading1"/>
       </w:pPr>
       <w:bookmarkStart w:id="20" w:name="_Toc441597058"/>
       <w:r>
@@ -3185,11 +3249,15 @@
         <w:pStyle w:val="InfoBlue"/>
       </w:pPr>
       <w:r>
-        <w:t xml:space="preserve">[This section describes one or more physical network (hardware) configurations on which the software is deployed and run. It is a view of the Deployment Model. At a minimum for each configuration it should indicate the physical nodes (computers, CPUs) that execute the software and their interconnections (bus, LAN, point-to-point, and so on.) Also include a mapping of the processes of the </w:t>
-      </w:r>
-      <w:r>
-        <w:rPr>
-          <w:rStyle w:val="af"/>
+        <w:t xml:space="preserve">[This section describes one or more physical network (hardware) configurations on which the software is </w:t>
+      </w:r>
+      <w:r>
+        <w:lastRenderedPageBreak/>
+        <w:t xml:space="preserve">deployed and run. It is a view of the Deployment Model. At a minimum for each configuration it should indicate the physical nodes (computers, CPUs) that execute the software and their interconnections (bus, LAN, point-to-point, and so on.) Also include a mapping of the processes of the </w:t>
+      </w:r>
+      <w:r>
+        <w:rPr>
+          <w:rStyle w:val="Strong"/>
         </w:rPr>
         <w:t>Process View</w:t>
       </w:r>
@@ -3199,7 +3267,7 @@
     </w:p>
     <w:p>
       <w:pPr>
-        <w:pStyle w:val="1"/>
+        <w:pStyle w:val="Heading1"/>
       </w:pPr>
       <w:bookmarkStart w:id="21" w:name="_Toc441597059"/>
       <w:r>
@@ -3220,7 +3288,7 @@
     </w:p>
     <w:p>
       <w:pPr>
-        <w:pStyle w:val="2"/>
+        <w:pStyle w:val="Heading2"/>
       </w:pPr>
       <w:bookmarkStart w:id="22" w:name="_Toc441597060"/>
       <w:r>
@@ -3233,16 +3301,12 @@
         <w:pStyle w:val="InfoBlue"/>
       </w:pPr>
       <w:r>
-        <w:t xml:space="preserve">[This subsection names and defines the various layers and their contents, the rules that govern the </w:t>
-      </w:r>
-      <w:r>
-        <w:lastRenderedPageBreak/>
-        <w:t>inclusion to a given layer, and the boundaries between layers. Include a component diagram that shows the relations between layers. ]</w:t>
-      </w:r>
-    </w:p>
-    <w:p>
-      <w:pPr>
-        <w:pStyle w:val="2"/>
+        <w:t>[This subsection names and defines the various layers and their contents, the rules that govern the inclusion to a given layer, and the boundaries between layers. Include a component diagram that shows the relations between layers. ]</w:t>
+      </w:r>
+    </w:p>
+    <w:p>
+      <w:pPr>
+        <w:pStyle w:val="Heading2"/>
       </w:pPr>
       <w:bookmarkStart w:id="23" w:name="_Toc441597061"/>
       <w:r>
@@ -3261,7 +3325,7 @@
     <w:p/>
     <w:p>
       <w:pPr>
-        <w:pStyle w:val="1"/>
+        <w:pStyle w:val="Heading1"/>
       </w:pPr>
       <w:bookmarkStart w:id="24" w:name="_Toc441597062"/>
       <w:r>
@@ -3273,26 +3337,13 @@
       <w:pPr>
         <w:pStyle w:val="InfoBlue"/>
       </w:pPr>
-      <w:proofErr w:type="gramStart"/>
-      <w:r>
-        <w:t>[A description of the persistent data storage perspective of the system.</w:t>
-      </w:r>
-      <w:proofErr w:type="gramEnd"/>
-      <w:r>
-        <w:t xml:space="preserve"> This section is optional if there is little or no persistent </w:t>
-      </w:r>
-      <w:proofErr w:type="gramStart"/>
-      <w:r>
-        <w:t>data,</w:t>
-      </w:r>
-      <w:proofErr w:type="gramEnd"/>
-      <w:r>
-        <w:t xml:space="preserve"> or the translation between the Design Model and the Data Model is trivial.]</w:t>
-      </w:r>
-    </w:p>
-    <w:p>
-      <w:pPr>
-        <w:pStyle w:val="1"/>
+      <w:r>
+        <w:t>[A description of the persistent data storage perspective of the system. This section is optional if there is little or no persistent data, or the translation between the Design Model and the Data Model is trivial.]</w:t>
+      </w:r>
+    </w:p>
+    <w:p>
+      <w:pPr>
+        <w:pStyle w:val="Heading1"/>
       </w:pPr>
       <w:bookmarkStart w:id="25" w:name="_Toc441597063"/>
       <w:r>
@@ -3307,15 +3358,13 @@
       <w:pPr>
         <w:pStyle w:val="InfoBlue"/>
       </w:pPr>
-      <w:proofErr w:type="gramStart"/>
       <w:r>
         <w:t>[A description of the major dimensioning characteristics of the software that impact the architecture, as well as the target performance constraints.]</w:t>
       </w:r>
-      <w:proofErr w:type="gramEnd"/>
-    </w:p>
-    <w:p>
-      <w:pPr>
-        <w:pStyle w:val="1"/>
+    </w:p>
+    <w:p>
+      <w:pPr>
+        <w:pStyle w:val="Heading1"/>
         <w:rPr>
           <w:lang w:val="bg-BG"/>
         </w:rPr>
@@ -3352,10 +3401,10 @@
       </w:r>
     </w:p>
     <w:sectPr>
-      <w:headerReference w:type="default" r:id="rId10"/>
-      <w:footerReference w:type="default" r:id="rId11"/>
-      <w:headerReference w:type="first" r:id="rId12"/>
-      <w:footerReference w:type="first" r:id="rId13"/>
+      <w:headerReference w:type="default" r:id="rId9"/>
+      <w:footerReference w:type="default" r:id="rId10"/>
+      <w:headerReference w:type="first" r:id="rId11"/>
+      <w:footerReference w:type="first" r:id="rId12"/>
       <w:pgSz w:w="12240" w:h="15840" w:code="1"/>
       <w:pgMar w:top="1440" w:right="1440" w:bottom="1440" w:left="1440" w:header="720" w:footer="720" w:gutter="0"/>
       <w:cols w:space="720"/>
@@ -3365,7 +3414,7 @@
 </file>
 
 <file path=word/endnotes.xml><?xml version="1.0" encoding="utf-8"?>
-<w:endnotes xmlns:wpc="http://schemas.microsoft.com/office/word/2010/wordprocessingCanvas" xmlns:mc="http://schemas.openxmlformats.org/markup-compatibility/2006" xmlns:o="urn:schemas-microsoft-com:office:office" xmlns:r="http://schemas.openxmlformats.org/officeDocument/2006/relationships" xmlns:m="http://schemas.openxmlformats.org/officeDocument/2006/math" xmlns:v="urn:schemas-microsoft-com:vml" xmlns:wp14="http://schemas.microsoft.com/office/word/2010/wordprocessingDrawing" xmlns:wp="http://schemas.openxmlformats.org/drawingml/2006/wordprocessingDrawing" xmlns:w10="urn:schemas-microsoft-com:office:word" xmlns:w="http://schemas.openxmlformats.org/wordprocessingml/2006/main" xmlns:w14="http://schemas.microsoft.com/office/word/2010/wordml" xmlns:wpg="http://schemas.microsoft.com/office/word/2010/wordprocessingGroup" xmlns:wpi="http://schemas.microsoft.com/office/word/2010/wordprocessingInk" xmlns:wne="http://schemas.microsoft.com/office/word/2006/wordml" xmlns:wps="http://schemas.microsoft.com/office/word/2010/wordprocessingShape" mc:Ignorable="w14 wp14">
+<w:endnotes xmlns:wpc="http://schemas.microsoft.com/office/word/2010/wordprocessingCanvas" xmlns:cx="http://schemas.microsoft.com/office/drawing/2014/chartex" xmlns:cx1="http://schemas.microsoft.com/office/drawing/2015/9/8/chartex" xmlns:mc="http://schemas.openxmlformats.org/markup-compatibility/2006" xmlns:o="urn:schemas-microsoft-com:office:office" xmlns:r="http://schemas.openxmlformats.org/officeDocument/2006/relationships" xmlns:m="http://schemas.openxmlformats.org/officeDocument/2006/math" xmlns:v="urn:schemas-microsoft-com:vml" xmlns:wp14="http://schemas.microsoft.com/office/word/2010/wordprocessingDrawing" xmlns:wp="http://schemas.openxmlformats.org/drawingml/2006/wordprocessingDrawing" xmlns:w10="urn:schemas-microsoft-com:office:word" xmlns:w="http://schemas.openxmlformats.org/wordprocessingml/2006/main" xmlns:w14="http://schemas.microsoft.com/office/word/2010/wordml" xmlns:w15="http://schemas.microsoft.com/office/word/2012/wordml" xmlns:w16se="http://schemas.microsoft.com/office/word/2015/wordml/symex" xmlns:wpg="http://schemas.microsoft.com/office/word/2010/wordprocessingGroup" xmlns:wpi="http://schemas.microsoft.com/office/word/2010/wordprocessingInk" xmlns:wne="http://schemas.microsoft.com/office/word/2006/wordml" xmlns:wps="http://schemas.microsoft.com/office/word/2010/wordprocessingShape" mc:Ignorable="w14 w15 w16se wp14">
   <w:endnote w:type="separator" w:id="-1">
     <w:p>
       <w:pPr>
@@ -3390,37 +3439,37 @@
 </file>
 
 <file path=word/footer1.xml><?xml version="1.0" encoding="utf-8"?>
-<w:ftr xmlns:wpc="http://schemas.microsoft.com/office/word/2010/wordprocessingCanvas" xmlns:mc="http://schemas.openxmlformats.org/markup-compatibility/2006" xmlns:o="urn:schemas-microsoft-com:office:office" xmlns:r="http://schemas.openxmlformats.org/officeDocument/2006/relationships" xmlns:m="http://schemas.openxmlformats.org/officeDocument/2006/math" xmlns:v="urn:schemas-microsoft-com:vml" xmlns:wp14="http://schemas.microsoft.com/office/word/2010/wordprocessingDrawing" xmlns:wp="http://schemas.openxmlformats.org/drawingml/2006/wordprocessingDrawing" xmlns:w10="urn:schemas-microsoft-com:office:word" xmlns:w="http://schemas.openxmlformats.org/wordprocessingml/2006/main" xmlns:w14="http://schemas.microsoft.com/office/word/2010/wordml" xmlns:wpg="http://schemas.microsoft.com/office/word/2010/wordprocessingGroup" xmlns:wpi="http://schemas.microsoft.com/office/word/2010/wordprocessingInk" xmlns:wne="http://schemas.microsoft.com/office/word/2006/wordml" xmlns:wps="http://schemas.microsoft.com/office/word/2010/wordprocessingShape" mc:Ignorable="w14 wp14">
+<w:ftr xmlns:wpc="http://schemas.microsoft.com/office/word/2010/wordprocessingCanvas" xmlns:cx="http://schemas.microsoft.com/office/drawing/2014/chartex" xmlns:cx1="http://schemas.microsoft.com/office/drawing/2015/9/8/chartex" xmlns:mc="http://schemas.openxmlformats.org/markup-compatibility/2006" xmlns:o="urn:schemas-microsoft-com:office:office" xmlns:r="http://schemas.openxmlformats.org/officeDocument/2006/relationships" xmlns:m="http://schemas.openxmlformats.org/officeDocument/2006/math" xmlns:v="urn:schemas-microsoft-com:vml" xmlns:wp14="http://schemas.microsoft.com/office/word/2010/wordprocessingDrawing" xmlns:wp="http://schemas.openxmlformats.org/drawingml/2006/wordprocessingDrawing" xmlns:w10="urn:schemas-microsoft-com:office:word" xmlns:w="http://schemas.openxmlformats.org/wordprocessingml/2006/main" xmlns:w14="http://schemas.microsoft.com/office/word/2010/wordml" xmlns:w15="http://schemas.microsoft.com/office/word/2012/wordml" xmlns:w16se="http://schemas.microsoft.com/office/word/2015/wordml/symex" xmlns:wpg="http://schemas.microsoft.com/office/word/2010/wordprocessingGroup" xmlns:wpi="http://schemas.microsoft.com/office/word/2010/wordprocessingInk" xmlns:wne="http://schemas.microsoft.com/office/word/2006/wordml" xmlns:wps="http://schemas.microsoft.com/office/word/2010/wordprocessingShape" mc:Ignorable="w14 w15 w16se wp14">
   <w:p>
     <w:pPr>
-      <w:pStyle w:val="a7"/>
+      <w:pStyle w:val="Footer"/>
       <w:framePr w:wrap="around" w:vAnchor="text" w:hAnchor="margin" w:xAlign="right" w:y="1"/>
       <w:rPr>
-        <w:rStyle w:val="a8"/>
+        <w:rStyle w:val="PageNumber"/>
       </w:rPr>
     </w:pPr>
     <w:r>
       <w:rPr>
-        <w:rStyle w:val="a8"/>
+        <w:rStyle w:val="PageNumber"/>
       </w:rPr>
       <w:fldChar w:fldCharType="begin"/>
     </w:r>
     <w:r>
       <w:rPr>
-        <w:rStyle w:val="a8"/>
+        <w:rStyle w:val="PageNumber"/>
       </w:rPr>
       <w:instrText xml:space="preserve">PAGE  </w:instrText>
     </w:r>
     <w:r>
       <w:rPr>
-        <w:rStyle w:val="a8"/>
+        <w:rStyle w:val="PageNumber"/>
       </w:rPr>
       <w:fldChar w:fldCharType="end"/>
     </w:r>
   </w:p>
   <w:p>
     <w:pPr>
-      <w:pStyle w:val="a7"/>
+      <w:pStyle w:val="Footer"/>
       <w:ind w:right="360"/>
     </w:pPr>
   </w:p>
@@ -3428,7 +3477,7 @@
 </file>
 
 <file path=word/footer2.xml><?xml version="1.0" encoding="utf-8"?>
-<w:ftr xmlns:wpc="http://schemas.microsoft.com/office/word/2010/wordprocessingCanvas" xmlns:mc="http://schemas.openxmlformats.org/markup-compatibility/2006" xmlns:o="urn:schemas-microsoft-com:office:office" xmlns:r="http://schemas.openxmlformats.org/officeDocument/2006/relationships" xmlns:m="http://schemas.openxmlformats.org/officeDocument/2006/math" xmlns:v="urn:schemas-microsoft-com:vml" xmlns:wp14="http://schemas.microsoft.com/office/word/2010/wordprocessingDrawing" xmlns:wp="http://schemas.openxmlformats.org/drawingml/2006/wordprocessingDrawing" xmlns:w10="urn:schemas-microsoft-com:office:word" xmlns:w="http://schemas.openxmlformats.org/wordprocessingml/2006/main" xmlns:w14="http://schemas.microsoft.com/office/word/2010/wordml" xmlns:wpg="http://schemas.microsoft.com/office/word/2010/wordprocessingGroup" xmlns:wpi="http://schemas.microsoft.com/office/word/2010/wordprocessingInk" xmlns:wne="http://schemas.microsoft.com/office/word/2006/wordml" xmlns:wps="http://schemas.microsoft.com/office/word/2010/wordprocessingShape" mc:Ignorable="w14 wp14">
+<w:ftr xmlns:wpc="http://schemas.microsoft.com/office/word/2010/wordprocessingCanvas" xmlns:cx="http://schemas.microsoft.com/office/drawing/2014/chartex" xmlns:cx1="http://schemas.microsoft.com/office/drawing/2015/9/8/chartex" xmlns:mc="http://schemas.openxmlformats.org/markup-compatibility/2006" xmlns:o="urn:schemas-microsoft-com:office:office" xmlns:r="http://schemas.openxmlformats.org/officeDocument/2006/relationships" xmlns:m="http://schemas.openxmlformats.org/officeDocument/2006/math" xmlns:v="urn:schemas-microsoft-com:vml" xmlns:wp14="http://schemas.microsoft.com/office/word/2010/wordprocessingDrawing" xmlns:wp="http://schemas.openxmlformats.org/drawingml/2006/wordprocessingDrawing" xmlns:w10="urn:schemas-microsoft-com:office:word" xmlns:w="http://schemas.openxmlformats.org/wordprocessingml/2006/main" xmlns:w14="http://schemas.microsoft.com/office/word/2010/wordml" xmlns:w15="http://schemas.microsoft.com/office/word/2012/wordml" xmlns:w16se="http://schemas.microsoft.com/office/word/2015/wordml/symex" xmlns:wpg="http://schemas.microsoft.com/office/word/2010/wordprocessingGroup" xmlns:wpi="http://schemas.microsoft.com/office/word/2010/wordprocessingInk" xmlns:wne="http://schemas.microsoft.com/office/word/2006/wordml" xmlns:wps="http://schemas.microsoft.com/office/word/2010/wordprocessingShape" mc:Ignorable="w14 w15 w16se wp14">
   <w:tbl>
     <w:tblPr>
       <w:tblW w:w="0" w:type="auto"/>
@@ -3485,11 +3534,21 @@
           <w:r>
             <w:sym w:font="Symbol" w:char="F0D3"/>
           </w:r>
-          <w:fldSimple w:instr=" DOCPROPERTY &quot;Company&quot;  \* MERGEFORMAT ">
-            <w:r>
-              <w:t>&lt;Company Name&gt;</w:t>
-            </w:r>
-          </w:fldSimple>
+          <w:r>
+            <w:fldChar w:fldCharType="begin"/>
+          </w:r>
+          <w:r>
+            <w:instrText xml:space="preserve"> DOCPROPERTY "Company"  \* MERGEFORMAT </w:instrText>
+          </w:r>
+          <w:r>
+            <w:fldChar w:fldCharType="separate"/>
+          </w:r>
+          <w:r>
+            <w:t>&lt;Company Name&gt;</w:t>
+          </w:r>
+          <w:r>
+            <w:fldChar w:fldCharType="end"/>
+          </w:r>
           <w:r>
             <w:t xml:space="preserve">, </w:t>
           </w:r>
@@ -3532,69 +3591,69 @@
           </w:r>
           <w:r>
             <w:rPr>
-              <w:rStyle w:val="a8"/>
+              <w:rStyle w:val="PageNumber"/>
             </w:rPr>
             <w:fldChar w:fldCharType="begin"/>
           </w:r>
           <w:r>
             <w:rPr>
-              <w:rStyle w:val="a8"/>
+              <w:rStyle w:val="PageNumber"/>
             </w:rPr>
             <w:instrText xml:space="preserve"> PAGE </w:instrText>
           </w:r>
           <w:r>
             <w:rPr>
-              <w:rStyle w:val="a8"/>
+              <w:rStyle w:val="PageNumber"/>
             </w:rPr>
             <w:fldChar w:fldCharType="separate"/>
           </w:r>
           <w:r>
             <w:rPr>
-              <w:rStyle w:val="a8"/>
+              <w:rStyle w:val="PageNumber"/>
               <w:noProof/>
             </w:rPr>
             <w:t>5</w:t>
           </w:r>
           <w:r>
             <w:rPr>
-              <w:rStyle w:val="a8"/>
+              <w:rStyle w:val="PageNumber"/>
             </w:rPr>
             <w:fldChar w:fldCharType="end"/>
           </w:r>
           <w:r>
             <w:rPr>
-              <w:rStyle w:val="a8"/>
+              <w:rStyle w:val="PageNumber"/>
             </w:rPr>
             <w:t xml:space="preserve"> of </w:t>
           </w:r>
           <w:r>
             <w:rPr>
-              <w:rStyle w:val="a8"/>
+              <w:rStyle w:val="PageNumber"/>
             </w:rPr>
             <w:fldChar w:fldCharType="begin"/>
           </w:r>
           <w:r>
             <w:rPr>
-              <w:rStyle w:val="a8"/>
+              <w:rStyle w:val="PageNumber"/>
             </w:rPr>
             <w:instrText xml:space="preserve"> NUMPAGES  \* MERGEFORMAT </w:instrText>
           </w:r>
           <w:r>
             <w:rPr>
-              <w:rStyle w:val="a8"/>
+              <w:rStyle w:val="PageNumber"/>
             </w:rPr>
             <w:fldChar w:fldCharType="separate"/>
           </w:r>
           <w:r>
             <w:rPr>
-              <w:rStyle w:val="a8"/>
+              <w:rStyle w:val="PageNumber"/>
               <w:noProof/>
             </w:rPr>
             <w:t>6</w:t>
           </w:r>
           <w:r>
             <w:rPr>
-              <w:rStyle w:val="a8"/>
+              <w:rStyle w:val="PageNumber"/>
             </w:rPr>
             <w:fldChar w:fldCharType="end"/>
           </w:r>
@@ -3604,24 +3663,24 @@
   </w:tbl>
   <w:p>
     <w:pPr>
-      <w:pStyle w:val="a7"/>
+      <w:pStyle w:val="Footer"/>
     </w:pPr>
   </w:p>
 </w:ftr>
 </file>
 
 <file path=word/footer3.xml><?xml version="1.0" encoding="utf-8"?>
-<w:ftr xmlns:wpc="http://schemas.microsoft.com/office/word/2010/wordprocessingCanvas" xmlns:mc="http://schemas.openxmlformats.org/markup-compatibility/2006" xmlns:o="urn:schemas-microsoft-com:office:office" xmlns:r="http://schemas.openxmlformats.org/officeDocument/2006/relationships" xmlns:m="http://schemas.openxmlformats.org/officeDocument/2006/math" xmlns:v="urn:schemas-microsoft-com:vml" xmlns:wp14="http://schemas.microsoft.com/office/word/2010/wordprocessingDrawing" xmlns:wp="http://schemas.openxmlformats.org/drawingml/2006/wordprocessingDrawing" xmlns:w10="urn:schemas-microsoft-com:office:word" xmlns:w="http://schemas.openxmlformats.org/wordprocessingml/2006/main" xmlns:w14="http://schemas.microsoft.com/office/word/2010/wordml" xmlns:wpg="http://schemas.microsoft.com/office/word/2010/wordprocessingGroup" xmlns:wpi="http://schemas.microsoft.com/office/word/2010/wordprocessingInk" xmlns:wne="http://schemas.microsoft.com/office/word/2006/wordml" xmlns:wps="http://schemas.microsoft.com/office/word/2010/wordprocessingShape" mc:Ignorable="w14 wp14">
+<w:ftr xmlns:wpc="http://schemas.microsoft.com/office/word/2010/wordprocessingCanvas" xmlns:cx="http://schemas.microsoft.com/office/drawing/2014/chartex" xmlns:cx1="http://schemas.microsoft.com/office/drawing/2015/9/8/chartex" xmlns:mc="http://schemas.openxmlformats.org/markup-compatibility/2006" xmlns:o="urn:schemas-microsoft-com:office:office" xmlns:r="http://schemas.openxmlformats.org/officeDocument/2006/relationships" xmlns:m="http://schemas.openxmlformats.org/officeDocument/2006/math" xmlns:v="urn:schemas-microsoft-com:vml" xmlns:wp14="http://schemas.microsoft.com/office/word/2010/wordprocessingDrawing" xmlns:wp="http://schemas.openxmlformats.org/drawingml/2006/wordprocessingDrawing" xmlns:w10="urn:schemas-microsoft-com:office:word" xmlns:w="http://schemas.openxmlformats.org/wordprocessingml/2006/main" xmlns:w14="http://schemas.microsoft.com/office/word/2010/wordml" xmlns:w15="http://schemas.microsoft.com/office/word/2012/wordml" xmlns:w16se="http://schemas.microsoft.com/office/word/2015/wordml/symex" xmlns:wpg="http://schemas.microsoft.com/office/word/2010/wordprocessingGroup" xmlns:wpi="http://schemas.microsoft.com/office/word/2010/wordprocessingInk" xmlns:wne="http://schemas.microsoft.com/office/word/2006/wordml" xmlns:wps="http://schemas.microsoft.com/office/word/2010/wordprocessingShape" mc:Ignorable="w14 w15 w16se wp14">
   <w:p>
     <w:pPr>
-      <w:pStyle w:val="a7"/>
+      <w:pStyle w:val="Footer"/>
     </w:pPr>
   </w:p>
 </w:ftr>
 </file>
 
 <file path=word/footnotes.xml><?xml version="1.0" encoding="utf-8"?>
-<w:footnotes xmlns:wpc="http://schemas.microsoft.com/office/word/2010/wordprocessingCanvas" xmlns:mc="http://schemas.openxmlformats.org/markup-compatibility/2006" xmlns:o="urn:schemas-microsoft-com:office:office" xmlns:r="http://schemas.openxmlformats.org/officeDocument/2006/relationships" xmlns:m="http://schemas.openxmlformats.org/officeDocument/2006/math" xmlns:v="urn:schemas-microsoft-com:vml" xmlns:wp14="http://schemas.microsoft.com/office/word/2010/wordprocessingDrawing" xmlns:wp="http://schemas.openxmlformats.org/drawingml/2006/wordprocessingDrawing" xmlns:w10="urn:schemas-microsoft-com:office:word" xmlns:w="http://schemas.openxmlformats.org/wordprocessingml/2006/main" xmlns:w14="http://schemas.microsoft.com/office/word/2010/wordml" xmlns:wpg="http://schemas.microsoft.com/office/word/2010/wordprocessingGroup" xmlns:wpi="http://schemas.microsoft.com/office/word/2010/wordprocessingInk" xmlns:wne="http://schemas.microsoft.com/office/word/2006/wordml" xmlns:wps="http://schemas.microsoft.com/office/word/2010/wordprocessingShape" mc:Ignorable="w14 wp14">
+<w:footnotes xmlns:wpc="http://schemas.microsoft.com/office/word/2010/wordprocessingCanvas" xmlns:cx="http://schemas.microsoft.com/office/drawing/2014/chartex" xmlns:cx1="http://schemas.microsoft.com/office/drawing/2015/9/8/chartex" xmlns:mc="http://schemas.openxmlformats.org/markup-compatibility/2006" xmlns:o="urn:schemas-microsoft-com:office:office" xmlns:r="http://schemas.openxmlformats.org/officeDocument/2006/relationships" xmlns:m="http://schemas.openxmlformats.org/officeDocument/2006/math" xmlns:v="urn:schemas-microsoft-com:vml" xmlns:wp14="http://schemas.microsoft.com/office/word/2010/wordprocessingDrawing" xmlns:wp="http://schemas.openxmlformats.org/drawingml/2006/wordprocessingDrawing" xmlns:w10="urn:schemas-microsoft-com:office:word" xmlns:w="http://schemas.openxmlformats.org/wordprocessingml/2006/main" xmlns:w14="http://schemas.microsoft.com/office/word/2010/wordml" xmlns:w15="http://schemas.microsoft.com/office/word/2012/wordml" xmlns:w16se="http://schemas.microsoft.com/office/word/2015/wordml/symex" xmlns:wpg="http://schemas.microsoft.com/office/word/2010/wordprocessingGroup" xmlns:wpi="http://schemas.microsoft.com/office/word/2010/wordprocessingInk" xmlns:wne="http://schemas.microsoft.com/office/word/2006/wordml" xmlns:wps="http://schemas.microsoft.com/office/word/2010/wordprocessingShape" mc:Ignorable="w14 w15 w16se wp14">
   <w:footnote w:type="separator" w:id="-1">
     <w:p>
       <w:pPr>
@@ -3646,7 +3705,7 @@
 </file>
 
 <file path=word/header1.xml><?xml version="1.0" encoding="utf-8"?>
-<w:hdr xmlns:wpc="http://schemas.microsoft.com/office/word/2010/wordprocessingCanvas" xmlns:mc="http://schemas.openxmlformats.org/markup-compatibility/2006" xmlns:o="urn:schemas-microsoft-com:office:office" xmlns:r="http://schemas.openxmlformats.org/officeDocument/2006/relationships" xmlns:m="http://schemas.openxmlformats.org/officeDocument/2006/math" xmlns:v="urn:schemas-microsoft-com:vml" xmlns:wp14="http://schemas.microsoft.com/office/word/2010/wordprocessingDrawing" xmlns:wp="http://schemas.openxmlformats.org/drawingml/2006/wordprocessingDrawing" xmlns:w10="urn:schemas-microsoft-com:office:word" xmlns:w="http://schemas.openxmlformats.org/wordprocessingml/2006/main" xmlns:w14="http://schemas.microsoft.com/office/word/2010/wordml" xmlns:wpg="http://schemas.microsoft.com/office/word/2010/wordprocessingGroup" xmlns:wpi="http://schemas.microsoft.com/office/word/2010/wordprocessingInk" xmlns:wne="http://schemas.microsoft.com/office/word/2006/wordml" xmlns:wps="http://schemas.microsoft.com/office/word/2010/wordprocessingShape" mc:Ignorable="w14 wp14">
+<w:hdr xmlns:wpc="http://schemas.microsoft.com/office/word/2010/wordprocessingCanvas" xmlns:cx="http://schemas.microsoft.com/office/drawing/2014/chartex" xmlns:cx1="http://schemas.microsoft.com/office/drawing/2015/9/8/chartex" xmlns:mc="http://schemas.openxmlformats.org/markup-compatibility/2006" xmlns:o="urn:schemas-microsoft-com:office:office" xmlns:r="http://schemas.openxmlformats.org/officeDocument/2006/relationships" xmlns:m="http://schemas.openxmlformats.org/officeDocument/2006/math" xmlns:v="urn:schemas-microsoft-com:vml" xmlns:wp14="http://schemas.microsoft.com/office/word/2010/wordprocessingDrawing" xmlns:wp="http://schemas.openxmlformats.org/drawingml/2006/wordprocessingDrawing" xmlns:w10="urn:schemas-microsoft-com:office:word" xmlns:w="http://schemas.openxmlformats.org/wordprocessingml/2006/main" xmlns:w14="http://schemas.microsoft.com/office/word/2010/wordml" xmlns:w15="http://schemas.microsoft.com/office/word/2012/wordml" xmlns:w16se="http://schemas.microsoft.com/office/word/2015/wordml/symex" xmlns:wpg="http://schemas.microsoft.com/office/word/2010/wordprocessingGroup" xmlns:wpi="http://schemas.microsoft.com/office/word/2010/wordprocessingInk" xmlns:wne="http://schemas.microsoft.com/office/word/2006/wordml" xmlns:wps="http://schemas.microsoft.com/office/word/2010/wordprocessingShape" mc:Ignorable="w14 w15 w16se wp14">
   <w:p>
     <w:pPr>
       <w:rPr>
@@ -3730,14 +3789,14 @@
   </w:p>
   <w:p>
     <w:pPr>
-      <w:pStyle w:val="a6"/>
+      <w:pStyle w:val="Header"/>
     </w:pPr>
   </w:p>
 </w:hdr>
 </file>
 
 <file path=word/header2.xml><?xml version="1.0" encoding="utf-8"?>
-<w:hdr xmlns:wpc="http://schemas.microsoft.com/office/word/2010/wordprocessingCanvas" xmlns:mc="http://schemas.openxmlformats.org/markup-compatibility/2006" xmlns:o="urn:schemas-microsoft-com:office:office" xmlns:r="http://schemas.openxmlformats.org/officeDocument/2006/relationships" xmlns:m="http://schemas.openxmlformats.org/officeDocument/2006/math" xmlns:v="urn:schemas-microsoft-com:vml" xmlns:wp14="http://schemas.microsoft.com/office/word/2010/wordprocessingDrawing" xmlns:wp="http://schemas.openxmlformats.org/drawingml/2006/wordprocessingDrawing" xmlns:w10="urn:schemas-microsoft-com:office:word" xmlns:w="http://schemas.openxmlformats.org/wordprocessingml/2006/main" xmlns:w14="http://schemas.microsoft.com/office/word/2010/wordml" xmlns:wpg="http://schemas.microsoft.com/office/word/2010/wordprocessingGroup" xmlns:wpi="http://schemas.microsoft.com/office/word/2010/wordprocessingInk" xmlns:wne="http://schemas.microsoft.com/office/word/2006/wordml" xmlns:wps="http://schemas.microsoft.com/office/word/2010/wordprocessingShape" mc:Ignorable="w14 wp14">
+<w:hdr xmlns:wpc="http://schemas.microsoft.com/office/word/2010/wordprocessingCanvas" xmlns:cx="http://schemas.microsoft.com/office/drawing/2014/chartex" xmlns:cx1="http://schemas.microsoft.com/office/drawing/2015/9/8/chartex" xmlns:mc="http://schemas.openxmlformats.org/markup-compatibility/2006" xmlns:o="urn:schemas-microsoft-com:office:office" xmlns:r="http://schemas.openxmlformats.org/officeDocument/2006/relationships" xmlns:m="http://schemas.openxmlformats.org/officeDocument/2006/math" xmlns:v="urn:schemas-microsoft-com:vml" xmlns:wp14="http://schemas.microsoft.com/office/word/2010/wordprocessingDrawing" xmlns:wp="http://schemas.openxmlformats.org/drawingml/2006/wordprocessingDrawing" xmlns:w10="urn:schemas-microsoft-com:office:word" xmlns:w="http://schemas.openxmlformats.org/wordprocessingml/2006/main" xmlns:w14="http://schemas.microsoft.com/office/word/2010/wordml" xmlns:w15="http://schemas.microsoft.com/office/word/2012/wordml" xmlns:w16se="http://schemas.microsoft.com/office/word/2015/wordml/symex" xmlns:wpg="http://schemas.microsoft.com/office/word/2010/wordprocessingGroup" xmlns:wpi="http://schemas.microsoft.com/office/word/2010/wordprocessingInk" xmlns:wne="http://schemas.microsoft.com/office/word/2006/wordml" xmlns:wps="http://schemas.microsoft.com/office/word/2010/wordprocessingShape" mc:Ignorable="w14 w15 w16se wp14">
   <w:tbl>
     <w:tblPr>
       <w:tblW w:w="0" w:type="auto"/>
@@ -3762,11 +3821,21 @@
           <w:tcW w:w="6379" w:type="dxa"/>
         </w:tcPr>
         <w:p>
-          <w:fldSimple w:instr=" SUBJECT  \* MERGEFORMAT ">
-            <w:r>
-              <w:t>&lt;Project Name&gt;</w:t>
-            </w:r>
-          </w:fldSimple>
+          <w:r>
+            <w:fldChar w:fldCharType="begin"/>
+          </w:r>
+          <w:r>
+            <w:instrText xml:space="preserve"> SUBJECT  \* MERGEFORMAT </w:instrText>
+          </w:r>
+          <w:r>
+            <w:fldChar w:fldCharType="separate"/>
+          </w:r>
+          <w:r>
+            <w:t>&lt;Project Name&gt;</w:t>
+          </w:r>
+          <w:r>
+            <w:fldChar w:fldCharType="end"/>
+          </w:r>
         </w:p>
       </w:tc>
       <w:tc>
@@ -3793,11 +3862,21 @@
           <w:tcW w:w="6379" w:type="dxa"/>
         </w:tcPr>
         <w:p>
-          <w:fldSimple w:instr=" TITLE  \* MERGEFORMAT ">
-            <w:r>
-              <w:t>Software Architecture Document</w:t>
-            </w:r>
-          </w:fldSimple>
+          <w:r>
+            <w:fldChar w:fldCharType="begin"/>
+          </w:r>
+          <w:r>
+            <w:instrText xml:space="preserve"> TITLE  \* MERGEFORMAT </w:instrText>
+          </w:r>
+          <w:r>
+            <w:fldChar w:fldCharType="separate"/>
+          </w:r>
+          <w:r>
+            <w:t>Software Architecture Document</w:t>
+          </w:r>
+          <w:r>
+            <w:fldChar w:fldCharType="end"/>
+          </w:r>
         </w:p>
       </w:tc>
       <w:tc>
@@ -3827,32 +3906,32 @@
   </w:tbl>
   <w:p>
     <w:pPr>
-      <w:pStyle w:val="a6"/>
+      <w:pStyle w:val="Header"/>
     </w:pPr>
   </w:p>
 </w:hdr>
 </file>
 
 <file path=word/header3.xml><?xml version="1.0" encoding="utf-8"?>
-<w:hdr xmlns:wpc="http://schemas.microsoft.com/office/word/2010/wordprocessingCanvas" xmlns:mc="http://schemas.openxmlformats.org/markup-compatibility/2006" xmlns:o="urn:schemas-microsoft-com:office:office" xmlns:r="http://schemas.openxmlformats.org/officeDocument/2006/relationships" xmlns:m="http://schemas.openxmlformats.org/officeDocument/2006/math" xmlns:v="urn:schemas-microsoft-com:vml" xmlns:wp14="http://schemas.microsoft.com/office/word/2010/wordprocessingDrawing" xmlns:wp="http://schemas.openxmlformats.org/drawingml/2006/wordprocessingDrawing" xmlns:w10="urn:schemas-microsoft-com:office:word" xmlns:w="http://schemas.openxmlformats.org/wordprocessingml/2006/main" xmlns:w14="http://schemas.microsoft.com/office/word/2010/wordml" xmlns:wpg="http://schemas.microsoft.com/office/word/2010/wordprocessingGroup" xmlns:wpi="http://schemas.microsoft.com/office/word/2010/wordprocessingInk" xmlns:wne="http://schemas.microsoft.com/office/word/2006/wordml" xmlns:wps="http://schemas.microsoft.com/office/word/2010/wordprocessingShape" mc:Ignorable="w14 wp14">
+<w:hdr xmlns:wpc="http://schemas.microsoft.com/office/word/2010/wordprocessingCanvas" xmlns:cx="http://schemas.microsoft.com/office/drawing/2014/chartex" xmlns:cx1="http://schemas.microsoft.com/office/drawing/2015/9/8/chartex" xmlns:mc="http://schemas.openxmlformats.org/markup-compatibility/2006" xmlns:o="urn:schemas-microsoft-com:office:office" xmlns:r="http://schemas.openxmlformats.org/officeDocument/2006/relationships" xmlns:m="http://schemas.openxmlformats.org/officeDocument/2006/math" xmlns:v="urn:schemas-microsoft-com:vml" xmlns:wp14="http://schemas.microsoft.com/office/word/2010/wordprocessingDrawing" xmlns:wp="http://schemas.openxmlformats.org/drawingml/2006/wordprocessingDrawing" xmlns:w10="urn:schemas-microsoft-com:office:word" xmlns:w="http://schemas.openxmlformats.org/wordprocessingml/2006/main" xmlns:w14="http://schemas.microsoft.com/office/word/2010/wordml" xmlns:w15="http://schemas.microsoft.com/office/word/2012/wordml" xmlns:w16se="http://schemas.microsoft.com/office/word/2015/wordml/symex" xmlns:wpg="http://schemas.microsoft.com/office/word/2010/wordprocessingGroup" xmlns:wpi="http://schemas.microsoft.com/office/word/2010/wordprocessingInk" xmlns:wne="http://schemas.microsoft.com/office/word/2006/wordml" xmlns:wps="http://schemas.microsoft.com/office/word/2010/wordprocessingShape" mc:Ignorable="w14 w15 w16se wp14">
   <w:p>
     <w:pPr>
-      <w:pStyle w:val="a6"/>
+      <w:pStyle w:val="Header"/>
     </w:pPr>
   </w:p>
 </w:hdr>
 </file>
 
 <file path=word/numbering.xml><?xml version="1.0" encoding="utf-8"?>
-<w:numbering xmlns:wpc="http://schemas.microsoft.com/office/word/2010/wordprocessingCanvas" xmlns:mc="http://schemas.openxmlformats.org/markup-compatibility/2006" xmlns:o="urn:schemas-microsoft-com:office:office" xmlns:r="http://schemas.openxmlformats.org/officeDocument/2006/relationships" xmlns:m="http://schemas.openxmlformats.org/officeDocument/2006/math" xmlns:v="urn:schemas-microsoft-com:vml" xmlns:wp14="http://schemas.microsoft.com/office/word/2010/wordprocessingDrawing" xmlns:wp="http://schemas.openxmlformats.org/drawingml/2006/wordprocessingDrawing" xmlns:w10="urn:schemas-microsoft-com:office:word" xmlns:w="http://schemas.openxmlformats.org/wordprocessingml/2006/main" xmlns:w14="http://schemas.microsoft.com/office/word/2010/wordml" xmlns:wpg="http://schemas.microsoft.com/office/word/2010/wordprocessingGroup" xmlns:wpi="http://schemas.microsoft.com/office/word/2010/wordprocessingInk" xmlns:wne="http://schemas.microsoft.com/office/word/2006/wordml" xmlns:wps="http://schemas.microsoft.com/office/word/2010/wordprocessingShape" mc:Ignorable="w14 wp14">
-  <w:abstractNum w:abstractNumId="0">
+<w:numbering xmlns:wpc="http://schemas.microsoft.com/office/word/2010/wordprocessingCanvas" xmlns:cx="http://schemas.microsoft.com/office/drawing/2014/chartex" xmlns:cx1="http://schemas.microsoft.com/office/drawing/2015/9/8/chartex" xmlns:mc="http://schemas.openxmlformats.org/markup-compatibility/2006" xmlns:o="urn:schemas-microsoft-com:office:office" xmlns:r="http://schemas.openxmlformats.org/officeDocument/2006/relationships" xmlns:m="http://schemas.openxmlformats.org/officeDocument/2006/math" xmlns:v="urn:schemas-microsoft-com:vml" xmlns:wp14="http://schemas.microsoft.com/office/word/2010/wordprocessingDrawing" xmlns:wp="http://schemas.openxmlformats.org/drawingml/2006/wordprocessingDrawing" xmlns:w10="urn:schemas-microsoft-com:office:word" xmlns:w="http://schemas.openxmlformats.org/wordprocessingml/2006/main" xmlns:w14="http://schemas.microsoft.com/office/word/2010/wordml" xmlns:w15="http://schemas.microsoft.com/office/word/2012/wordml" xmlns:w16se="http://schemas.microsoft.com/office/word/2015/wordml/symex" xmlns:wpg="http://schemas.microsoft.com/office/word/2010/wordprocessingGroup" xmlns:wpi="http://schemas.microsoft.com/office/word/2010/wordprocessingInk" xmlns:wne="http://schemas.microsoft.com/office/word/2006/wordml" xmlns:wps="http://schemas.microsoft.com/office/word/2010/wordprocessingShape" mc:Ignorable="w14 w15 w16se wp14">
+  <w:abstractNum w:abstractNumId="0" w15:restartNumberingAfterBreak="0">
     <w:nsid w:val="FFFFFFFB"/>
     <w:multiLevelType w:val="multilevel"/>
-    <w:tmpl w:val="FFFFFFFF"/>
+    <w:tmpl w:val="0DD63472"/>
     <w:lvl w:ilvl="0">
       <w:start w:val="1"/>
       <w:numFmt w:val="decimal"/>
-      <w:pStyle w:val="1"/>
+      <w:pStyle w:val="Heading1"/>
       <w:lvlText w:val="%1."/>
       <w:legacy w:legacy="1" w:legacySpace="144" w:legacyIndent="0"/>
       <w:lvlJc w:val="left"/>
@@ -3860,7 +3939,7 @@
     <w:lvl w:ilvl="1">
       <w:start w:val="1"/>
       <w:numFmt w:val="decimal"/>
-      <w:pStyle w:val="2"/>
+      <w:pStyle w:val="Heading2"/>
       <w:lvlText w:val="%1.%2"/>
       <w:legacy w:legacy="1" w:legacySpace="144" w:legacyIndent="0"/>
       <w:lvlJc w:val="left"/>
@@ -3868,7 +3947,7 @@
     <w:lvl w:ilvl="2">
       <w:start w:val="1"/>
       <w:numFmt w:val="decimal"/>
-      <w:pStyle w:val="3"/>
+      <w:pStyle w:val="Heading3"/>
       <w:lvlText w:val="%1.%2.%3"/>
       <w:legacy w:legacy="1" w:legacySpace="144" w:legacyIndent="0"/>
       <w:lvlJc w:val="left"/>
@@ -3876,7 +3955,7 @@
     <w:lvl w:ilvl="3">
       <w:start w:val="1"/>
       <w:numFmt w:val="decimal"/>
-      <w:pStyle w:val="4"/>
+      <w:pStyle w:val="Heading4"/>
       <w:lvlText w:val="%1.%2.%3.%4"/>
       <w:legacy w:legacy="1" w:legacySpace="144" w:legacyIndent="0"/>
       <w:lvlJc w:val="left"/>
@@ -3884,7 +3963,7 @@
     <w:lvl w:ilvl="4">
       <w:start w:val="1"/>
       <w:numFmt w:val="decimal"/>
-      <w:pStyle w:val="5"/>
+      <w:pStyle w:val="Heading5"/>
       <w:lvlText w:val="%1.%2.%3.%4.%5"/>
       <w:legacy w:legacy="1" w:legacySpace="144" w:legacyIndent="0"/>
       <w:lvlJc w:val="left"/>
@@ -3892,7 +3971,7 @@
     <w:lvl w:ilvl="5">
       <w:start w:val="1"/>
       <w:numFmt w:val="decimal"/>
-      <w:pStyle w:val="6"/>
+      <w:pStyle w:val="Heading6"/>
       <w:lvlText w:val="%1.%2.%3.%4.%5.%6"/>
       <w:legacy w:legacy="1" w:legacySpace="144" w:legacyIndent="0"/>
       <w:lvlJc w:val="left"/>
@@ -3900,7 +3979,7 @@
     <w:lvl w:ilvl="6">
       <w:start w:val="1"/>
       <w:numFmt w:val="decimal"/>
-      <w:pStyle w:val="7"/>
+      <w:pStyle w:val="Heading7"/>
       <w:lvlText w:val="%1.%2.%3.%4.%5.%6.%7"/>
       <w:legacy w:legacy="1" w:legacySpace="144" w:legacyIndent="0"/>
       <w:lvlJc w:val="left"/>
@@ -3908,7 +3987,7 @@
     <w:lvl w:ilvl="7">
       <w:start w:val="1"/>
       <w:numFmt w:val="decimal"/>
-      <w:pStyle w:val="8"/>
+      <w:pStyle w:val="Heading8"/>
       <w:lvlText w:val="%1.%2.%3.%4.%5.%6.%7.%8"/>
       <w:legacy w:legacy="1" w:legacySpace="144" w:legacyIndent="0"/>
       <w:lvlJc w:val="left"/>
@@ -3916,13 +3995,13 @@
     <w:lvl w:ilvl="8">
       <w:start w:val="1"/>
       <w:numFmt w:val="decimal"/>
-      <w:pStyle w:val="9"/>
+      <w:pStyle w:val="Heading9"/>
       <w:lvlText w:val="%1.%2.%3.%4.%5.%6.%7.%8.%9"/>
       <w:legacy w:legacy="1" w:legacySpace="144" w:legacyIndent="0"/>
       <w:lvlJc w:val="left"/>
     </w:lvl>
   </w:abstractNum>
-  <w:abstractNum w:abstractNumId="1">
+  <w:abstractNum w:abstractNumId="1" w15:restartNumberingAfterBreak="0">
     <w:nsid w:val="FFFFFFFE"/>
     <w:multiLevelType w:val="singleLevel"/>
     <w:tmpl w:val="FFFFFFFF"/>
@@ -3932,7 +4011,7 @@
       <w:lvlJc w:val="left"/>
     </w:lvl>
   </w:abstractNum>
-  <w:abstractNum w:abstractNumId="2">
+  <w:abstractNum w:abstractNumId="2" w15:restartNumberingAfterBreak="0">
     <w:nsid w:val="00224753"/>
     <w:multiLevelType w:val="singleLevel"/>
     <w:tmpl w:val="04090001"/>
@@ -3952,7 +4031,7 @@
       </w:rPr>
     </w:lvl>
   </w:abstractNum>
-  <w:abstractNum w:abstractNumId="3">
+  <w:abstractNum w:abstractNumId="3" w15:restartNumberingAfterBreak="0">
     <w:nsid w:val="0A117094"/>
     <w:multiLevelType w:val="singleLevel"/>
     <w:tmpl w:val="04090001"/>
@@ -3972,7 +4051,7 @@
       </w:rPr>
     </w:lvl>
   </w:abstractNum>
-  <w:abstractNum w:abstractNumId="4">
+  <w:abstractNum w:abstractNumId="4" w15:restartNumberingAfterBreak="0">
     <w:nsid w:val="17CB6DC4"/>
     <w:multiLevelType w:val="singleLevel"/>
     <w:tmpl w:val="04090001"/>
@@ -3992,7 +4071,7 @@
       </w:rPr>
     </w:lvl>
   </w:abstractNum>
-  <w:abstractNum w:abstractNumId="5">
+  <w:abstractNum w:abstractNumId="5" w15:restartNumberingAfterBreak="0">
     <w:nsid w:val="22443AC4"/>
     <w:multiLevelType w:val="singleLevel"/>
     <w:tmpl w:val="04090001"/>
@@ -4012,7 +4091,7 @@
       </w:rPr>
     </w:lvl>
   </w:abstractNum>
-  <w:abstractNum w:abstractNumId="6">
+  <w:abstractNum w:abstractNumId="6" w15:restartNumberingAfterBreak="0">
     <w:nsid w:val="28E3468C"/>
     <w:multiLevelType w:val="hybridMultilevel"/>
     <w:tmpl w:val="61EC1632"/>
@@ -4098,7 +4177,7 @@
       </w:pPr>
     </w:lvl>
   </w:abstractNum>
-  <w:abstractNum w:abstractNumId="7">
+  <w:abstractNum w:abstractNumId="7" w15:restartNumberingAfterBreak="0">
     <w:nsid w:val="2D4B634E"/>
     <w:multiLevelType w:val="singleLevel"/>
     <w:tmpl w:val="04090001"/>
@@ -4118,7 +4197,7 @@
       </w:rPr>
     </w:lvl>
   </w:abstractNum>
-  <w:abstractNum w:abstractNumId="8">
+  <w:abstractNum w:abstractNumId="8" w15:restartNumberingAfterBreak="0">
     <w:nsid w:val="2EEB1B58"/>
     <w:multiLevelType w:val="hybridMultilevel"/>
     <w:tmpl w:val="6DD4CB14"/>
@@ -4231,7 +4310,7 @@
       </w:rPr>
     </w:lvl>
   </w:abstractNum>
-  <w:abstractNum w:abstractNumId="9">
+  <w:abstractNum w:abstractNumId="9" w15:restartNumberingAfterBreak="0">
     <w:nsid w:val="31DD2C45"/>
     <w:multiLevelType w:val="singleLevel"/>
     <w:tmpl w:val="04090001"/>
@@ -4251,7 +4330,7 @@
       </w:rPr>
     </w:lvl>
   </w:abstractNum>
-  <w:abstractNum w:abstractNumId="10">
+  <w:abstractNum w:abstractNumId="10" w15:restartNumberingAfterBreak="0">
     <w:nsid w:val="32982B51"/>
     <w:multiLevelType w:val="singleLevel"/>
     <w:tmpl w:val="04090001"/>
@@ -4271,7 +4350,7 @@
       </w:rPr>
     </w:lvl>
   </w:abstractNum>
-  <w:abstractNum w:abstractNumId="11">
+  <w:abstractNum w:abstractNumId="11" w15:restartNumberingAfterBreak="0">
     <w:nsid w:val="3375481C"/>
     <w:multiLevelType w:val="singleLevel"/>
     <w:tmpl w:val="E6747DA6"/>
@@ -4291,7 +4370,7 @@
       </w:rPr>
     </w:lvl>
   </w:abstractNum>
-  <w:abstractNum w:abstractNumId="12">
+  <w:abstractNum w:abstractNumId="12" w15:restartNumberingAfterBreak="0">
     <w:nsid w:val="369D5471"/>
     <w:multiLevelType w:val="singleLevel"/>
     <w:tmpl w:val="04090001"/>
@@ -4311,7 +4390,7 @@
       </w:rPr>
     </w:lvl>
   </w:abstractNum>
-  <w:abstractNum w:abstractNumId="13">
+  <w:abstractNum w:abstractNumId="13" w15:restartNumberingAfterBreak="0">
     <w:nsid w:val="42B97F7B"/>
     <w:multiLevelType w:val="singleLevel"/>
     <w:tmpl w:val="04090001"/>
@@ -4331,7 +4410,7 @@
       </w:rPr>
     </w:lvl>
   </w:abstractNum>
-  <w:abstractNum w:abstractNumId="14">
+  <w:abstractNum w:abstractNumId="14" w15:restartNumberingAfterBreak="0">
     <w:nsid w:val="49E170D0"/>
     <w:multiLevelType w:val="singleLevel"/>
     <w:tmpl w:val="04090001"/>
@@ -4351,7 +4430,7 @@
       </w:rPr>
     </w:lvl>
   </w:abstractNum>
-  <w:abstractNum w:abstractNumId="15">
+  <w:abstractNum w:abstractNumId="15" w15:restartNumberingAfterBreak="0">
     <w:nsid w:val="4F64732B"/>
     <w:multiLevelType w:val="singleLevel"/>
     <w:tmpl w:val="04090001"/>
@@ -4371,7 +4450,7 @@
       </w:rPr>
     </w:lvl>
   </w:abstractNum>
-  <w:abstractNum w:abstractNumId="16">
+  <w:abstractNum w:abstractNumId="16" w15:restartNumberingAfterBreak="0">
     <w:nsid w:val="52DF734E"/>
     <w:multiLevelType w:val="singleLevel"/>
     <w:tmpl w:val="04090001"/>
@@ -4391,7 +4470,7 @@
       </w:rPr>
     </w:lvl>
   </w:abstractNum>
-  <w:abstractNum w:abstractNumId="17">
+  <w:abstractNum w:abstractNumId="17" w15:restartNumberingAfterBreak="0">
     <w:nsid w:val="58F21189"/>
     <w:multiLevelType w:val="hybridMultilevel"/>
     <w:tmpl w:val="F1889380"/>
@@ -4477,7 +4556,7 @@
       </w:pPr>
     </w:lvl>
   </w:abstractNum>
-  <w:abstractNum w:abstractNumId="18">
+  <w:abstractNum w:abstractNumId="18" w15:restartNumberingAfterBreak="0">
     <w:nsid w:val="6D2F7D46"/>
     <w:multiLevelType w:val="singleLevel"/>
     <w:tmpl w:val="04090001"/>
@@ -4497,7 +4576,7 @@
       </w:rPr>
     </w:lvl>
   </w:abstractNum>
-  <w:abstractNum w:abstractNumId="19">
+  <w:abstractNum w:abstractNumId="19" w15:restartNumberingAfterBreak="0">
     <w:nsid w:val="6F640C73"/>
     <w:multiLevelType w:val="hybridMultilevel"/>
     <w:tmpl w:val="7310C712"/>
@@ -4583,7 +4662,7 @@
       </w:pPr>
     </w:lvl>
   </w:abstractNum>
-  <w:abstractNum w:abstractNumId="20">
+  <w:abstractNum w:abstractNumId="20" w15:restartNumberingAfterBreak="0">
     <w:nsid w:val="71C44151"/>
     <w:multiLevelType w:val="hybridMultilevel"/>
     <w:tmpl w:val="F77C004E"/>
@@ -4696,7 +4775,7 @@
       </w:rPr>
     </w:lvl>
   </w:abstractNum>
-  <w:abstractNum w:abstractNumId="21">
+  <w:abstractNum w:abstractNumId="21" w15:restartNumberingAfterBreak="0">
     <w:nsid w:val="71F21F2A"/>
     <w:multiLevelType w:val="singleLevel"/>
     <w:tmpl w:val="04090001"/>
@@ -4716,7 +4795,7 @@
       </w:rPr>
     </w:lvl>
   </w:abstractNum>
-  <w:abstractNum w:abstractNumId="22">
+  <w:abstractNum w:abstractNumId="22" w15:restartNumberingAfterBreak="0">
     <w:nsid w:val="743601FB"/>
     <w:multiLevelType w:val="singleLevel"/>
     <w:tmpl w:val="04090001"/>
@@ -4736,7 +4815,7 @@
       </w:rPr>
     </w:lvl>
   </w:abstractNum>
-  <w:abstractNum w:abstractNumId="23">
+  <w:abstractNum w:abstractNumId="23" w15:restartNumberingAfterBreak="0">
     <w:nsid w:val="756150CA"/>
     <w:multiLevelType w:val="singleLevel"/>
     <w:tmpl w:val="04090001"/>
@@ -4756,7 +4835,7 @@
       </w:rPr>
     </w:lvl>
   </w:abstractNum>
-  <w:abstractNum w:abstractNumId="24">
+  <w:abstractNum w:abstractNumId="24" w15:restartNumberingAfterBreak="0">
     <w:nsid w:val="7BE434D7"/>
     <w:multiLevelType w:val="singleLevel"/>
     <w:tmpl w:val="04090001"/>
@@ -4887,7 +4966,7 @@
 </file>
 
 <file path=word/styles.xml><?xml version="1.0" encoding="utf-8"?>
-<w:styles xmlns:mc="http://schemas.openxmlformats.org/markup-compatibility/2006" xmlns:r="http://schemas.openxmlformats.org/officeDocument/2006/relationships" xmlns:w="http://schemas.openxmlformats.org/wordprocessingml/2006/main" xmlns:w14="http://schemas.microsoft.com/office/word/2010/wordml" mc:Ignorable="w14">
+<w:styles xmlns:mc="http://schemas.openxmlformats.org/markup-compatibility/2006" xmlns:r="http://schemas.openxmlformats.org/officeDocument/2006/relationships" xmlns:w="http://schemas.openxmlformats.org/wordprocessingml/2006/main" xmlns:w14="http://schemas.microsoft.com/office/word/2010/wordml" xmlns:w15="http://schemas.microsoft.com/office/word/2012/wordml" xmlns:w16se="http://schemas.microsoft.com/office/word/2015/wordml/symex" mc:Ignorable="w14 w15 w16se">
   <w:docDefaults>
     <w:rPrDefault>
       <w:rPr>
@@ -4897,146 +4976,380 @@
     </w:rPrDefault>
     <w:pPrDefault/>
   </w:docDefaults>
-  <w:latentStyles w:defLockedState="0" w:defUIPriority="99" w:defSemiHidden="1" w:defUnhideWhenUsed="1" w:defQFormat="0" w:count="267">
-    <w:lsdException w:name="Normal" w:semiHidden="0" w:uiPriority="0" w:unhideWhenUsed="0" w:qFormat="1"/>
-    <w:lsdException w:name="heading 1" w:semiHidden="0" w:uiPriority="9" w:unhideWhenUsed="0" w:qFormat="1"/>
-    <w:lsdException w:name="heading 2" w:semiHidden="0" w:uiPriority="9" w:unhideWhenUsed="0" w:qFormat="1"/>
-    <w:lsdException w:name="heading 3" w:semiHidden="0" w:uiPriority="9" w:unhideWhenUsed="0" w:qFormat="1"/>
-    <w:lsdException w:name="heading 4" w:semiHidden="0" w:uiPriority="9" w:unhideWhenUsed="0" w:qFormat="1"/>
-    <w:lsdException w:name="heading 5" w:semiHidden="0" w:uiPriority="9" w:unhideWhenUsed="0" w:qFormat="1"/>
-    <w:lsdException w:name="heading 6" w:semiHidden="0" w:uiPriority="9" w:unhideWhenUsed="0" w:qFormat="1"/>
-    <w:lsdException w:name="heading 7" w:semiHidden="0" w:uiPriority="9" w:unhideWhenUsed="0" w:qFormat="1"/>
-    <w:lsdException w:name="heading 8" w:semiHidden="0" w:uiPriority="9" w:unhideWhenUsed="0" w:qFormat="1"/>
-    <w:lsdException w:name="heading 9" w:semiHidden="0" w:uiPriority="9" w:unhideWhenUsed="0" w:qFormat="1"/>
-    <w:lsdException w:name="toc 1" w:uiPriority="39"/>
-    <w:lsdException w:name="toc 2" w:uiPriority="39"/>
-    <w:lsdException w:name="toc 3" w:uiPriority="39"/>
-    <w:lsdException w:name="toc 4" w:uiPriority="39"/>
-    <w:lsdException w:name="toc 5" w:uiPriority="39"/>
-    <w:lsdException w:name="toc 6" w:uiPriority="39"/>
-    <w:lsdException w:name="toc 7" w:uiPriority="39"/>
-    <w:lsdException w:name="toc 8" w:uiPriority="39"/>
-    <w:lsdException w:name="toc 9" w:uiPriority="39"/>
-    <w:lsdException w:name="caption" w:uiPriority="35" w:qFormat="1"/>
-    <w:lsdException w:name="Title" w:semiHidden="0" w:uiPriority="10" w:unhideWhenUsed="0" w:qFormat="1"/>
-    <w:lsdException w:name="Default Paragraph Font" w:uiPriority="1"/>
-    <w:lsdException w:name="Subtitle" w:semiHidden="0" w:uiPriority="11" w:unhideWhenUsed="0" w:qFormat="1"/>
-    <w:lsdException w:name="Strong" w:semiHidden="0" w:uiPriority="22" w:unhideWhenUsed="0" w:qFormat="1"/>
-    <w:lsdException w:name="Emphasis" w:semiHidden="0" w:uiPriority="20" w:unhideWhenUsed="0" w:qFormat="1"/>
-    <w:lsdException w:name="Table Grid" w:semiHidden="0" w:uiPriority="59" w:unhideWhenUsed="0"/>
-    <w:lsdException w:name="Placeholder Text" w:unhideWhenUsed="0"/>
-    <w:lsdException w:name="No Spacing" w:semiHidden="0" w:uiPriority="1" w:unhideWhenUsed="0" w:qFormat="1"/>
-    <w:lsdException w:name="Light Shading" w:semiHidden="0" w:uiPriority="60" w:unhideWhenUsed="0"/>
-    <w:lsdException w:name="Light List" w:semiHidden="0" w:uiPriority="61" w:unhideWhenUsed="0"/>
-    <w:lsdException w:name="Light Grid" w:semiHidden="0" w:uiPriority="62" w:unhideWhenUsed="0"/>
-    <w:lsdException w:name="Medium Shading 1" w:semiHidden="0" w:uiPriority="63" w:unhideWhenUsed="0"/>
-    <w:lsdException w:name="Medium Shading 2" w:semiHidden="0" w:uiPriority="64" w:unhideWhenUsed="0"/>
-    <w:lsdException w:name="Medium List 1" w:semiHidden="0" w:uiPriority="65" w:unhideWhenUsed="0"/>
-    <w:lsdException w:name="Medium List 2" w:semiHidden="0" w:uiPriority="66" w:unhideWhenUsed="0"/>
-    <w:lsdException w:name="Medium Grid 1" w:semiHidden="0" w:uiPriority="67" w:unhideWhenUsed="0"/>
-    <w:lsdException w:name="Medium Grid 2" w:semiHidden="0" w:uiPriority="68" w:unhideWhenUsed="0"/>
-    <w:lsdException w:name="Medium Grid 3" w:semiHidden="0" w:uiPriority="69" w:unhideWhenUsed="0"/>
-    <w:lsdException w:name="Dark List" w:semiHidden="0" w:uiPriority="70" w:unhideWhenUsed="0"/>
-    <w:lsdException w:name="Colorful Shading" w:semiHidden="0" w:uiPriority="71" w:unhideWhenUsed="0"/>
-    <w:lsdException w:name="Colorful List" w:semiHidden="0" w:uiPriority="72" w:unhideWhenUsed="0"/>
-    <w:lsdException w:name="Colorful Grid" w:semiHidden="0" w:uiPriority="73" w:unhideWhenUsed="0"/>
-    <w:lsdException w:name="Light Shading Accent 1" w:semiHidden="0" w:uiPriority="60" w:unhideWhenUsed="0"/>
-    <w:lsdException w:name="Light List Accent 1" w:semiHidden="0" w:uiPriority="61" w:unhideWhenUsed="0"/>
-    <w:lsdException w:name="Light Grid Accent 1" w:semiHidden="0" w:uiPriority="62" w:unhideWhenUsed="0"/>
-    <w:lsdException w:name="Medium Shading 1 Accent 1" w:semiHidden="0" w:uiPriority="63" w:unhideWhenUsed="0"/>
-    <w:lsdException w:name="Medium Shading 2 Accent 1" w:semiHidden="0" w:uiPriority="64" w:unhideWhenUsed="0"/>
-    <w:lsdException w:name="Medium List 1 Accent 1" w:semiHidden="0" w:uiPriority="65" w:unhideWhenUsed="0"/>
-    <w:lsdException w:name="Revision" w:unhideWhenUsed="0"/>
-    <w:lsdException w:name="List Paragraph" w:semiHidden="0" w:uiPriority="34" w:unhideWhenUsed="0" w:qFormat="1"/>
-    <w:lsdException w:name="Quote" w:semiHidden="0" w:uiPriority="29" w:unhideWhenUsed="0" w:qFormat="1"/>
-    <w:lsdException w:name="Intense Quote" w:semiHidden="0" w:uiPriority="30" w:unhideWhenUsed="0" w:qFormat="1"/>
-    <w:lsdException w:name="Medium List 2 Accent 1" w:semiHidden="0" w:uiPriority="66" w:unhideWhenUsed="0"/>
-    <w:lsdException w:name="Medium Grid 1 Accent 1" w:semiHidden="0" w:uiPriority="67" w:unhideWhenUsed="0"/>
-    <w:lsdException w:name="Medium Grid 2 Accent 1" w:semiHidden="0" w:uiPriority="68" w:unhideWhenUsed="0"/>
-    <w:lsdException w:name="Medium Grid 3 Accent 1" w:semiHidden="0" w:uiPriority="69" w:unhideWhenUsed="0"/>
-    <w:lsdException w:name="Dark List Accent 1" w:semiHidden="0" w:uiPriority="70" w:unhideWhenUsed="0"/>
-    <w:lsdException w:name="Colorful Shading Accent 1" w:semiHidden="0" w:uiPriority="71" w:unhideWhenUsed="0"/>
-    <w:lsdException w:name="Colorful List Accent 1" w:semiHidden="0" w:uiPriority="72" w:unhideWhenUsed="0"/>
-    <w:lsdException w:name="Colorful Grid Accent 1" w:semiHidden="0" w:uiPriority="73" w:unhideWhenUsed="0"/>
-    <w:lsdException w:name="Light Shading Accent 2" w:semiHidden="0" w:uiPriority="60" w:unhideWhenUsed="0"/>
-    <w:lsdException w:name="Light List Accent 2" w:semiHidden="0" w:uiPriority="61" w:unhideWhenUsed="0"/>
-    <w:lsdException w:name="Light Grid Accent 2" w:semiHidden="0" w:uiPriority="62" w:unhideWhenUsed="0"/>
-    <w:lsdException w:name="Medium Shading 1 Accent 2" w:semiHidden="0" w:uiPriority="63" w:unhideWhenUsed="0"/>
-    <w:lsdException w:name="Medium Shading 2 Accent 2" w:semiHidden="0" w:uiPriority="64" w:unhideWhenUsed="0"/>
-    <w:lsdException w:name="Medium List 1 Accent 2" w:semiHidden="0" w:uiPriority="65" w:unhideWhenUsed="0"/>
-    <w:lsdException w:name="Medium List 2 Accent 2" w:semiHidden="0" w:uiPriority="66" w:unhideWhenUsed="0"/>
-    <w:lsdException w:name="Medium Grid 1 Accent 2" w:semiHidden="0" w:uiPriority="67" w:unhideWhenUsed="0"/>
-    <w:lsdException w:name="Medium Grid 2 Accent 2" w:semiHidden="0" w:uiPriority="68" w:unhideWhenUsed="0"/>
-    <w:lsdException w:name="Medium Grid 3 Accent 2" w:semiHidden="0" w:uiPriority="69" w:unhideWhenUsed="0"/>
-    <w:lsdException w:name="Dark List Accent 2" w:semiHidden="0" w:uiPriority="70" w:unhideWhenUsed="0"/>
-    <w:lsdException w:name="Colorful Shading Accent 2" w:semiHidden="0" w:uiPriority="71" w:unhideWhenUsed="0"/>
-    <w:lsdException w:name="Colorful List Accent 2" w:semiHidden="0" w:uiPriority="72" w:unhideWhenUsed="0"/>
-    <w:lsdException w:name="Colorful Grid Accent 2" w:semiHidden="0" w:uiPriority="73" w:unhideWhenUsed="0"/>
-    <w:lsdException w:name="Light Shading Accent 3" w:semiHidden="0" w:uiPriority="60" w:unhideWhenUsed="0"/>
-    <w:lsdException w:name="Light List Accent 3" w:semiHidden="0" w:uiPriority="61" w:unhideWhenUsed="0"/>
-    <w:lsdException w:name="Light Grid Accent 3" w:semiHidden="0" w:uiPriority="62" w:unhideWhenUsed="0"/>
-    <w:lsdException w:name="Medium Shading 1 Accent 3" w:semiHidden="0" w:uiPriority="63" w:unhideWhenUsed="0"/>
-    <w:lsdException w:name="Medium Shading 2 Accent 3" w:semiHidden="0" w:uiPriority="64" w:unhideWhenUsed="0"/>
-    <w:lsdException w:name="Medium List 1 Accent 3" w:semiHidden="0" w:uiPriority="65" w:unhideWhenUsed="0"/>
-    <w:lsdException w:name="Medium List 2 Accent 3" w:semiHidden="0" w:uiPriority="66" w:unhideWhenUsed="0"/>
-    <w:lsdException w:name="Medium Grid 1 Accent 3" w:semiHidden="0" w:uiPriority="67" w:unhideWhenUsed="0"/>
-    <w:lsdException w:name="Medium Grid 2 Accent 3" w:semiHidden="0" w:uiPriority="68" w:unhideWhenUsed="0"/>
-    <w:lsdException w:name="Medium Grid 3 Accent 3" w:semiHidden="0" w:uiPriority="69" w:unhideWhenUsed="0"/>
-    <w:lsdException w:name="Dark List Accent 3" w:semiHidden="0" w:uiPriority="70" w:unhideWhenUsed="0"/>
-    <w:lsdException w:name="Colorful Shading Accent 3" w:semiHidden="0" w:uiPriority="71" w:unhideWhenUsed="0"/>
-    <w:lsdException w:name="Colorful List Accent 3" w:semiHidden="0" w:uiPriority="72" w:unhideWhenUsed="0"/>
-    <w:lsdException w:name="Colorful Grid Accent 3" w:semiHidden="0" w:uiPriority="73" w:unhideWhenUsed="0"/>
-    <w:lsdException w:name="Light Shading Accent 4" w:semiHidden="0" w:uiPriority="60" w:unhideWhenUsed="0"/>
-    <w:lsdException w:name="Light List Accent 4" w:semiHidden="0" w:uiPriority="61" w:unhideWhenUsed="0"/>
-    <w:lsdException w:name="Light Grid Accent 4" w:semiHidden="0" w:uiPriority="62" w:unhideWhenUsed="0"/>
-    <w:lsdException w:name="Medium Shading 1 Accent 4" w:semiHidden="0" w:uiPriority="63" w:unhideWhenUsed="0"/>
-    <w:lsdException w:name="Medium Shading 2 Accent 4" w:semiHidden="0" w:uiPriority="64" w:unhideWhenUsed="0"/>
-    <w:lsdException w:name="Medium List 1 Accent 4" w:semiHidden="0" w:uiPriority="65" w:unhideWhenUsed="0"/>
-    <w:lsdException w:name="Medium List 2 Accent 4" w:semiHidden="0" w:uiPriority="66" w:unhideWhenUsed="0"/>
-    <w:lsdException w:name="Medium Grid 1 Accent 4" w:semiHidden="0" w:uiPriority="67" w:unhideWhenUsed="0"/>
-    <w:lsdException w:name="Medium Grid 2 Accent 4" w:semiHidden="0" w:uiPriority="68" w:unhideWhenUsed="0"/>
-    <w:lsdException w:name="Medium Grid 3 Accent 4" w:semiHidden="0" w:uiPriority="69" w:unhideWhenUsed="0"/>
-    <w:lsdException w:name="Dark List Accent 4" w:semiHidden="0" w:uiPriority="70" w:unhideWhenUsed="0"/>
-    <w:lsdException w:name="Colorful Shading Accent 4" w:semiHidden="0" w:uiPriority="71" w:unhideWhenUsed="0"/>
-    <w:lsdException w:name="Colorful List Accent 4" w:semiHidden="0" w:uiPriority="72" w:unhideWhenUsed="0"/>
-    <w:lsdException w:name="Colorful Grid Accent 4" w:semiHidden="0" w:uiPriority="73" w:unhideWhenUsed="0"/>
-    <w:lsdException w:name="Light Shading Accent 5" w:semiHidden="0" w:uiPriority="60" w:unhideWhenUsed="0"/>
-    <w:lsdException w:name="Light List Accent 5" w:semiHidden="0" w:uiPriority="61" w:unhideWhenUsed="0"/>
-    <w:lsdException w:name="Light Grid Accent 5" w:semiHidden="0" w:uiPriority="62" w:unhideWhenUsed="0"/>
-    <w:lsdException w:name="Medium Shading 1 Accent 5" w:semiHidden="0" w:uiPriority="63" w:unhideWhenUsed="0"/>
-    <w:lsdException w:name="Medium Shading 2 Accent 5" w:semiHidden="0" w:uiPriority="64" w:unhideWhenUsed="0"/>
-    <w:lsdException w:name="Medium List 1 Accent 5" w:semiHidden="0" w:uiPriority="65" w:unhideWhenUsed="0"/>
-    <w:lsdException w:name="Medium List 2 Accent 5" w:semiHidden="0" w:uiPriority="66" w:unhideWhenUsed="0"/>
-    <w:lsdException w:name="Medium Grid 1 Accent 5" w:semiHidden="0" w:uiPriority="67" w:unhideWhenUsed="0"/>
-    <w:lsdException w:name="Medium Grid 2 Accent 5" w:semiHidden="0" w:uiPriority="68" w:unhideWhenUsed="0"/>
-    <w:lsdException w:name="Medium Grid 3 Accent 5" w:semiHidden="0" w:uiPriority="69" w:unhideWhenUsed="0"/>
-    <w:lsdException w:name="Dark List Accent 5" w:semiHidden="0" w:uiPriority="70" w:unhideWhenUsed="0"/>
-    <w:lsdException w:name="Colorful Shading Accent 5" w:semiHidden="0" w:uiPriority="71" w:unhideWhenUsed="0"/>
-    <w:lsdException w:name="Colorful List Accent 5" w:semiHidden="0" w:uiPriority="72" w:unhideWhenUsed="0"/>
-    <w:lsdException w:name="Colorful Grid Accent 5" w:semiHidden="0" w:uiPriority="73" w:unhideWhenUsed="0"/>
-    <w:lsdException w:name="Light Shading Accent 6" w:semiHidden="0" w:uiPriority="60" w:unhideWhenUsed="0"/>
-    <w:lsdException w:name="Light List Accent 6" w:semiHidden="0" w:uiPriority="61" w:unhideWhenUsed="0"/>
-    <w:lsdException w:name="Light Grid Accent 6" w:semiHidden="0" w:uiPriority="62" w:unhideWhenUsed="0"/>
-    <w:lsdException w:name="Medium Shading 1 Accent 6" w:semiHidden="0" w:uiPriority="63" w:unhideWhenUsed="0"/>
-    <w:lsdException w:name="Medium Shading 2 Accent 6" w:semiHidden="0" w:uiPriority="64" w:unhideWhenUsed="0"/>
-    <w:lsdException w:name="Medium List 1 Accent 6" w:semiHidden="0" w:uiPriority="65" w:unhideWhenUsed="0"/>
-    <w:lsdException w:name="Medium List 2 Accent 6" w:semiHidden="0" w:uiPriority="66" w:unhideWhenUsed="0"/>
-    <w:lsdException w:name="Medium Grid 1 Accent 6" w:semiHidden="0" w:uiPriority="67" w:unhideWhenUsed="0"/>
-    <w:lsdException w:name="Medium Grid 2 Accent 6" w:semiHidden="0" w:uiPriority="68" w:unhideWhenUsed="0"/>
-    <w:lsdException w:name="Medium Grid 3 Accent 6" w:semiHidden="0" w:uiPriority="69" w:unhideWhenUsed="0"/>
-    <w:lsdException w:name="Dark List Accent 6" w:semiHidden="0" w:uiPriority="70" w:unhideWhenUsed="0"/>
-    <w:lsdException w:name="Colorful Shading Accent 6" w:semiHidden="0" w:uiPriority="71" w:unhideWhenUsed="0"/>
-    <w:lsdException w:name="Colorful List Accent 6" w:semiHidden="0" w:uiPriority="72" w:unhideWhenUsed="0"/>
-    <w:lsdException w:name="Colorful Grid Accent 6" w:semiHidden="0" w:uiPriority="73" w:unhideWhenUsed="0"/>
-    <w:lsdException w:name="Subtle Emphasis" w:semiHidden="0" w:uiPriority="19" w:unhideWhenUsed="0" w:qFormat="1"/>
-    <w:lsdException w:name="Intense Emphasis" w:semiHidden="0" w:uiPriority="21" w:unhideWhenUsed="0" w:qFormat="1"/>
-    <w:lsdException w:name="Subtle Reference" w:semiHidden="0" w:uiPriority="31" w:unhideWhenUsed="0" w:qFormat="1"/>
-    <w:lsdException w:name="Intense Reference" w:semiHidden="0" w:uiPriority="32" w:unhideWhenUsed="0" w:qFormat="1"/>
-    <w:lsdException w:name="Book Title" w:semiHidden="0" w:uiPriority="33" w:unhideWhenUsed="0" w:qFormat="1"/>
-    <w:lsdException w:name="Bibliography" w:uiPriority="37"/>
-    <w:lsdException w:name="TOC Heading" w:uiPriority="39" w:qFormat="1"/>
+  <w:latentStyles w:defLockedState="0" w:defUIPriority="99" w:defSemiHidden="0" w:defUnhideWhenUsed="0" w:defQFormat="0" w:count="371">
+    <w:lsdException w:name="Normal" w:uiPriority="0" w:qFormat="1"/>
+    <w:lsdException w:name="heading 1" w:uiPriority="9" w:qFormat="1"/>
+    <w:lsdException w:name="heading 2" w:uiPriority="9" w:qFormat="1"/>
+    <w:lsdException w:name="heading 3" w:uiPriority="9" w:qFormat="1"/>
+    <w:lsdException w:name="heading 4" w:uiPriority="9" w:qFormat="1"/>
+    <w:lsdException w:name="heading 5" w:uiPriority="9" w:qFormat="1"/>
+    <w:lsdException w:name="heading 6" w:uiPriority="9" w:qFormat="1"/>
+    <w:lsdException w:name="heading 7" w:uiPriority="9" w:qFormat="1"/>
+    <w:lsdException w:name="heading 8" w:uiPriority="9" w:qFormat="1"/>
+    <w:lsdException w:name="heading 9" w:uiPriority="9" w:qFormat="1"/>
+    <w:lsdException w:name="index 1" w:semiHidden="1" w:unhideWhenUsed="1"/>
+    <w:lsdException w:name="index 2" w:semiHidden="1" w:unhideWhenUsed="1"/>
+    <w:lsdException w:name="index 3" w:semiHidden="1" w:unhideWhenUsed="1"/>
+    <w:lsdException w:name="index 4" w:semiHidden="1" w:unhideWhenUsed="1"/>
+    <w:lsdException w:name="index 5" w:semiHidden="1" w:unhideWhenUsed="1"/>
+    <w:lsdException w:name="index 6" w:semiHidden="1" w:unhideWhenUsed="1"/>
+    <w:lsdException w:name="index 7" w:semiHidden="1" w:unhideWhenUsed="1"/>
+    <w:lsdException w:name="index 8" w:semiHidden="1" w:unhideWhenUsed="1"/>
+    <w:lsdException w:name="index 9" w:semiHidden="1" w:unhideWhenUsed="1"/>
+    <w:lsdException w:name="toc 1" w:semiHidden="1" w:uiPriority="39" w:unhideWhenUsed="1"/>
+    <w:lsdException w:name="toc 2" w:semiHidden="1" w:uiPriority="39" w:unhideWhenUsed="1"/>
+    <w:lsdException w:name="toc 3" w:semiHidden="1" w:uiPriority="39" w:unhideWhenUsed="1"/>
+    <w:lsdException w:name="toc 4" w:semiHidden="1" w:uiPriority="39" w:unhideWhenUsed="1"/>
+    <w:lsdException w:name="toc 5" w:semiHidden="1" w:uiPriority="39" w:unhideWhenUsed="1"/>
+    <w:lsdException w:name="toc 6" w:semiHidden="1" w:uiPriority="39" w:unhideWhenUsed="1"/>
+    <w:lsdException w:name="toc 7" w:semiHidden="1" w:uiPriority="39" w:unhideWhenUsed="1"/>
+    <w:lsdException w:name="toc 8" w:semiHidden="1" w:uiPriority="39" w:unhideWhenUsed="1"/>
+    <w:lsdException w:name="toc 9" w:semiHidden="1" w:uiPriority="39" w:unhideWhenUsed="1"/>
+    <w:lsdException w:name="Normal Indent" w:semiHidden="1" w:unhideWhenUsed="1"/>
+    <w:lsdException w:name="footnote text" w:semiHidden="1" w:unhideWhenUsed="1"/>
+    <w:lsdException w:name="annotation text" w:semiHidden="1" w:unhideWhenUsed="1"/>
+    <w:lsdException w:name="header" w:semiHidden="1" w:unhideWhenUsed="1"/>
+    <w:lsdException w:name="footer" w:semiHidden="1" w:unhideWhenUsed="1"/>
+    <w:lsdException w:name="index heading" w:semiHidden="1" w:unhideWhenUsed="1"/>
+    <w:lsdException w:name="caption" w:semiHidden="1" w:uiPriority="35" w:unhideWhenUsed="1" w:qFormat="1"/>
+    <w:lsdException w:name="table of figures" w:semiHidden="1" w:unhideWhenUsed="1"/>
+    <w:lsdException w:name="envelope address" w:semiHidden="1" w:unhideWhenUsed="1"/>
+    <w:lsdException w:name="envelope return" w:semiHidden="1" w:unhideWhenUsed="1"/>
+    <w:lsdException w:name="footnote reference" w:semiHidden="1" w:unhideWhenUsed="1"/>
+    <w:lsdException w:name="annotation reference" w:semiHidden="1" w:unhideWhenUsed="1"/>
+    <w:lsdException w:name="line number" w:semiHidden="1" w:unhideWhenUsed="1"/>
+    <w:lsdException w:name="page number" w:semiHidden="1" w:unhideWhenUsed="1"/>
+    <w:lsdException w:name="endnote reference" w:semiHidden="1" w:unhideWhenUsed="1"/>
+    <w:lsdException w:name="endnote text" w:semiHidden="1" w:unhideWhenUsed="1"/>
+    <w:lsdException w:name="table of authorities" w:semiHidden="1" w:unhideWhenUsed="1"/>
+    <w:lsdException w:name="macro" w:semiHidden="1" w:unhideWhenUsed="1"/>
+    <w:lsdException w:name="toa heading" w:semiHidden="1" w:unhideWhenUsed="1"/>
+    <w:lsdException w:name="List" w:semiHidden="1" w:unhideWhenUsed="1"/>
+    <w:lsdException w:name="List Bullet" w:semiHidden="1" w:unhideWhenUsed="1"/>
+    <w:lsdException w:name="List Number" w:semiHidden="1" w:unhideWhenUsed="1"/>
+    <w:lsdException w:name="List 2" w:semiHidden="1" w:unhideWhenUsed="1"/>
+    <w:lsdException w:name="List 3" w:semiHidden="1" w:unhideWhenUsed="1"/>
+    <w:lsdException w:name="List 4" w:semiHidden="1" w:unhideWhenUsed="1"/>
+    <w:lsdException w:name="List 5" w:semiHidden="1" w:unhideWhenUsed="1"/>
+    <w:lsdException w:name="List Bullet 2" w:semiHidden="1" w:unhideWhenUsed="1"/>
+    <w:lsdException w:name="List Bullet 3" w:semiHidden="1" w:unhideWhenUsed="1"/>
+    <w:lsdException w:name="List Bullet 4" w:semiHidden="1" w:unhideWhenUsed="1"/>
+    <w:lsdException w:name="List Bullet 5" w:semiHidden="1" w:unhideWhenUsed="1"/>
+    <w:lsdException w:name="List Number 2" w:semiHidden="1" w:unhideWhenUsed="1"/>
+    <w:lsdException w:name="List Number 3" w:semiHidden="1" w:unhideWhenUsed="1"/>
+    <w:lsdException w:name="List Number 4" w:semiHidden="1" w:unhideWhenUsed="1"/>
+    <w:lsdException w:name="List Number 5" w:semiHidden="1" w:unhideWhenUsed="1"/>
+    <w:lsdException w:name="Title" w:uiPriority="10" w:qFormat="1"/>
+    <w:lsdException w:name="Closing" w:semiHidden="1" w:unhideWhenUsed="1"/>
+    <w:lsdException w:name="Signature" w:semiHidden="1" w:unhideWhenUsed="1"/>
+    <w:lsdException w:name="Default Paragraph Font" w:semiHidden="1" w:uiPriority="1" w:unhideWhenUsed="1"/>
+    <w:lsdException w:name="Body Text" w:semiHidden="1" w:unhideWhenUsed="1"/>
+    <w:lsdException w:name="Body Text Indent" w:semiHidden="1" w:unhideWhenUsed="1"/>
+    <w:lsdException w:name="List Continue" w:semiHidden="1" w:unhideWhenUsed="1"/>
+    <w:lsdException w:name="List Continue 2" w:semiHidden="1" w:unhideWhenUsed="1"/>
+    <w:lsdException w:name="List Continue 3" w:semiHidden="1" w:unhideWhenUsed="1"/>
+    <w:lsdException w:name="List Continue 4" w:semiHidden="1" w:unhideWhenUsed="1"/>
+    <w:lsdException w:name="List Continue 5" w:semiHidden="1" w:unhideWhenUsed="1"/>
+    <w:lsdException w:name="Message Header" w:semiHidden="1" w:unhideWhenUsed="1"/>
+    <w:lsdException w:name="Subtitle" w:uiPriority="11" w:qFormat="1"/>
+    <w:lsdException w:name="Salutation" w:semiHidden="1" w:unhideWhenUsed="1"/>
+    <w:lsdException w:name="Date" w:semiHidden="1" w:unhideWhenUsed="1"/>
+    <w:lsdException w:name="Body Text First Indent" w:semiHidden="1" w:unhideWhenUsed="1"/>
+    <w:lsdException w:name="Body Text First Indent 2" w:semiHidden="1" w:unhideWhenUsed="1"/>
+    <w:lsdException w:name="Note Heading" w:semiHidden="1" w:unhideWhenUsed="1"/>
+    <w:lsdException w:name="Body Text 2" w:semiHidden="1" w:unhideWhenUsed="1"/>
+    <w:lsdException w:name="Body Text 3" w:semiHidden="1" w:unhideWhenUsed="1"/>
+    <w:lsdException w:name="Body Text Indent 2" w:semiHidden="1" w:unhideWhenUsed="1"/>
+    <w:lsdException w:name="Body Text Indent 3" w:semiHidden="1" w:unhideWhenUsed="1"/>
+    <w:lsdException w:name="Block Text" w:semiHidden="1" w:unhideWhenUsed="1"/>
+    <w:lsdException w:name="Hyperlink" w:semiHidden="1" w:unhideWhenUsed="1"/>
+    <w:lsdException w:name="FollowedHyperlink" w:semiHidden="1" w:unhideWhenUsed="1"/>
+    <w:lsdException w:name="Strong" w:uiPriority="22" w:qFormat="1"/>
+    <w:lsdException w:name="Emphasis" w:uiPriority="20" w:qFormat="1"/>
+    <w:lsdException w:name="Document Map" w:semiHidden="1" w:unhideWhenUsed="1"/>
+    <w:lsdException w:name="Plain Text" w:semiHidden="1" w:unhideWhenUsed="1"/>
+    <w:lsdException w:name="E-mail Signature" w:semiHidden="1" w:unhideWhenUsed="1"/>
+    <w:lsdException w:name="HTML Top of Form" w:semiHidden="1" w:unhideWhenUsed="1"/>
+    <w:lsdException w:name="HTML Bottom of Form" w:semiHidden="1" w:unhideWhenUsed="1"/>
+    <w:lsdException w:name="Normal (Web)" w:semiHidden="1" w:unhideWhenUsed="1"/>
+    <w:lsdException w:name="HTML Acronym" w:semiHidden="1" w:unhideWhenUsed="1"/>
+    <w:lsdException w:name="HTML Address" w:semiHidden="1" w:unhideWhenUsed="1"/>
+    <w:lsdException w:name="HTML Cite" w:semiHidden="1" w:unhideWhenUsed="1"/>
+    <w:lsdException w:name="HTML Code" w:semiHidden="1" w:unhideWhenUsed="1"/>
+    <w:lsdException w:name="HTML Definition" w:semiHidden="1" w:unhideWhenUsed="1"/>
+    <w:lsdException w:name="HTML Keyboard" w:semiHidden="1" w:unhideWhenUsed="1"/>
+    <w:lsdException w:name="HTML Preformatted" w:semiHidden="1" w:unhideWhenUsed="1"/>
+    <w:lsdException w:name="HTML Sample" w:semiHidden="1" w:unhideWhenUsed="1"/>
+    <w:lsdException w:name="HTML Typewriter" w:semiHidden="1" w:unhideWhenUsed="1"/>
+    <w:lsdException w:name="HTML Variable" w:semiHidden="1" w:unhideWhenUsed="1"/>
+    <w:lsdException w:name="Normal Table" w:semiHidden="1" w:unhideWhenUsed="1"/>
+    <w:lsdException w:name="annotation subject" w:semiHidden="1" w:unhideWhenUsed="1"/>
+    <w:lsdException w:name="No List" w:semiHidden="1" w:unhideWhenUsed="1"/>
+    <w:lsdException w:name="Outline List 1" w:semiHidden="1" w:unhideWhenUsed="1"/>
+    <w:lsdException w:name="Outline List 2" w:semiHidden="1" w:unhideWhenUsed="1"/>
+    <w:lsdException w:name="Outline List 3" w:semiHidden="1" w:unhideWhenUsed="1"/>
+    <w:lsdException w:name="Table Simple 1" w:semiHidden="1" w:unhideWhenUsed="1"/>
+    <w:lsdException w:name="Table Simple 2" w:semiHidden="1" w:unhideWhenUsed="1"/>
+    <w:lsdException w:name="Table Simple 3" w:semiHidden="1" w:unhideWhenUsed="1"/>
+    <w:lsdException w:name="Table Classic 1" w:semiHidden="1" w:unhideWhenUsed="1"/>
+    <w:lsdException w:name="Table Classic 2" w:semiHidden="1" w:unhideWhenUsed="1"/>
+    <w:lsdException w:name="Table Classic 3" w:semiHidden="1" w:unhideWhenUsed="1"/>
+    <w:lsdException w:name="Table Classic 4" w:semiHidden="1" w:unhideWhenUsed="1"/>
+    <w:lsdException w:name="Table Colorful 1" w:semiHidden="1" w:unhideWhenUsed="1"/>
+    <w:lsdException w:name="Table Colorful 2" w:semiHidden="1" w:unhideWhenUsed="1"/>
+    <w:lsdException w:name="Table Colorful 3" w:semiHidden="1" w:unhideWhenUsed="1"/>
+    <w:lsdException w:name="Table Columns 1" w:semiHidden="1" w:unhideWhenUsed="1"/>
+    <w:lsdException w:name="Table Columns 2" w:semiHidden="1" w:unhideWhenUsed="1"/>
+    <w:lsdException w:name="Table Columns 3" w:semiHidden="1" w:unhideWhenUsed="1"/>
+    <w:lsdException w:name="Table Columns 4" w:semiHidden="1" w:unhideWhenUsed="1"/>
+    <w:lsdException w:name="Table Columns 5" w:semiHidden="1" w:unhideWhenUsed="1"/>
+    <w:lsdException w:name="Table Grid 1" w:semiHidden="1" w:unhideWhenUsed="1"/>
+    <w:lsdException w:name="Table Grid 2" w:semiHidden="1" w:unhideWhenUsed="1"/>
+    <w:lsdException w:name="Table Grid 3" w:semiHidden="1" w:unhideWhenUsed="1"/>
+    <w:lsdException w:name="Table Grid 4" w:semiHidden="1" w:unhideWhenUsed="1"/>
+    <w:lsdException w:name="Table Grid 5" w:semiHidden="1" w:unhideWhenUsed="1"/>
+    <w:lsdException w:name="Table Grid 6" w:semiHidden="1" w:unhideWhenUsed="1"/>
+    <w:lsdException w:name="Table Grid 7" w:semiHidden="1" w:unhideWhenUsed="1"/>
+    <w:lsdException w:name="Table Grid 8" w:semiHidden="1" w:unhideWhenUsed="1"/>
+    <w:lsdException w:name="Table List 1" w:semiHidden="1" w:unhideWhenUsed="1"/>
+    <w:lsdException w:name="Table List 2" w:semiHidden="1" w:unhideWhenUsed="1"/>
+    <w:lsdException w:name="Table List 3" w:semiHidden="1" w:unhideWhenUsed="1"/>
+    <w:lsdException w:name="Table List 4" w:semiHidden="1" w:unhideWhenUsed="1"/>
+    <w:lsdException w:name="Table List 5" w:semiHidden="1" w:unhideWhenUsed="1"/>
+    <w:lsdException w:name="Table List 6" w:semiHidden="1" w:unhideWhenUsed="1"/>
+    <w:lsdException w:name="Table List 7" w:semiHidden="1" w:unhideWhenUsed="1"/>
+    <w:lsdException w:name="Table List 8" w:semiHidden="1" w:unhideWhenUsed="1"/>
+    <w:lsdException w:name="Table 3D effects 1" w:semiHidden="1" w:unhideWhenUsed="1"/>
+    <w:lsdException w:name="Table 3D effects 2" w:semiHidden="1" w:unhideWhenUsed="1"/>
+    <w:lsdException w:name="Table 3D effects 3" w:semiHidden="1" w:unhideWhenUsed="1"/>
+    <w:lsdException w:name="Table Contemporary" w:semiHidden="1" w:unhideWhenUsed="1"/>
+    <w:lsdException w:name="Table Elegant" w:semiHidden="1" w:unhideWhenUsed="1"/>
+    <w:lsdException w:name="Table Professional" w:semiHidden="1" w:unhideWhenUsed="1"/>
+    <w:lsdException w:name="Table Subtle 1" w:semiHidden="1" w:unhideWhenUsed="1"/>
+    <w:lsdException w:name="Table Subtle 2" w:semiHidden="1" w:unhideWhenUsed="1"/>
+    <w:lsdException w:name="Table Web 1" w:semiHidden="1" w:unhideWhenUsed="1"/>
+    <w:lsdException w:name="Table Web 2" w:semiHidden="1" w:unhideWhenUsed="1"/>
+    <w:lsdException w:name="Table Web 3" w:semiHidden="1" w:unhideWhenUsed="1"/>
+    <w:lsdException w:name="Balloon Text" w:semiHidden="1" w:unhideWhenUsed="1"/>
+    <w:lsdException w:name="Table Grid" w:uiPriority="59"/>
+    <w:lsdException w:name="Table Theme" w:semiHidden="1" w:unhideWhenUsed="1"/>
+    <w:lsdException w:name="Placeholder Text" w:semiHidden="1"/>
+    <w:lsdException w:name="No Spacing" w:uiPriority="1" w:qFormat="1"/>
+    <w:lsdException w:name="Light Shading" w:uiPriority="60"/>
+    <w:lsdException w:name="Light List" w:uiPriority="61"/>
+    <w:lsdException w:name="Light Grid" w:uiPriority="62"/>
+    <w:lsdException w:name="Medium Shading 1" w:uiPriority="63"/>
+    <w:lsdException w:name="Medium Shading 2" w:uiPriority="64"/>
+    <w:lsdException w:name="Medium List 1" w:uiPriority="65"/>
+    <w:lsdException w:name="Medium List 2" w:uiPriority="66"/>
+    <w:lsdException w:name="Medium Grid 1" w:uiPriority="67"/>
+    <w:lsdException w:name="Medium Grid 2" w:uiPriority="68"/>
+    <w:lsdException w:name="Medium Grid 3" w:uiPriority="69"/>
+    <w:lsdException w:name="Dark List" w:uiPriority="70"/>
+    <w:lsdException w:name="Colorful Shading" w:uiPriority="71"/>
+    <w:lsdException w:name="Colorful List" w:uiPriority="72"/>
+    <w:lsdException w:name="Colorful Grid" w:uiPriority="73"/>
+    <w:lsdException w:name="Light Shading Accent 1" w:uiPriority="60"/>
+    <w:lsdException w:name="Light List Accent 1" w:uiPriority="61"/>
+    <w:lsdException w:name="Light Grid Accent 1" w:uiPriority="62"/>
+    <w:lsdException w:name="Medium Shading 1 Accent 1" w:uiPriority="63"/>
+    <w:lsdException w:name="Medium Shading 2 Accent 1" w:uiPriority="64"/>
+    <w:lsdException w:name="Medium List 1 Accent 1" w:uiPriority="65"/>
+    <w:lsdException w:name="Revision" w:semiHidden="1"/>
+    <w:lsdException w:name="List Paragraph" w:uiPriority="34" w:qFormat="1"/>
+    <w:lsdException w:name="Quote" w:uiPriority="29" w:qFormat="1"/>
+    <w:lsdException w:name="Intense Quote" w:uiPriority="30" w:qFormat="1"/>
+    <w:lsdException w:name="Medium List 2 Accent 1" w:uiPriority="66"/>
+    <w:lsdException w:name="Medium Grid 1 Accent 1" w:uiPriority="67"/>
+    <w:lsdException w:name="Medium Grid 2 Accent 1" w:uiPriority="68"/>
+    <w:lsdException w:name="Medium Grid 3 Accent 1" w:uiPriority="69"/>
+    <w:lsdException w:name="Dark List Accent 1" w:uiPriority="70"/>
+    <w:lsdException w:name="Colorful Shading Accent 1" w:uiPriority="71"/>
+    <w:lsdException w:name="Colorful List Accent 1" w:uiPriority="72"/>
+    <w:lsdException w:name="Colorful Grid Accent 1" w:uiPriority="73"/>
+    <w:lsdException w:name="Light Shading Accent 2" w:uiPriority="60"/>
+    <w:lsdException w:name="Light List Accent 2" w:uiPriority="61"/>
+    <w:lsdException w:name="Light Grid Accent 2" w:uiPriority="62"/>
+    <w:lsdException w:name="Medium Shading 1 Accent 2" w:uiPriority="63"/>
+    <w:lsdException w:name="Medium Shading 2 Accent 2" w:uiPriority="64"/>
+    <w:lsdException w:name="Medium List 1 Accent 2" w:uiPriority="65"/>
+    <w:lsdException w:name="Medium List 2 Accent 2" w:uiPriority="66"/>
+    <w:lsdException w:name="Medium Grid 1 Accent 2" w:uiPriority="67"/>
+    <w:lsdException w:name="Medium Grid 2 Accent 2" w:uiPriority="68"/>
+    <w:lsdException w:name="Medium Grid 3 Accent 2" w:uiPriority="69"/>
+    <w:lsdException w:name="Dark List Accent 2" w:uiPriority="70"/>
+    <w:lsdException w:name="Colorful Shading Accent 2" w:uiPriority="71"/>
+    <w:lsdException w:name="Colorful List Accent 2" w:uiPriority="72"/>
+    <w:lsdException w:name="Colorful Grid Accent 2" w:uiPriority="73"/>
+    <w:lsdException w:name="Light Shading Accent 3" w:uiPriority="60"/>
+    <w:lsdException w:name="Light List Accent 3" w:uiPriority="61"/>
+    <w:lsdException w:name="Light Grid Accent 3" w:uiPriority="62"/>
+    <w:lsdException w:name="Medium Shading 1 Accent 3" w:uiPriority="63"/>
+    <w:lsdException w:name="Medium Shading 2 Accent 3" w:uiPriority="64"/>
+    <w:lsdException w:name="Medium List 1 Accent 3" w:uiPriority="65"/>
+    <w:lsdException w:name="Medium List 2 Accent 3" w:uiPriority="66"/>
+    <w:lsdException w:name="Medium Grid 1 Accent 3" w:uiPriority="67"/>
+    <w:lsdException w:name="Medium Grid 2 Accent 3" w:uiPriority="68"/>
+    <w:lsdException w:name="Medium Grid 3 Accent 3" w:uiPriority="69"/>
+    <w:lsdException w:name="Dark List Accent 3" w:uiPriority="70"/>
+    <w:lsdException w:name="Colorful Shading Accent 3" w:uiPriority="71"/>
+    <w:lsdException w:name="Colorful List Accent 3" w:uiPriority="72"/>
+    <w:lsdException w:name="Colorful Grid Accent 3" w:uiPriority="73"/>
+    <w:lsdException w:name="Light Shading Accent 4" w:uiPriority="60"/>
+    <w:lsdException w:name="Light List Accent 4" w:uiPriority="61"/>
+    <w:lsdException w:name="Light Grid Accent 4" w:uiPriority="62"/>
+    <w:lsdException w:name="Medium Shading 1 Accent 4" w:uiPriority="63"/>
+    <w:lsdException w:name="Medium Shading 2 Accent 4" w:uiPriority="64"/>
+    <w:lsdException w:name="Medium List 1 Accent 4" w:uiPriority="65"/>
+    <w:lsdException w:name="Medium List 2 Accent 4" w:uiPriority="66"/>
+    <w:lsdException w:name="Medium Grid 1 Accent 4" w:uiPriority="67"/>
+    <w:lsdException w:name="Medium Grid 2 Accent 4" w:uiPriority="68"/>
+    <w:lsdException w:name="Medium Grid 3 Accent 4" w:uiPriority="69"/>
+    <w:lsdException w:name="Dark List Accent 4" w:uiPriority="70"/>
+    <w:lsdException w:name="Colorful Shading Accent 4" w:uiPriority="71"/>
+    <w:lsdException w:name="Colorful List Accent 4" w:uiPriority="72"/>
+    <w:lsdException w:name="Colorful Grid Accent 4" w:uiPriority="73"/>
+    <w:lsdException w:name="Light Shading Accent 5" w:uiPriority="60"/>
+    <w:lsdException w:name="Light List Accent 5" w:uiPriority="61"/>
+    <w:lsdException w:name="Light Grid Accent 5" w:uiPriority="62"/>
+    <w:lsdException w:name="Medium Shading 1 Accent 5" w:uiPriority="63"/>
+    <w:lsdException w:name="Medium Shading 2 Accent 5" w:uiPriority="64"/>
+    <w:lsdException w:name="Medium List 1 Accent 5" w:uiPriority="65"/>
+    <w:lsdException w:name="Medium List 2 Accent 5" w:uiPriority="66"/>
+    <w:lsdException w:name="Medium Grid 1 Accent 5" w:uiPriority="67"/>
+    <w:lsdException w:name="Medium Grid 2 Accent 5" w:uiPriority="68"/>
+    <w:lsdException w:name="Medium Grid 3 Accent 5" w:uiPriority="69"/>
+    <w:lsdException w:name="Dark List Accent 5" w:uiPriority="70"/>
+    <w:lsdException w:name="Colorful Shading Accent 5" w:uiPriority="71"/>
+    <w:lsdException w:name="Colorful List Accent 5" w:uiPriority="72"/>
+    <w:lsdException w:name="Colorful Grid Accent 5" w:uiPriority="73"/>
+    <w:lsdException w:name="Light Shading Accent 6" w:uiPriority="60"/>
+    <w:lsdException w:name="Light List Accent 6" w:uiPriority="61"/>
+    <w:lsdException w:name="Light Grid Accent 6" w:uiPriority="62"/>
+    <w:lsdException w:name="Medium Shading 1 Accent 6" w:uiPriority="63"/>
+    <w:lsdException w:name="Medium Shading 2 Accent 6" w:uiPriority="64"/>
+    <w:lsdException w:name="Medium List 1 Accent 6" w:uiPriority="65"/>
+    <w:lsdException w:name="Medium List 2 Accent 6" w:uiPriority="66"/>
+    <w:lsdException w:name="Medium Grid 1 Accent 6" w:uiPriority="67"/>
+    <w:lsdException w:name="Medium Grid 2 Accent 6" w:uiPriority="68"/>
+    <w:lsdException w:name="Medium Grid 3 Accent 6" w:uiPriority="69"/>
+    <w:lsdException w:name="Dark List Accent 6" w:uiPriority="70"/>
+    <w:lsdException w:name="Colorful Shading Accent 6" w:uiPriority="71"/>
+    <w:lsdException w:name="Colorful List Accent 6" w:uiPriority="72"/>
+    <w:lsdException w:name="Colorful Grid Accent 6" w:uiPriority="73"/>
+    <w:lsdException w:name="Subtle Emphasis" w:uiPriority="19" w:qFormat="1"/>
+    <w:lsdException w:name="Intense Emphasis" w:uiPriority="21" w:qFormat="1"/>
+    <w:lsdException w:name="Subtle Reference" w:uiPriority="31" w:qFormat="1"/>
+    <w:lsdException w:name="Intense Reference" w:uiPriority="32" w:qFormat="1"/>
+    <w:lsdException w:name="Book Title" w:uiPriority="33" w:qFormat="1"/>
+    <w:lsdException w:name="Bibliography" w:semiHidden="1" w:uiPriority="37" w:unhideWhenUsed="1"/>
+    <w:lsdException w:name="TOC Heading" w:semiHidden="1" w:uiPriority="39" w:unhideWhenUsed="1" w:qFormat="1"/>
+    <w:lsdException w:name="Plain Table 1" w:uiPriority="41"/>
+    <w:lsdException w:name="Plain Table 2" w:uiPriority="42"/>
+    <w:lsdException w:name="Plain Table 3" w:uiPriority="43"/>
+    <w:lsdException w:name="Plain Table 4" w:uiPriority="44"/>
+    <w:lsdException w:name="Plain Table 5" w:uiPriority="45"/>
+    <w:lsdException w:name="Grid Table Light" w:uiPriority="40"/>
+    <w:lsdException w:name="Grid Table 1 Light" w:uiPriority="46"/>
+    <w:lsdException w:name="Grid Table 2" w:uiPriority="47"/>
+    <w:lsdException w:name="Grid Table 3" w:uiPriority="48"/>
+    <w:lsdException w:name="Grid Table 4" w:uiPriority="49"/>
+    <w:lsdException w:name="Grid Table 5 Dark" w:uiPriority="50"/>
+    <w:lsdException w:name="Grid Table 6 Colorful" w:uiPriority="51"/>
+    <w:lsdException w:name="Grid Table 7 Colorful" w:uiPriority="52"/>
+    <w:lsdException w:name="Grid Table 1 Light Accent 1" w:uiPriority="46"/>
+    <w:lsdException w:name="Grid Table 2 Accent 1" w:uiPriority="47"/>
+    <w:lsdException w:name="Grid Table 3 Accent 1" w:uiPriority="48"/>
+    <w:lsdException w:name="Grid Table 4 Accent 1" w:uiPriority="49"/>
+    <w:lsdException w:name="Grid Table 5 Dark Accent 1" w:uiPriority="50"/>
+    <w:lsdException w:name="Grid Table 6 Colorful Accent 1" w:uiPriority="51"/>
+    <w:lsdException w:name="Grid Table 7 Colorful Accent 1" w:uiPriority="52"/>
+    <w:lsdException w:name="Grid Table 1 Light Accent 2" w:uiPriority="46"/>
+    <w:lsdException w:name="Grid Table 2 Accent 2" w:uiPriority="47"/>
+    <w:lsdException w:name="Grid Table 3 Accent 2" w:uiPriority="48"/>
+    <w:lsdException w:name="Grid Table 4 Accent 2" w:uiPriority="49"/>
+    <w:lsdException w:name="Grid Table 5 Dark Accent 2" w:uiPriority="50"/>
+    <w:lsdException w:name="Grid Table 6 Colorful Accent 2" w:uiPriority="51"/>
+    <w:lsdException w:name="Grid Table 7 Colorful Accent 2" w:uiPriority="52"/>
+    <w:lsdException w:name="Grid Table 1 Light Accent 3" w:uiPriority="46"/>
+    <w:lsdException w:name="Grid Table 2 Accent 3" w:uiPriority="47"/>
+    <w:lsdException w:name="Grid Table 3 Accent 3" w:uiPriority="48"/>
+    <w:lsdException w:name="Grid Table 4 Accent 3" w:uiPriority="49"/>
+    <w:lsdException w:name="Grid Table 5 Dark Accent 3" w:uiPriority="50"/>
+    <w:lsdException w:name="Grid Table 6 Colorful Accent 3" w:uiPriority="51"/>
+    <w:lsdException w:name="Grid Table 7 Colorful Accent 3" w:uiPriority="52"/>
+    <w:lsdException w:name="Grid Table 1 Light Accent 4" w:uiPriority="46"/>
+    <w:lsdException w:name="Grid Table 2 Accent 4" w:uiPriority="47"/>
+    <w:lsdException w:name="Grid Table 3 Accent 4" w:uiPriority="48"/>
+    <w:lsdException w:name="Grid Table 4 Accent 4" w:uiPriority="49"/>
+    <w:lsdException w:name="Grid Table 5 Dark Accent 4" w:uiPriority="50"/>
+    <w:lsdException w:name="Grid Table 6 Colorful Accent 4" w:uiPriority="51"/>
+    <w:lsdException w:name="Grid Table 7 Colorful Accent 4" w:uiPriority="52"/>
+    <w:lsdException w:name="Grid Table 1 Light Accent 5" w:uiPriority="46"/>
+    <w:lsdException w:name="Grid Table 2 Accent 5" w:uiPriority="47"/>
+    <w:lsdException w:name="Grid Table 3 Accent 5" w:uiPriority="48"/>
+    <w:lsdException w:name="Grid Table 4 Accent 5" w:uiPriority="49"/>
+    <w:lsdException w:name="Grid Table 5 Dark Accent 5" w:uiPriority="50"/>
+    <w:lsdException w:name="Grid Table 6 Colorful Accent 5" w:uiPriority="51"/>
+    <w:lsdException w:name="Grid Table 7 Colorful Accent 5" w:uiPriority="52"/>
+    <w:lsdException w:name="Grid Table 1 Light Accent 6" w:uiPriority="46"/>
+    <w:lsdException w:name="Grid Table 2 Accent 6" w:uiPriority="47"/>
+    <w:lsdException w:name="Grid Table 3 Accent 6" w:uiPriority="48"/>
+    <w:lsdException w:name="Grid Table 4 Accent 6" w:uiPriority="49"/>
+    <w:lsdException w:name="Grid Table 5 Dark Accent 6" w:uiPriority="50"/>
+    <w:lsdException w:name="Grid Table 6 Colorful Accent 6" w:uiPriority="51"/>
+    <w:lsdException w:name="Grid Table 7 Colorful Accent 6" w:uiPriority="52"/>
+    <w:lsdException w:name="List Table 1 Light" w:uiPriority="46"/>
+    <w:lsdException w:name="List Table 2" w:uiPriority="47"/>
+    <w:lsdException w:name="List Table 3" w:uiPriority="48"/>
+    <w:lsdException w:name="List Table 4" w:uiPriority="49"/>
+    <w:lsdException w:name="List Table 5 Dark" w:uiPriority="50"/>
+    <w:lsdException w:name="List Table 6 Colorful" w:uiPriority="51"/>
+    <w:lsdException w:name="List Table 7 Colorful" w:uiPriority="52"/>
+    <w:lsdException w:name="List Table 1 Light Accent 1" w:uiPriority="46"/>
+    <w:lsdException w:name="List Table 2 Accent 1" w:uiPriority="47"/>
+    <w:lsdException w:name="List Table 3 Accent 1" w:uiPriority="48"/>
+    <w:lsdException w:name="List Table 4 Accent 1" w:uiPriority="49"/>
+    <w:lsdException w:name="List Table 5 Dark Accent 1" w:uiPriority="50"/>
+    <w:lsdException w:name="List Table 6 Colorful Accent 1" w:uiPriority="51"/>
+    <w:lsdException w:name="List Table 7 Colorful Accent 1" w:uiPriority="52"/>
+    <w:lsdException w:name="List Table 1 Light Accent 2" w:uiPriority="46"/>
+    <w:lsdException w:name="List Table 2 Accent 2" w:uiPriority="47"/>
+    <w:lsdException w:name="List Table 3 Accent 2" w:uiPriority="48"/>
+    <w:lsdException w:name="List Table 4 Accent 2" w:uiPriority="49"/>
+    <w:lsdException w:name="List Table 5 Dark Accent 2" w:uiPriority="50"/>
+    <w:lsdException w:name="List Table 6 Colorful Accent 2" w:uiPriority="51"/>
+    <w:lsdException w:name="List Table 7 Colorful Accent 2" w:uiPriority="52"/>
+    <w:lsdException w:name="List Table 1 Light Accent 3" w:uiPriority="46"/>
+    <w:lsdException w:name="List Table 2 Accent 3" w:uiPriority="47"/>
+    <w:lsdException w:name="List Table 3 Accent 3" w:uiPriority="48"/>
+    <w:lsdException w:name="List Table 4 Accent 3" w:uiPriority="49"/>
+    <w:lsdException w:name="List Table 5 Dark Accent 3" w:uiPriority="50"/>
+    <w:lsdException w:name="List Table 6 Colorful Accent 3" w:uiPriority="51"/>
+    <w:lsdException w:name="List Table 7 Colorful Accent 3" w:uiPriority="52"/>
+    <w:lsdException w:name="List Table 1 Light Accent 4" w:uiPriority="46"/>
+    <w:lsdException w:name="List Table 2 Accent 4" w:uiPriority="47"/>
+    <w:lsdException w:name="List Table 3 Accent 4" w:uiPriority="48"/>
+    <w:lsdException w:name="List Table 4 Accent 4" w:uiPriority="49"/>
+    <w:lsdException w:name="List Table 5 Dark Accent 4" w:uiPriority="50"/>
+    <w:lsdException w:name="List Table 6 Colorful Accent 4" w:uiPriority="51"/>
+    <w:lsdException w:name="List Table 7 Colorful Accent 4" w:uiPriority="52"/>
+    <w:lsdException w:name="List Table 1 Light Accent 5" w:uiPriority="46"/>
+    <w:lsdException w:name="List Table 2 Accent 5" w:uiPriority="47"/>
+    <w:lsdException w:name="List Table 3 Accent 5" w:uiPriority="48"/>
+    <w:lsdException w:name="List Table 4 Accent 5" w:uiPriority="49"/>
+    <w:lsdException w:name="List Table 5 Dark Accent 5" w:uiPriority="50"/>
+    <w:lsdException w:name="List Table 6 Colorful Accent 5" w:uiPriority="51"/>
+    <w:lsdException w:name="List Table 7 Colorful Accent 5" w:uiPriority="52"/>
+    <w:lsdException w:name="List Table 1 Light Accent 6" w:uiPriority="46"/>
+    <w:lsdException w:name="List Table 2 Accent 6" w:uiPriority="47"/>
+    <w:lsdException w:name="List Table 3 Accent 6" w:uiPriority="48"/>
+    <w:lsdException w:name="List Table 4 Accent 6" w:uiPriority="49"/>
+    <w:lsdException w:name="List Table 5 Dark Accent 6" w:uiPriority="50"/>
+    <w:lsdException w:name="List Table 6 Colorful Accent 6" w:uiPriority="51"/>
+    <w:lsdException w:name="List Table 7 Colorful Accent 6" w:uiPriority="52"/>
   </w:latentStyles>
-  <w:style w:type="paragraph" w:default="1" w:styleId="a">
+  <w:style w:type="paragraph" w:default="1" w:styleId="Normal">
     <w:name w:val="Normal"/>
     <w:qFormat/>
     <w:pPr>
@@ -5044,10 +5357,10 @@
       <w:spacing w:line="240" w:lineRule="atLeast"/>
     </w:pPr>
   </w:style>
-  <w:style w:type="paragraph" w:styleId="1">
+  <w:style w:type="paragraph" w:styleId="Heading1">
     <w:name w:val="heading 1"/>
-    <w:basedOn w:val="a"/>
-    <w:next w:val="a"/>
+    <w:basedOn w:val="Normal"/>
+    <w:next w:val="Normal"/>
     <w:qFormat/>
     <w:pPr>
       <w:keepNext/>
@@ -5064,10 +5377,10 @@
       <w:sz w:val="24"/>
     </w:rPr>
   </w:style>
-  <w:style w:type="paragraph" w:styleId="2">
+  <w:style w:type="paragraph" w:styleId="Heading2">
     <w:name w:val="heading 2"/>
-    <w:basedOn w:val="1"/>
-    <w:next w:val="a"/>
+    <w:basedOn w:val="Heading1"/>
+    <w:next w:val="Normal"/>
     <w:qFormat/>
     <w:pPr>
       <w:numPr>
@@ -5079,10 +5392,10 @@
       <w:sz w:val="20"/>
     </w:rPr>
   </w:style>
-  <w:style w:type="paragraph" w:styleId="3">
+  <w:style w:type="paragraph" w:styleId="Heading3">
     <w:name w:val="heading 3"/>
-    <w:basedOn w:val="1"/>
-    <w:next w:val="a"/>
+    <w:basedOn w:val="Heading1"/>
+    <w:next w:val="Normal"/>
     <w:qFormat/>
     <w:pPr>
       <w:numPr>
@@ -5096,10 +5409,10 @@
       <w:sz w:val="20"/>
     </w:rPr>
   </w:style>
-  <w:style w:type="paragraph" w:styleId="4">
+  <w:style w:type="paragraph" w:styleId="Heading4">
     <w:name w:val="heading 4"/>
-    <w:basedOn w:val="1"/>
-    <w:next w:val="a"/>
+    <w:basedOn w:val="Heading1"/>
+    <w:next w:val="Normal"/>
     <w:qFormat/>
     <w:pPr>
       <w:numPr>
@@ -5112,10 +5425,10 @@
       <w:sz w:val="20"/>
     </w:rPr>
   </w:style>
-  <w:style w:type="paragraph" w:styleId="5">
+  <w:style w:type="paragraph" w:styleId="Heading5">
     <w:name w:val="heading 5"/>
-    <w:basedOn w:val="a"/>
-    <w:next w:val="a"/>
+    <w:basedOn w:val="Normal"/>
+    <w:next w:val="Normal"/>
     <w:qFormat/>
     <w:pPr>
       <w:numPr>
@@ -5130,10 +5443,10 @@
       <w:sz w:val="22"/>
     </w:rPr>
   </w:style>
-  <w:style w:type="paragraph" w:styleId="6">
+  <w:style w:type="paragraph" w:styleId="Heading6">
     <w:name w:val="heading 6"/>
-    <w:basedOn w:val="a"/>
-    <w:next w:val="a"/>
+    <w:basedOn w:val="Normal"/>
+    <w:next w:val="Normal"/>
     <w:qFormat/>
     <w:pPr>
       <w:numPr>
@@ -5149,10 +5462,10 @@
       <w:sz w:val="22"/>
     </w:rPr>
   </w:style>
-  <w:style w:type="paragraph" w:styleId="7">
+  <w:style w:type="paragraph" w:styleId="Heading7">
     <w:name w:val="heading 7"/>
-    <w:basedOn w:val="a"/>
-    <w:next w:val="a"/>
+    <w:basedOn w:val="Normal"/>
+    <w:next w:val="Normal"/>
     <w:qFormat/>
     <w:pPr>
       <w:numPr>
@@ -5164,10 +5477,10 @@
       <w:outlineLvl w:val="6"/>
     </w:pPr>
   </w:style>
-  <w:style w:type="paragraph" w:styleId="8">
+  <w:style w:type="paragraph" w:styleId="Heading8">
     <w:name w:val="heading 8"/>
-    <w:basedOn w:val="a"/>
-    <w:next w:val="a"/>
+    <w:basedOn w:val="Normal"/>
+    <w:next w:val="Normal"/>
     <w:qFormat/>
     <w:pPr>
       <w:numPr>
@@ -5182,10 +5495,10 @@
       <w:i/>
     </w:rPr>
   </w:style>
-  <w:style w:type="paragraph" w:styleId="9">
+  <w:style w:type="paragraph" w:styleId="Heading9">
     <w:name w:val="heading 9"/>
-    <w:basedOn w:val="a"/>
-    <w:next w:val="a"/>
+    <w:basedOn w:val="Normal"/>
+    <w:next w:val="Normal"/>
     <w:qFormat/>
     <w:pPr>
       <w:numPr>
@@ -5202,13 +5515,12 @@
       <w:sz w:val="18"/>
     </w:rPr>
   </w:style>
-  <w:style w:type="character" w:default="1" w:styleId="a0">
+  <w:style w:type="character" w:default="1" w:styleId="DefaultParagraphFont">
     <w:name w:val="Default Paragraph Font"/>
     <w:uiPriority w:val="1"/>
-    <w:semiHidden/>
     <w:unhideWhenUsed/>
   </w:style>
-  <w:style w:type="table" w:default="1" w:styleId="a1">
+  <w:style w:type="table" w:default="1" w:styleId="TableNormal">
     <w:name w:val="Normal Table"/>
     <w:uiPriority w:val="99"/>
     <w:semiHidden/>
@@ -5223,7 +5535,7 @@
       </w:tblCellMar>
     </w:tblPr>
   </w:style>
-  <w:style w:type="numbering" w:default="1" w:styleId="a2">
+  <w:style w:type="numbering" w:default="1" w:styleId="NoList">
     <w:name w:val="No List"/>
     <w:uiPriority w:val="99"/>
     <w:semiHidden/>
@@ -5231,7 +5543,7 @@
   </w:style>
   <w:style w:type="paragraph" w:customStyle="1" w:styleId="Paragraph2">
     <w:name w:val="Paragraph2"/>
-    <w:basedOn w:val="a"/>
+    <w:basedOn w:val="Normal"/>
     <w:pPr>
       <w:spacing w:before="80"/>
       <w:ind w:left="720"/>
@@ -5242,10 +5554,10 @@
       <w:lang w:val="en-AU"/>
     </w:rPr>
   </w:style>
-  <w:style w:type="paragraph" w:styleId="a3">
+  <w:style w:type="paragraph" w:styleId="Title">
     <w:name w:val="Title"/>
-    <w:basedOn w:val="a"/>
-    <w:next w:val="a"/>
+    <w:basedOn w:val="Normal"/>
+    <w:next w:val="Normal"/>
     <w:qFormat/>
     <w:pPr>
       <w:spacing w:line="240" w:lineRule="auto"/>
@@ -5257,9 +5569,9 @@
       <w:sz w:val="36"/>
     </w:rPr>
   </w:style>
-  <w:style w:type="paragraph" w:styleId="a4">
+  <w:style w:type="paragraph" w:styleId="Subtitle">
     <w:name w:val="Subtitle"/>
-    <w:basedOn w:val="a"/>
+    <w:basedOn w:val="Normal"/>
     <w:qFormat/>
     <w:pPr>
       <w:spacing w:after="60"/>
@@ -5272,18 +5584,18 @@
       <w:lang w:val="en-AU"/>
     </w:rPr>
   </w:style>
-  <w:style w:type="paragraph" w:styleId="a5">
+  <w:style w:type="paragraph" w:styleId="NormalIndent">
     <w:name w:val="Normal Indent"/>
-    <w:basedOn w:val="a"/>
+    <w:basedOn w:val="Normal"/>
     <w:semiHidden/>
     <w:pPr>
       <w:ind w:left="900" w:hanging="900"/>
     </w:pPr>
   </w:style>
-  <w:style w:type="paragraph" w:styleId="10">
+  <w:style w:type="paragraph" w:styleId="TOC1">
     <w:name w:val="toc 1"/>
-    <w:basedOn w:val="a"/>
-    <w:next w:val="a"/>
+    <w:basedOn w:val="Normal"/>
+    <w:next w:val="Normal"/>
     <w:uiPriority w:val="39"/>
     <w:pPr>
       <w:tabs>
@@ -5293,10 +5605,10 @@
       <w:ind w:right="720"/>
     </w:pPr>
   </w:style>
-  <w:style w:type="paragraph" w:styleId="20">
+  <w:style w:type="paragraph" w:styleId="TOC2">
     <w:name w:val="toc 2"/>
-    <w:basedOn w:val="a"/>
-    <w:next w:val="a"/>
+    <w:basedOn w:val="Normal"/>
+    <w:next w:val="Normal"/>
     <w:uiPriority w:val="39"/>
     <w:pPr>
       <w:tabs>
@@ -5305,10 +5617,10 @@
       <w:ind w:left="432" w:right="720"/>
     </w:pPr>
   </w:style>
-  <w:style w:type="paragraph" w:styleId="30">
+  <w:style w:type="paragraph" w:styleId="TOC3">
     <w:name w:val="toc 3"/>
-    <w:basedOn w:val="a"/>
-    <w:next w:val="a"/>
+    <w:basedOn w:val="Normal"/>
+    <w:next w:val="Normal"/>
     <w:semiHidden/>
     <w:pPr>
       <w:tabs>
@@ -5318,9 +5630,9 @@
       <w:ind w:left="864"/>
     </w:pPr>
   </w:style>
-  <w:style w:type="paragraph" w:styleId="a6">
+  <w:style w:type="paragraph" w:styleId="Header">
     <w:name w:val="header"/>
-    <w:basedOn w:val="a"/>
+    <w:basedOn w:val="Normal"/>
     <w:semiHidden/>
     <w:pPr>
       <w:tabs>
@@ -5329,9 +5641,9 @@
       </w:tabs>
     </w:pPr>
   </w:style>
-  <w:style w:type="paragraph" w:styleId="a7">
+  <w:style w:type="paragraph" w:styleId="Footer">
     <w:name w:val="footer"/>
-    <w:basedOn w:val="a"/>
+    <w:basedOn w:val="Normal"/>
     <w:semiHidden/>
     <w:pPr>
       <w:tabs>
@@ -5340,21 +5652,21 @@
       </w:tabs>
     </w:pPr>
   </w:style>
-  <w:style w:type="character" w:styleId="a8">
+  <w:style w:type="character" w:styleId="PageNumber">
     <w:name w:val="page number"/>
-    <w:basedOn w:val="a0"/>
+    <w:basedOn w:val="DefaultParagraphFont"/>
     <w:semiHidden/>
   </w:style>
   <w:style w:type="paragraph" w:customStyle="1" w:styleId="Bullet1">
     <w:name w:val="Bullet1"/>
-    <w:basedOn w:val="a"/>
+    <w:basedOn w:val="Normal"/>
     <w:pPr>
       <w:ind w:left="720" w:hanging="432"/>
     </w:pPr>
   </w:style>
   <w:style w:type="paragraph" w:customStyle="1" w:styleId="Bullet2">
     <w:name w:val="Bullet2"/>
-    <w:basedOn w:val="a"/>
+    <w:basedOn w:val="Normal"/>
     <w:pPr>
       <w:ind w:left="1440" w:hanging="360"/>
     </w:pPr>
@@ -5364,15 +5676,15 @@
   </w:style>
   <w:style w:type="paragraph" w:customStyle="1" w:styleId="Tabletext">
     <w:name w:val="Tabletext"/>
-    <w:basedOn w:val="a"/>
+    <w:basedOn w:val="Normal"/>
     <w:pPr>
       <w:keepLines/>
       <w:spacing w:after="120"/>
     </w:pPr>
   </w:style>
-  <w:style w:type="paragraph" w:styleId="a9">
+  <w:style w:type="paragraph" w:styleId="BodyText">
     <w:name w:val="Body Text"/>
-    <w:basedOn w:val="a"/>
+    <w:basedOn w:val="Normal"/>
     <w:semiHidden/>
     <w:pPr>
       <w:keepLines/>
@@ -5380,9 +5692,9 @@
       <w:ind w:left="720"/>
     </w:pPr>
   </w:style>
-  <w:style w:type="paragraph" w:styleId="aa">
+  <w:style w:type="paragraph" w:styleId="DocumentMap">
     <w:name w:val="Document Map"/>
-    <w:basedOn w:val="a"/>
+    <w:basedOn w:val="Normal"/>
     <w:semiHidden/>
     <w:pPr>
       <w:shd w:val="clear" w:color="auto" w:fill="000080"/>
@@ -5391,18 +5703,18 @@
       <w:rFonts w:ascii="Tahoma" w:hAnsi="Tahoma"/>
     </w:rPr>
   </w:style>
-  <w:style w:type="character" w:styleId="ab">
+  <w:style w:type="character" w:styleId="FootnoteReference">
     <w:name w:val="footnote reference"/>
-    <w:basedOn w:val="a0"/>
+    <w:basedOn w:val="DefaultParagraphFont"/>
     <w:semiHidden/>
     <w:rPr>
       <w:sz w:val="20"/>
       <w:vertAlign w:val="superscript"/>
     </w:rPr>
   </w:style>
-  <w:style w:type="paragraph" w:styleId="ac">
+  <w:style w:type="paragraph" w:styleId="FootnoteText">
     <w:name w:val="footnote text"/>
-    <w:basedOn w:val="a"/>
+    <w:basedOn w:val="Normal"/>
     <w:semiHidden/>
     <w:pPr>
       <w:keepNext/>
@@ -5420,7 +5732,7 @@
   </w:style>
   <w:style w:type="paragraph" w:customStyle="1" w:styleId="MainTitle">
     <w:name w:val="Main Title"/>
-    <w:basedOn w:val="a"/>
+    <w:basedOn w:val="Normal"/>
     <w:pPr>
       <w:spacing w:before="480" w:after="60" w:line="240" w:lineRule="auto"/>
       <w:jc w:val="center"/>
@@ -5434,7 +5746,7 @@
   </w:style>
   <w:style w:type="paragraph" w:customStyle="1" w:styleId="Paragraph1">
     <w:name w:val="Paragraph1"/>
-    <w:basedOn w:val="a"/>
+    <w:basedOn w:val="Normal"/>
     <w:pPr>
       <w:spacing w:before="80" w:line="240" w:lineRule="auto"/>
       <w:jc w:val="both"/>
@@ -5442,7 +5754,7 @@
   </w:style>
   <w:style w:type="paragraph" w:customStyle="1" w:styleId="Paragraph3">
     <w:name w:val="Paragraph3"/>
-    <w:basedOn w:val="a"/>
+    <w:basedOn w:val="Normal"/>
     <w:pPr>
       <w:spacing w:before="80" w:line="240" w:lineRule="auto"/>
       <w:ind w:left="1530"/>
@@ -5451,85 +5763,85 @@
   </w:style>
   <w:style w:type="paragraph" w:customStyle="1" w:styleId="Paragraph4">
     <w:name w:val="Paragraph4"/>
-    <w:basedOn w:val="a"/>
+    <w:basedOn w:val="Normal"/>
     <w:pPr>
       <w:spacing w:before="80" w:line="240" w:lineRule="auto"/>
       <w:ind w:left="2250"/>
       <w:jc w:val="both"/>
     </w:pPr>
   </w:style>
-  <w:style w:type="paragraph" w:styleId="40">
+  <w:style w:type="paragraph" w:styleId="TOC4">
     <w:name w:val="toc 4"/>
-    <w:basedOn w:val="a"/>
-    <w:next w:val="a"/>
+    <w:basedOn w:val="Normal"/>
+    <w:next w:val="Normal"/>
     <w:autoRedefine/>
     <w:semiHidden/>
     <w:pPr>
       <w:ind w:left="600"/>
     </w:pPr>
   </w:style>
-  <w:style w:type="paragraph" w:styleId="50">
+  <w:style w:type="paragraph" w:styleId="TOC5">
     <w:name w:val="toc 5"/>
-    <w:basedOn w:val="a"/>
-    <w:next w:val="a"/>
+    <w:basedOn w:val="Normal"/>
+    <w:next w:val="Normal"/>
     <w:autoRedefine/>
     <w:semiHidden/>
     <w:pPr>
       <w:ind w:left="800"/>
     </w:pPr>
   </w:style>
-  <w:style w:type="paragraph" w:styleId="60">
+  <w:style w:type="paragraph" w:styleId="TOC6">
     <w:name w:val="toc 6"/>
-    <w:basedOn w:val="a"/>
-    <w:next w:val="a"/>
+    <w:basedOn w:val="Normal"/>
+    <w:next w:val="Normal"/>
     <w:autoRedefine/>
     <w:semiHidden/>
     <w:pPr>
       <w:ind w:left="1000"/>
     </w:pPr>
   </w:style>
-  <w:style w:type="paragraph" w:styleId="70">
+  <w:style w:type="paragraph" w:styleId="TOC7">
     <w:name w:val="toc 7"/>
-    <w:basedOn w:val="a"/>
-    <w:next w:val="a"/>
+    <w:basedOn w:val="Normal"/>
+    <w:next w:val="Normal"/>
     <w:autoRedefine/>
     <w:semiHidden/>
     <w:pPr>
       <w:ind w:left="1200"/>
     </w:pPr>
   </w:style>
-  <w:style w:type="paragraph" w:styleId="80">
+  <w:style w:type="paragraph" w:styleId="TOC8">
     <w:name w:val="toc 8"/>
-    <w:basedOn w:val="a"/>
-    <w:next w:val="a"/>
+    <w:basedOn w:val="Normal"/>
+    <w:next w:val="Normal"/>
     <w:autoRedefine/>
     <w:semiHidden/>
     <w:pPr>
       <w:ind w:left="1400"/>
     </w:pPr>
   </w:style>
-  <w:style w:type="paragraph" w:styleId="90">
+  <w:style w:type="paragraph" w:styleId="TOC9">
     <w:name w:val="toc 9"/>
-    <w:basedOn w:val="a"/>
-    <w:next w:val="a"/>
+    <w:basedOn w:val="Normal"/>
+    <w:next w:val="Normal"/>
     <w:autoRedefine/>
     <w:semiHidden/>
     <w:pPr>
       <w:ind w:left="1600"/>
     </w:pPr>
   </w:style>
-  <w:style w:type="paragraph" w:styleId="21">
+  <w:style w:type="paragraph" w:styleId="BodyText2">
     <w:name w:val="Body Text 2"/>
-    <w:basedOn w:val="a"/>
+    <w:basedOn w:val="Normal"/>
     <w:semiHidden/>
     <w:rPr>
       <w:i/>
       <w:color w:val="0000FF"/>
     </w:rPr>
   </w:style>
-  <w:style w:type="paragraph" w:styleId="ad">
+  <w:style w:type="paragraph" w:styleId="BodyTextIndent">
     <w:name w:val="Body Text Indent"/>
-    <w:basedOn w:val="a"/>
+    <w:basedOn w:val="Normal"/>
     <w:semiHidden/>
     <w:pPr>
       <w:ind w:left="720"/>
@@ -5542,7 +5854,7 @@
   </w:style>
   <w:style w:type="paragraph" w:customStyle="1" w:styleId="Body">
     <w:name w:val="Body"/>
-    <w:basedOn w:val="a"/>
+    <w:basedOn w:val="Normal"/>
     <w:pPr>
       <w:widowControl/>
       <w:spacing w:before="120" w:line="240" w:lineRule="auto"/>
@@ -5554,7 +5866,7 @@
   </w:style>
   <w:style w:type="paragraph" w:customStyle="1" w:styleId="Bullet">
     <w:name w:val="Bullet"/>
-    <w:basedOn w:val="a"/>
+    <w:basedOn w:val="Normal"/>
     <w:pPr>
       <w:widowControl/>
       <w:tabs>
@@ -5571,8 +5883,8 @@
   </w:style>
   <w:style w:type="paragraph" w:customStyle="1" w:styleId="InfoBlue">
     <w:name w:val="InfoBlue"/>
-    <w:basedOn w:val="a"/>
-    <w:next w:val="a9"/>
+    <w:basedOn w:val="Normal"/>
+    <w:next w:val="BodyText"/>
     <w:autoRedefine/>
     <w:pPr>
       <w:spacing w:after="120"/>
@@ -5583,36 +5895,36 @@
       <w:color w:val="0000FF"/>
     </w:rPr>
   </w:style>
-  <w:style w:type="character" w:styleId="ae">
+  <w:style w:type="character" w:styleId="Hyperlink">
     <w:name w:val="Hyperlink"/>
-    <w:basedOn w:val="a0"/>
+    <w:basedOn w:val="DefaultParagraphFont"/>
     <w:semiHidden/>
     <w:rPr>
       <w:color w:val="0000FF"/>
       <w:u w:val="single"/>
     </w:rPr>
   </w:style>
-  <w:style w:type="character" w:styleId="af">
+  <w:style w:type="character" w:styleId="Strong">
     <w:name w:val="Strong"/>
-    <w:basedOn w:val="a0"/>
+    <w:basedOn w:val="DefaultParagraphFont"/>
     <w:qFormat/>
     <w:rPr>
       <w:b/>
     </w:rPr>
   </w:style>
-  <w:style w:type="character" w:styleId="af0">
+  <w:style w:type="character" w:styleId="FollowedHyperlink">
     <w:name w:val="FollowedHyperlink"/>
-    <w:basedOn w:val="a0"/>
+    <w:basedOn w:val="DefaultParagraphFont"/>
     <w:semiHidden/>
     <w:rPr>
       <w:color w:val="800080"/>
       <w:u w:val="single"/>
     </w:rPr>
   </w:style>
-  <w:style w:type="paragraph" w:styleId="af1">
+  <w:style w:type="paragraph" w:styleId="BalloonText">
     <w:name w:val="Balloon Text"/>
-    <w:basedOn w:val="a"/>
-    <w:link w:val="af2"/>
+    <w:basedOn w:val="Normal"/>
+    <w:link w:val="BalloonTextChar"/>
     <w:uiPriority w:val="99"/>
     <w:semiHidden/>
     <w:unhideWhenUsed/>
@@ -5626,10 +5938,10 @@
       <w:szCs w:val="16"/>
     </w:rPr>
   </w:style>
-  <w:style w:type="character" w:customStyle="1" w:styleId="af2">
-    <w:name w:val="Изнесен текст Знак"/>
-    <w:basedOn w:val="a0"/>
-    <w:link w:val="af1"/>
+  <w:style w:type="character" w:customStyle="1" w:styleId="BalloonTextChar">
+    <w:name w:val="Balloon Text Char"/>
+    <w:basedOn w:val="DefaultParagraphFont"/>
+    <w:link w:val="BalloonText"/>
     <w:uiPriority w:val="99"/>
     <w:semiHidden/>
     <w:rsid w:val="00220934"/>
@@ -5639,776 +5951,9 @@
       <w:szCs w:val="16"/>
     </w:rPr>
   </w:style>
-  <w:style w:type="paragraph" w:styleId="af3">
+  <w:style w:type="paragraph" w:styleId="ListParagraph">
     <w:name w:val="List Paragraph"/>
-    <w:basedOn w:val="a"/>
-    <w:uiPriority w:val="34"/>
-    <w:qFormat/>
-    <w:rsid w:val="000A19E5"/>
-    <w:pPr>
-      <w:ind w:left="720"/>
-      <w:contextualSpacing/>
-    </w:pPr>
-  </w:style>
-</w:styles>
-</file>
-
-<file path=word/stylesWithEffects.xml><?xml version="1.0" encoding="utf-8"?>
-<w:styles xmlns:wpc="http://schemas.microsoft.com/office/word/2010/wordprocessingCanvas" xmlns:mc="http://schemas.openxmlformats.org/markup-compatibility/2006" xmlns:o="urn:schemas-microsoft-com:office:office" xmlns:r="http://schemas.openxmlformats.org/officeDocument/2006/relationships" xmlns:m="http://schemas.openxmlformats.org/officeDocument/2006/math" xmlns:v="urn:schemas-microsoft-com:vml" xmlns:wp14="http://schemas.microsoft.com/office/word/2010/wordprocessingDrawing" xmlns:wp="http://schemas.openxmlformats.org/drawingml/2006/wordprocessingDrawing" xmlns:w10="urn:schemas-microsoft-com:office:word" xmlns:w="http://schemas.openxmlformats.org/wordprocessingml/2006/main" xmlns:w14="http://schemas.microsoft.com/office/word/2010/wordml" xmlns:wpg="http://schemas.microsoft.com/office/word/2010/wordprocessingGroup" xmlns:wpi="http://schemas.microsoft.com/office/word/2010/wordprocessingInk" xmlns:wne="http://schemas.microsoft.com/office/word/2006/wordml" xmlns:wps="http://schemas.microsoft.com/office/word/2010/wordprocessingShape" mc:Ignorable="w14 wp14">
-  <w:docDefaults>
-    <w:rPrDefault>
-      <w:rPr>
-        <w:rFonts w:ascii="Times New Roman" w:eastAsia="Times New Roman" w:hAnsi="Times New Roman" w:cs="Times New Roman"/>
-        <w:lang w:val="en-US" w:eastAsia="en-US" w:bidi="ar-SA"/>
-      </w:rPr>
-    </w:rPrDefault>
-    <w:pPrDefault/>
-  </w:docDefaults>
-  <w:latentStyles w:defLockedState="0" w:defUIPriority="99" w:defSemiHidden="1" w:defUnhideWhenUsed="1" w:defQFormat="0" w:count="267">
-    <w:lsdException w:name="Normal" w:semiHidden="0" w:uiPriority="0" w:unhideWhenUsed="0" w:qFormat="1"/>
-    <w:lsdException w:name="heading 1" w:semiHidden="0" w:uiPriority="9" w:unhideWhenUsed="0" w:qFormat="1"/>
-    <w:lsdException w:name="heading 2" w:semiHidden="0" w:uiPriority="9" w:unhideWhenUsed="0" w:qFormat="1"/>
-    <w:lsdException w:name="heading 3" w:semiHidden="0" w:uiPriority="9" w:unhideWhenUsed="0" w:qFormat="1"/>
-    <w:lsdException w:name="heading 4" w:semiHidden="0" w:uiPriority="9" w:unhideWhenUsed="0" w:qFormat="1"/>
-    <w:lsdException w:name="heading 5" w:semiHidden="0" w:uiPriority="9" w:unhideWhenUsed="0" w:qFormat="1"/>
-    <w:lsdException w:name="heading 6" w:semiHidden="0" w:uiPriority="9" w:unhideWhenUsed="0" w:qFormat="1"/>
-    <w:lsdException w:name="heading 7" w:semiHidden="0" w:uiPriority="9" w:unhideWhenUsed="0" w:qFormat="1"/>
-    <w:lsdException w:name="heading 8" w:semiHidden="0" w:uiPriority="9" w:unhideWhenUsed="0" w:qFormat="1"/>
-    <w:lsdException w:name="heading 9" w:semiHidden="0" w:uiPriority="9" w:unhideWhenUsed="0" w:qFormat="1"/>
-    <w:lsdException w:name="toc 1" w:uiPriority="39"/>
-    <w:lsdException w:name="toc 2" w:uiPriority="39"/>
-    <w:lsdException w:name="toc 3" w:uiPriority="39"/>
-    <w:lsdException w:name="toc 4" w:uiPriority="39"/>
-    <w:lsdException w:name="toc 5" w:uiPriority="39"/>
-    <w:lsdException w:name="toc 6" w:uiPriority="39"/>
-    <w:lsdException w:name="toc 7" w:uiPriority="39"/>
-    <w:lsdException w:name="toc 8" w:uiPriority="39"/>
-    <w:lsdException w:name="toc 9" w:uiPriority="39"/>
-    <w:lsdException w:name="caption" w:uiPriority="35" w:qFormat="1"/>
-    <w:lsdException w:name="Title" w:semiHidden="0" w:uiPriority="10" w:unhideWhenUsed="0" w:qFormat="1"/>
-    <w:lsdException w:name="Default Paragraph Font" w:uiPriority="1"/>
-    <w:lsdException w:name="Subtitle" w:semiHidden="0" w:uiPriority="11" w:unhideWhenUsed="0" w:qFormat="1"/>
-    <w:lsdException w:name="Strong" w:semiHidden="0" w:uiPriority="22" w:unhideWhenUsed="0" w:qFormat="1"/>
-    <w:lsdException w:name="Emphasis" w:semiHidden="0" w:uiPriority="20" w:unhideWhenUsed="0" w:qFormat="1"/>
-    <w:lsdException w:name="Table Grid" w:semiHidden="0" w:uiPriority="59" w:unhideWhenUsed="0"/>
-    <w:lsdException w:name="Placeholder Text" w:unhideWhenUsed="0"/>
-    <w:lsdException w:name="No Spacing" w:semiHidden="0" w:uiPriority="1" w:unhideWhenUsed="0" w:qFormat="1"/>
-    <w:lsdException w:name="Light Shading" w:semiHidden="0" w:uiPriority="60" w:unhideWhenUsed="0"/>
-    <w:lsdException w:name="Light List" w:semiHidden="0" w:uiPriority="61" w:unhideWhenUsed="0"/>
-    <w:lsdException w:name="Light Grid" w:semiHidden="0" w:uiPriority="62" w:unhideWhenUsed="0"/>
-    <w:lsdException w:name="Medium Shading 1" w:semiHidden="0" w:uiPriority="63" w:unhideWhenUsed="0"/>
-    <w:lsdException w:name="Medium Shading 2" w:semiHidden="0" w:uiPriority="64" w:unhideWhenUsed="0"/>
-    <w:lsdException w:name="Medium List 1" w:semiHidden="0" w:uiPriority="65" w:unhideWhenUsed="0"/>
-    <w:lsdException w:name="Medium List 2" w:semiHidden="0" w:uiPriority="66" w:unhideWhenUsed="0"/>
-    <w:lsdException w:name="Medium Grid 1" w:semiHidden="0" w:uiPriority="67" w:unhideWhenUsed="0"/>
-    <w:lsdException w:name="Medium Grid 2" w:semiHidden="0" w:uiPriority="68" w:unhideWhenUsed="0"/>
-    <w:lsdException w:name="Medium Grid 3" w:semiHidden="0" w:uiPriority="69" w:unhideWhenUsed="0"/>
-    <w:lsdException w:name="Dark List" w:semiHidden="0" w:uiPriority="70" w:unhideWhenUsed="0"/>
-    <w:lsdException w:name="Colorful Shading" w:semiHidden="0" w:uiPriority="71" w:unhideWhenUsed="0"/>
-    <w:lsdException w:name="Colorful List" w:semiHidden="0" w:uiPriority="72" w:unhideWhenUsed="0"/>
-    <w:lsdException w:name="Colorful Grid" w:semiHidden="0" w:uiPriority="73" w:unhideWhenUsed="0"/>
-    <w:lsdException w:name="Light Shading Accent 1" w:semiHidden="0" w:uiPriority="60" w:unhideWhenUsed="0"/>
-    <w:lsdException w:name="Light List Accent 1" w:semiHidden="0" w:uiPriority="61" w:unhideWhenUsed="0"/>
-    <w:lsdException w:name="Light Grid Accent 1" w:semiHidden="0" w:uiPriority="62" w:unhideWhenUsed="0"/>
-    <w:lsdException w:name="Medium Shading 1 Accent 1" w:semiHidden="0" w:uiPriority="63" w:unhideWhenUsed="0"/>
-    <w:lsdException w:name="Medium Shading 2 Accent 1" w:semiHidden="0" w:uiPriority="64" w:unhideWhenUsed="0"/>
-    <w:lsdException w:name="Medium List 1 Accent 1" w:semiHidden="0" w:uiPriority="65" w:unhideWhenUsed="0"/>
-    <w:lsdException w:name="Revision" w:unhideWhenUsed="0"/>
-    <w:lsdException w:name="List Paragraph" w:semiHidden="0" w:uiPriority="34" w:unhideWhenUsed="0" w:qFormat="1"/>
-    <w:lsdException w:name="Quote" w:semiHidden="0" w:uiPriority="29" w:unhideWhenUsed="0" w:qFormat="1"/>
-    <w:lsdException w:name="Intense Quote" w:semiHidden="0" w:uiPriority="30" w:unhideWhenUsed="0" w:qFormat="1"/>
-    <w:lsdException w:name="Medium List 2 Accent 1" w:semiHidden="0" w:uiPriority="66" w:unhideWhenUsed="0"/>
-    <w:lsdException w:name="Medium Grid 1 Accent 1" w:semiHidden="0" w:uiPriority="67" w:unhideWhenUsed="0"/>
-    <w:lsdException w:name="Medium Grid 2 Accent 1" w:semiHidden="0" w:uiPriority="68" w:unhideWhenUsed="0"/>
-    <w:lsdException w:name="Medium Grid 3 Accent 1" w:semiHidden="0" w:uiPriority="69" w:unhideWhenUsed="0"/>
-    <w:lsdException w:name="Dark List Accent 1" w:semiHidden="0" w:uiPriority="70" w:unhideWhenUsed="0"/>
-    <w:lsdException w:name="Colorful Shading Accent 1" w:semiHidden="0" w:uiPriority="71" w:unhideWhenUsed="0"/>
-    <w:lsdException w:name="Colorful List Accent 1" w:semiHidden="0" w:uiPriority="72" w:unhideWhenUsed="0"/>
-    <w:lsdException w:name="Colorful Grid Accent 1" w:semiHidden="0" w:uiPriority="73" w:unhideWhenUsed="0"/>
-    <w:lsdException w:name="Light Shading Accent 2" w:semiHidden="0" w:uiPriority="60" w:unhideWhenUsed="0"/>
-    <w:lsdException w:name="Light List Accent 2" w:semiHidden="0" w:uiPriority="61" w:unhideWhenUsed="0"/>
-    <w:lsdException w:name="Light Grid Accent 2" w:semiHidden="0" w:uiPriority="62" w:unhideWhenUsed="0"/>
-    <w:lsdException w:name="Medium Shading 1 Accent 2" w:semiHidden="0" w:uiPriority="63" w:unhideWhenUsed="0"/>
-    <w:lsdException w:name="Medium Shading 2 Accent 2" w:semiHidden="0" w:uiPriority="64" w:unhideWhenUsed="0"/>
-    <w:lsdException w:name="Medium List 1 Accent 2" w:semiHidden="0" w:uiPriority="65" w:unhideWhenUsed="0"/>
-    <w:lsdException w:name="Medium List 2 Accent 2" w:semiHidden="0" w:uiPriority="66" w:unhideWhenUsed="0"/>
-    <w:lsdException w:name="Medium Grid 1 Accent 2" w:semiHidden="0" w:uiPriority="67" w:unhideWhenUsed="0"/>
-    <w:lsdException w:name="Medium Grid 2 Accent 2" w:semiHidden="0" w:uiPriority="68" w:unhideWhenUsed="0"/>
-    <w:lsdException w:name="Medium Grid 3 Accent 2" w:semiHidden="0" w:uiPriority="69" w:unhideWhenUsed="0"/>
-    <w:lsdException w:name="Dark List Accent 2" w:semiHidden="0" w:uiPriority="70" w:unhideWhenUsed="0"/>
-    <w:lsdException w:name="Colorful Shading Accent 2" w:semiHidden="0" w:uiPriority="71" w:unhideWhenUsed="0"/>
-    <w:lsdException w:name="Colorful List Accent 2" w:semiHidden="0" w:uiPriority="72" w:unhideWhenUsed="0"/>
-    <w:lsdException w:name="Colorful Grid Accent 2" w:semiHidden="0" w:uiPriority="73" w:unhideWhenUsed="0"/>
-    <w:lsdException w:name="Light Shading Accent 3" w:semiHidden="0" w:uiPriority="60" w:unhideWhenUsed="0"/>
-    <w:lsdException w:name="Light List Accent 3" w:semiHidden="0" w:uiPriority="61" w:unhideWhenUsed="0"/>
-    <w:lsdException w:name="Light Grid Accent 3" w:semiHidden="0" w:uiPriority="62" w:unhideWhenUsed="0"/>
-    <w:lsdException w:name="Medium Shading 1 Accent 3" w:semiHidden="0" w:uiPriority="63" w:unhideWhenUsed="0"/>
-    <w:lsdException w:name="Medium Shading 2 Accent 3" w:semiHidden="0" w:uiPriority="64" w:unhideWhenUsed="0"/>
-    <w:lsdException w:name="Medium List 1 Accent 3" w:semiHidden="0" w:uiPriority="65" w:unhideWhenUsed="0"/>
-    <w:lsdException w:name="Medium List 2 Accent 3" w:semiHidden="0" w:uiPriority="66" w:unhideWhenUsed="0"/>
-    <w:lsdException w:name="Medium Grid 1 Accent 3" w:semiHidden="0" w:uiPriority="67" w:unhideWhenUsed="0"/>
-    <w:lsdException w:name="Medium Grid 2 Accent 3" w:semiHidden="0" w:uiPriority="68" w:unhideWhenUsed="0"/>
-    <w:lsdException w:name="Medium Grid 3 Accent 3" w:semiHidden="0" w:uiPriority="69" w:unhideWhenUsed="0"/>
-    <w:lsdException w:name="Dark List Accent 3" w:semiHidden="0" w:uiPriority="70" w:unhideWhenUsed="0"/>
-    <w:lsdException w:name="Colorful Shading Accent 3" w:semiHidden="0" w:uiPriority="71" w:unhideWhenUsed="0"/>
-    <w:lsdException w:name="Colorful List Accent 3" w:semiHidden="0" w:uiPriority="72" w:unhideWhenUsed="0"/>
-    <w:lsdException w:name="Colorful Grid Accent 3" w:semiHidden="0" w:uiPriority="73" w:unhideWhenUsed="0"/>
-    <w:lsdException w:name="Light Shading Accent 4" w:semiHidden="0" w:uiPriority="60" w:unhideWhenUsed="0"/>
-    <w:lsdException w:name="Light List Accent 4" w:semiHidden="0" w:uiPriority="61" w:unhideWhenUsed="0"/>
-    <w:lsdException w:name="Light Grid Accent 4" w:semiHidden="0" w:uiPriority="62" w:unhideWhenUsed="0"/>
-    <w:lsdException w:name="Medium Shading 1 Accent 4" w:semiHidden="0" w:uiPriority="63" w:unhideWhenUsed="0"/>
-    <w:lsdException w:name="Medium Shading 2 Accent 4" w:semiHidden="0" w:uiPriority="64" w:unhideWhenUsed="0"/>
-    <w:lsdException w:name="Medium List 1 Accent 4" w:semiHidden="0" w:uiPriority="65" w:unhideWhenUsed="0"/>
-    <w:lsdException w:name="Medium List 2 Accent 4" w:semiHidden="0" w:uiPriority="66" w:unhideWhenUsed="0"/>
-    <w:lsdException w:name="Medium Grid 1 Accent 4" w:semiHidden="0" w:uiPriority="67" w:unhideWhenUsed="0"/>
-    <w:lsdException w:name="Medium Grid 2 Accent 4" w:semiHidden="0" w:uiPriority="68" w:unhideWhenUsed="0"/>
-    <w:lsdException w:name="Medium Grid 3 Accent 4" w:semiHidden="0" w:uiPriority="69" w:unhideWhenUsed="0"/>
-    <w:lsdException w:name="Dark List Accent 4" w:semiHidden="0" w:uiPriority="70" w:unhideWhenUsed="0"/>
-    <w:lsdException w:name="Colorful Shading Accent 4" w:semiHidden="0" w:uiPriority="71" w:unhideWhenUsed="0"/>
-    <w:lsdException w:name="Colorful List Accent 4" w:semiHidden="0" w:uiPriority="72" w:unhideWhenUsed="0"/>
-    <w:lsdException w:name="Colorful Grid Accent 4" w:semiHidden="0" w:uiPriority="73" w:unhideWhenUsed="0"/>
-    <w:lsdException w:name="Light Shading Accent 5" w:semiHidden="0" w:uiPriority="60" w:unhideWhenUsed="0"/>
-    <w:lsdException w:name="Light List Accent 5" w:semiHidden="0" w:uiPriority="61" w:unhideWhenUsed="0"/>
-    <w:lsdException w:name="Light Grid Accent 5" w:semiHidden="0" w:uiPriority="62" w:unhideWhenUsed="0"/>
-    <w:lsdException w:name="Medium Shading 1 Accent 5" w:semiHidden="0" w:uiPriority="63" w:unhideWhenUsed="0"/>
-    <w:lsdException w:name="Medium Shading 2 Accent 5" w:semiHidden="0" w:uiPriority="64" w:unhideWhenUsed="0"/>
-    <w:lsdException w:name="Medium List 1 Accent 5" w:semiHidden="0" w:uiPriority="65" w:unhideWhenUsed="0"/>
-    <w:lsdException w:name="Medium List 2 Accent 5" w:semiHidden="0" w:uiPriority="66" w:unhideWhenUsed="0"/>
-    <w:lsdException w:name="Medium Grid 1 Accent 5" w:semiHidden="0" w:uiPriority="67" w:unhideWhenUsed="0"/>
-    <w:lsdException w:name="Medium Grid 2 Accent 5" w:semiHidden="0" w:uiPriority="68" w:unhideWhenUsed="0"/>
-    <w:lsdException w:name="Medium Grid 3 Accent 5" w:semiHidden="0" w:uiPriority="69" w:unhideWhenUsed="0"/>
-    <w:lsdException w:name="Dark List Accent 5" w:semiHidden="0" w:uiPriority="70" w:unhideWhenUsed="0"/>
-    <w:lsdException w:name="Colorful Shading Accent 5" w:semiHidden="0" w:uiPriority="71" w:unhideWhenUsed="0"/>
-    <w:lsdException w:name="Colorful List Accent 5" w:semiHidden="0" w:uiPriority="72" w:unhideWhenUsed="0"/>
-    <w:lsdException w:name="Colorful Grid Accent 5" w:semiHidden="0" w:uiPriority="73" w:unhideWhenUsed="0"/>
-    <w:lsdException w:name="Light Shading Accent 6" w:semiHidden="0" w:uiPriority="60" w:unhideWhenUsed="0"/>
-    <w:lsdException w:name="Light List Accent 6" w:semiHidden="0" w:uiPriority="61" w:unhideWhenUsed="0"/>
-    <w:lsdException w:name="Light Grid Accent 6" w:semiHidden="0" w:uiPriority="62" w:unhideWhenUsed="0"/>
-    <w:lsdException w:name="Medium Shading 1 Accent 6" w:semiHidden="0" w:uiPriority="63" w:unhideWhenUsed="0"/>
-    <w:lsdException w:name="Medium Shading 2 Accent 6" w:semiHidden="0" w:uiPriority="64" w:unhideWhenUsed="0"/>
-    <w:lsdException w:name="Medium List 1 Accent 6" w:semiHidden="0" w:uiPriority="65" w:unhideWhenUsed="0"/>
-    <w:lsdException w:name="Medium List 2 Accent 6" w:semiHidden="0" w:uiPriority="66" w:unhideWhenUsed="0"/>
-    <w:lsdException w:name="Medium Grid 1 Accent 6" w:semiHidden="0" w:uiPriority="67" w:unhideWhenUsed="0"/>
-    <w:lsdException w:name="Medium Grid 2 Accent 6" w:semiHidden="0" w:uiPriority="68" w:unhideWhenUsed="0"/>
-    <w:lsdException w:name="Medium Grid 3 Accent 6" w:semiHidden="0" w:uiPriority="69" w:unhideWhenUsed="0"/>
-    <w:lsdException w:name="Dark List Accent 6" w:semiHidden="0" w:uiPriority="70" w:unhideWhenUsed="0"/>
-    <w:lsdException w:name="Colorful Shading Accent 6" w:semiHidden="0" w:uiPriority="71" w:unhideWhenUsed="0"/>
-    <w:lsdException w:name="Colorful List Accent 6" w:semiHidden="0" w:uiPriority="72" w:unhideWhenUsed="0"/>
-    <w:lsdException w:name="Colorful Grid Accent 6" w:semiHidden="0" w:uiPriority="73" w:unhideWhenUsed="0"/>
-    <w:lsdException w:name="Subtle Emphasis" w:semiHidden="0" w:uiPriority="19" w:unhideWhenUsed="0" w:qFormat="1"/>
-    <w:lsdException w:name="Intense Emphasis" w:semiHidden="0" w:uiPriority="21" w:unhideWhenUsed="0" w:qFormat="1"/>
-    <w:lsdException w:name="Subtle Reference" w:semiHidden="0" w:uiPriority="31" w:unhideWhenUsed="0" w:qFormat="1"/>
-    <w:lsdException w:name="Intense Reference" w:semiHidden="0" w:uiPriority="32" w:unhideWhenUsed="0" w:qFormat="1"/>
-    <w:lsdException w:name="Book Title" w:semiHidden="0" w:uiPriority="33" w:unhideWhenUsed="0" w:qFormat="1"/>
-    <w:lsdException w:name="Bibliography" w:uiPriority="37"/>
-    <w:lsdException w:name="TOC Heading" w:uiPriority="39" w:qFormat="1"/>
-  </w:latentStyles>
-  <w:style w:type="paragraph" w:default="1" w:styleId="a">
-    <w:name w:val="Normal"/>
-    <w:qFormat/>
-    <w:pPr>
-      <w:widowControl w:val="0"/>
-      <w:spacing w:line="240" w:lineRule="atLeast"/>
-    </w:pPr>
-  </w:style>
-  <w:style w:type="paragraph" w:styleId="1">
-    <w:name w:val="heading 1"/>
-    <w:basedOn w:val="a"/>
-    <w:next w:val="a"/>
-    <w:qFormat/>
-    <w:pPr>
-      <w:keepNext/>
-      <w:numPr>
-        <w:numId w:val="1"/>
-      </w:numPr>
-      <w:spacing w:before="120" w:after="60"/>
-      <w:ind w:left="720" w:hanging="720"/>
-      <w:outlineLvl w:val="0"/>
-    </w:pPr>
-    <w:rPr>
-      <w:rFonts w:ascii="Arial" w:hAnsi="Arial"/>
-      <w:b/>
-      <w:sz w:val="24"/>
-    </w:rPr>
-  </w:style>
-  <w:style w:type="paragraph" w:styleId="2">
-    <w:name w:val="heading 2"/>
-    <w:basedOn w:val="1"/>
-    <w:next w:val="a"/>
-    <w:qFormat/>
-    <w:pPr>
-      <w:numPr>
-        <w:ilvl w:val="1"/>
-      </w:numPr>
-      <w:outlineLvl w:val="1"/>
-    </w:pPr>
-    <w:rPr>
-      <w:sz w:val="20"/>
-    </w:rPr>
-  </w:style>
-  <w:style w:type="paragraph" w:styleId="3">
-    <w:name w:val="heading 3"/>
-    <w:basedOn w:val="1"/>
-    <w:next w:val="a"/>
-    <w:qFormat/>
-    <w:pPr>
-      <w:numPr>
-        <w:ilvl w:val="2"/>
-      </w:numPr>
-      <w:outlineLvl w:val="2"/>
-    </w:pPr>
-    <w:rPr>
-      <w:b w:val="0"/>
-      <w:i/>
-      <w:sz w:val="20"/>
-    </w:rPr>
-  </w:style>
-  <w:style w:type="paragraph" w:styleId="4">
-    <w:name w:val="heading 4"/>
-    <w:basedOn w:val="1"/>
-    <w:next w:val="a"/>
-    <w:qFormat/>
-    <w:pPr>
-      <w:numPr>
-        <w:ilvl w:val="3"/>
-      </w:numPr>
-      <w:outlineLvl w:val="3"/>
-    </w:pPr>
-    <w:rPr>
-      <w:b w:val="0"/>
-      <w:sz w:val="20"/>
-    </w:rPr>
-  </w:style>
-  <w:style w:type="paragraph" w:styleId="5">
-    <w:name w:val="heading 5"/>
-    <w:basedOn w:val="a"/>
-    <w:next w:val="a"/>
-    <w:qFormat/>
-    <w:pPr>
-      <w:numPr>
-        <w:ilvl w:val="4"/>
-        <w:numId w:val="1"/>
-      </w:numPr>
-      <w:spacing w:before="240" w:after="60"/>
-      <w:ind w:left="2880"/>
-      <w:outlineLvl w:val="4"/>
-    </w:pPr>
-    <w:rPr>
-      <w:sz w:val="22"/>
-    </w:rPr>
-  </w:style>
-  <w:style w:type="paragraph" w:styleId="6">
-    <w:name w:val="heading 6"/>
-    <w:basedOn w:val="a"/>
-    <w:next w:val="a"/>
-    <w:qFormat/>
-    <w:pPr>
-      <w:numPr>
-        <w:ilvl w:val="5"/>
-        <w:numId w:val="1"/>
-      </w:numPr>
-      <w:spacing w:before="240" w:after="60"/>
-      <w:ind w:left="2880"/>
-      <w:outlineLvl w:val="5"/>
-    </w:pPr>
-    <w:rPr>
-      <w:i/>
-      <w:sz w:val="22"/>
-    </w:rPr>
-  </w:style>
-  <w:style w:type="paragraph" w:styleId="7">
-    <w:name w:val="heading 7"/>
-    <w:basedOn w:val="a"/>
-    <w:next w:val="a"/>
-    <w:qFormat/>
-    <w:pPr>
-      <w:numPr>
-        <w:ilvl w:val="6"/>
-        <w:numId w:val="1"/>
-      </w:numPr>
-      <w:spacing w:before="240" w:after="60"/>
-      <w:ind w:left="2880"/>
-      <w:outlineLvl w:val="6"/>
-    </w:pPr>
-  </w:style>
-  <w:style w:type="paragraph" w:styleId="8">
-    <w:name w:val="heading 8"/>
-    <w:basedOn w:val="a"/>
-    <w:next w:val="a"/>
-    <w:qFormat/>
-    <w:pPr>
-      <w:numPr>
-        <w:ilvl w:val="7"/>
-        <w:numId w:val="1"/>
-      </w:numPr>
-      <w:spacing w:before="240" w:after="60"/>
-      <w:ind w:left="2880"/>
-      <w:outlineLvl w:val="7"/>
-    </w:pPr>
-    <w:rPr>
-      <w:i/>
-    </w:rPr>
-  </w:style>
-  <w:style w:type="paragraph" w:styleId="9">
-    <w:name w:val="heading 9"/>
-    <w:basedOn w:val="a"/>
-    <w:next w:val="a"/>
-    <w:qFormat/>
-    <w:pPr>
-      <w:numPr>
-        <w:ilvl w:val="8"/>
-        <w:numId w:val="1"/>
-      </w:numPr>
-      <w:spacing w:before="240" w:after="60"/>
-      <w:ind w:left="2880"/>
-      <w:outlineLvl w:val="8"/>
-    </w:pPr>
-    <w:rPr>
-      <w:b/>
-      <w:i/>
-      <w:sz w:val="18"/>
-    </w:rPr>
-  </w:style>
-  <w:style w:type="character" w:default="1" w:styleId="a0">
-    <w:name w:val="Default Paragraph Font"/>
-    <w:uiPriority w:val="1"/>
-    <w:semiHidden/>
-    <w:unhideWhenUsed/>
-  </w:style>
-  <w:style w:type="table" w:default="1" w:styleId="a1">
-    <w:name w:val="Normal Table"/>
-    <w:uiPriority w:val="99"/>
-    <w:semiHidden/>
-    <w:unhideWhenUsed/>
-    <w:tblPr>
-      <w:tblInd w:w="0" w:type="dxa"/>
-      <w:tblCellMar>
-        <w:top w:w="0" w:type="dxa"/>
-        <w:left w:w="108" w:type="dxa"/>
-        <w:bottom w:w="0" w:type="dxa"/>
-        <w:right w:w="108" w:type="dxa"/>
-      </w:tblCellMar>
-    </w:tblPr>
-  </w:style>
-  <w:style w:type="numbering" w:default="1" w:styleId="a2">
-    <w:name w:val="No List"/>
-    <w:uiPriority w:val="99"/>
-    <w:semiHidden/>
-    <w:unhideWhenUsed/>
-  </w:style>
-  <w:style w:type="paragraph" w:customStyle="1" w:styleId="Paragraph2">
-    <w:name w:val="Paragraph2"/>
-    <w:basedOn w:val="a"/>
-    <w:pPr>
-      <w:spacing w:before="80"/>
-      <w:ind w:left="720"/>
-      <w:jc w:val="both"/>
-    </w:pPr>
-    <w:rPr>
-      <w:color w:val="000000"/>
-      <w:lang w:val="en-AU"/>
-    </w:rPr>
-  </w:style>
-  <w:style w:type="paragraph" w:styleId="a3">
-    <w:name w:val="Title"/>
-    <w:basedOn w:val="a"/>
-    <w:next w:val="a"/>
-    <w:qFormat/>
-    <w:pPr>
-      <w:spacing w:line="240" w:lineRule="auto"/>
-      <w:jc w:val="center"/>
-    </w:pPr>
-    <w:rPr>
-      <w:rFonts w:ascii="Arial" w:hAnsi="Arial"/>
-      <w:b/>
-      <w:sz w:val="36"/>
-    </w:rPr>
-  </w:style>
-  <w:style w:type="paragraph" w:styleId="a4">
-    <w:name w:val="Subtitle"/>
-    <w:basedOn w:val="a"/>
-    <w:qFormat/>
-    <w:pPr>
-      <w:spacing w:after="60"/>
-      <w:jc w:val="center"/>
-    </w:pPr>
-    <w:rPr>
-      <w:rFonts w:ascii="Arial" w:hAnsi="Arial"/>
-      <w:i/>
-      <w:sz w:val="36"/>
-      <w:lang w:val="en-AU"/>
-    </w:rPr>
-  </w:style>
-  <w:style w:type="paragraph" w:styleId="a5">
-    <w:name w:val="Normal Indent"/>
-    <w:basedOn w:val="a"/>
-    <w:semiHidden/>
-    <w:pPr>
-      <w:ind w:left="900" w:hanging="900"/>
-    </w:pPr>
-  </w:style>
-  <w:style w:type="paragraph" w:styleId="10">
-    <w:name w:val="toc 1"/>
-    <w:basedOn w:val="a"/>
-    <w:next w:val="a"/>
-    <w:uiPriority w:val="39"/>
-    <w:pPr>
-      <w:tabs>
-        <w:tab w:val="right" w:pos="9360"/>
-      </w:tabs>
-      <w:spacing w:before="240" w:after="60"/>
-      <w:ind w:right="720"/>
-    </w:pPr>
-  </w:style>
-  <w:style w:type="paragraph" w:styleId="20">
-    <w:name w:val="toc 2"/>
-    <w:basedOn w:val="a"/>
-    <w:next w:val="a"/>
-    <w:uiPriority w:val="39"/>
-    <w:pPr>
-      <w:tabs>
-        <w:tab w:val="right" w:pos="9360"/>
-      </w:tabs>
-      <w:ind w:left="432" w:right="720"/>
-    </w:pPr>
-  </w:style>
-  <w:style w:type="paragraph" w:styleId="30">
-    <w:name w:val="toc 3"/>
-    <w:basedOn w:val="a"/>
-    <w:next w:val="a"/>
-    <w:semiHidden/>
-    <w:pPr>
-      <w:tabs>
-        <w:tab w:val="left" w:pos="1440"/>
-        <w:tab w:val="right" w:pos="9360"/>
-      </w:tabs>
-      <w:ind w:left="864"/>
-    </w:pPr>
-  </w:style>
-  <w:style w:type="paragraph" w:styleId="a6">
-    <w:name w:val="header"/>
-    <w:basedOn w:val="a"/>
-    <w:semiHidden/>
-    <w:pPr>
-      <w:tabs>
-        <w:tab w:val="center" w:pos="4320"/>
-        <w:tab w:val="right" w:pos="8640"/>
-      </w:tabs>
-    </w:pPr>
-  </w:style>
-  <w:style w:type="paragraph" w:styleId="a7">
-    <w:name w:val="footer"/>
-    <w:basedOn w:val="a"/>
-    <w:semiHidden/>
-    <w:pPr>
-      <w:tabs>
-        <w:tab w:val="center" w:pos="4320"/>
-        <w:tab w:val="right" w:pos="8640"/>
-      </w:tabs>
-    </w:pPr>
-  </w:style>
-  <w:style w:type="character" w:styleId="a8">
-    <w:name w:val="page number"/>
-    <w:basedOn w:val="a0"/>
-    <w:semiHidden/>
-  </w:style>
-  <w:style w:type="paragraph" w:customStyle="1" w:styleId="Bullet1">
-    <w:name w:val="Bullet1"/>
-    <w:basedOn w:val="a"/>
-    <w:pPr>
-      <w:ind w:left="720" w:hanging="432"/>
-    </w:pPr>
-  </w:style>
-  <w:style w:type="paragraph" w:customStyle="1" w:styleId="Bullet2">
-    <w:name w:val="Bullet2"/>
-    <w:basedOn w:val="a"/>
-    <w:pPr>
-      <w:ind w:left="1440" w:hanging="360"/>
-    </w:pPr>
-    <w:rPr>
-      <w:color w:val="000080"/>
-    </w:rPr>
-  </w:style>
-  <w:style w:type="paragraph" w:customStyle="1" w:styleId="Tabletext">
-    <w:name w:val="Tabletext"/>
-    <w:basedOn w:val="a"/>
-    <w:pPr>
-      <w:keepLines/>
-      <w:spacing w:after="120"/>
-    </w:pPr>
-  </w:style>
-  <w:style w:type="paragraph" w:styleId="a9">
-    <w:name w:val="Body Text"/>
-    <w:basedOn w:val="a"/>
-    <w:semiHidden/>
-    <w:pPr>
-      <w:keepLines/>
-      <w:spacing w:after="120"/>
-      <w:ind w:left="720"/>
-    </w:pPr>
-  </w:style>
-  <w:style w:type="paragraph" w:styleId="aa">
-    <w:name w:val="Document Map"/>
-    <w:basedOn w:val="a"/>
-    <w:semiHidden/>
-    <w:pPr>
-      <w:shd w:val="clear" w:color="auto" w:fill="000080"/>
-    </w:pPr>
-    <w:rPr>
-      <w:rFonts w:ascii="Tahoma" w:hAnsi="Tahoma"/>
-    </w:rPr>
-  </w:style>
-  <w:style w:type="character" w:styleId="ab">
-    <w:name w:val="footnote reference"/>
-    <w:basedOn w:val="a0"/>
-    <w:semiHidden/>
-    <w:rPr>
-      <w:sz w:val="20"/>
-      <w:vertAlign w:val="superscript"/>
-    </w:rPr>
-  </w:style>
-  <w:style w:type="paragraph" w:styleId="ac">
-    <w:name w:val="footnote text"/>
-    <w:basedOn w:val="a"/>
-    <w:semiHidden/>
-    <w:pPr>
-      <w:keepNext/>
-      <w:keepLines/>
-      <w:pBdr>
-        <w:bottom w:val="single" w:sz="6" w:space="0" w:color="000000"/>
-      </w:pBdr>
-      <w:spacing w:before="40" w:after="40"/>
-      <w:ind w:left="360" w:hanging="360"/>
-    </w:pPr>
-    <w:rPr>
-      <w:rFonts w:ascii="Helvetica" w:hAnsi="Helvetica"/>
-      <w:sz w:val="16"/>
-    </w:rPr>
-  </w:style>
-  <w:style w:type="paragraph" w:customStyle="1" w:styleId="MainTitle">
-    <w:name w:val="Main Title"/>
-    <w:basedOn w:val="a"/>
-    <w:pPr>
-      <w:spacing w:before="480" w:after="60" w:line="240" w:lineRule="auto"/>
-      <w:jc w:val="center"/>
-    </w:pPr>
-    <w:rPr>
-      <w:rFonts w:ascii="Arial" w:hAnsi="Arial"/>
-      <w:b/>
-      <w:kern w:val="28"/>
-      <w:sz w:val="32"/>
-    </w:rPr>
-  </w:style>
-  <w:style w:type="paragraph" w:customStyle="1" w:styleId="Paragraph1">
-    <w:name w:val="Paragraph1"/>
-    <w:basedOn w:val="a"/>
-    <w:pPr>
-      <w:spacing w:before="80" w:line="240" w:lineRule="auto"/>
-      <w:jc w:val="both"/>
-    </w:pPr>
-  </w:style>
-  <w:style w:type="paragraph" w:customStyle="1" w:styleId="Paragraph3">
-    <w:name w:val="Paragraph3"/>
-    <w:basedOn w:val="a"/>
-    <w:pPr>
-      <w:spacing w:before="80" w:line="240" w:lineRule="auto"/>
-      <w:ind w:left="1530"/>
-      <w:jc w:val="both"/>
-    </w:pPr>
-  </w:style>
-  <w:style w:type="paragraph" w:customStyle="1" w:styleId="Paragraph4">
-    <w:name w:val="Paragraph4"/>
-    <w:basedOn w:val="a"/>
-    <w:pPr>
-      <w:spacing w:before="80" w:line="240" w:lineRule="auto"/>
-      <w:ind w:left="2250"/>
-      <w:jc w:val="both"/>
-    </w:pPr>
-  </w:style>
-  <w:style w:type="paragraph" w:styleId="40">
-    <w:name w:val="toc 4"/>
-    <w:basedOn w:val="a"/>
-    <w:next w:val="a"/>
-    <w:autoRedefine/>
-    <w:semiHidden/>
-    <w:pPr>
-      <w:ind w:left="600"/>
-    </w:pPr>
-  </w:style>
-  <w:style w:type="paragraph" w:styleId="50">
-    <w:name w:val="toc 5"/>
-    <w:basedOn w:val="a"/>
-    <w:next w:val="a"/>
-    <w:autoRedefine/>
-    <w:semiHidden/>
-    <w:pPr>
-      <w:ind w:left="800"/>
-    </w:pPr>
-  </w:style>
-  <w:style w:type="paragraph" w:styleId="60">
-    <w:name w:val="toc 6"/>
-    <w:basedOn w:val="a"/>
-    <w:next w:val="a"/>
-    <w:autoRedefine/>
-    <w:semiHidden/>
-    <w:pPr>
-      <w:ind w:left="1000"/>
-    </w:pPr>
-  </w:style>
-  <w:style w:type="paragraph" w:styleId="70">
-    <w:name w:val="toc 7"/>
-    <w:basedOn w:val="a"/>
-    <w:next w:val="a"/>
-    <w:autoRedefine/>
-    <w:semiHidden/>
-    <w:pPr>
-      <w:ind w:left="1200"/>
-    </w:pPr>
-  </w:style>
-  <w:style w:type="paragraph" w:styleId="80">
-    <w:name w:val="toc 8"/>
-    <w:basedOn w:val="a"/>
-    <w:next w:val="a"/>
-    <w:autoRedefine/>
-    <w:semiHidden/>
-    <w:pPr>
-      <w:ind w:left="1400"/>
-    </w:pPr>
-  </w:style>
-  <w:style w:type="paragraph" w:styleId="90">
-    <w:name w:val="toc 9"/>
-    <w:basedOn w:val="a"/>
-    <w:next w:val="a"/>
-    <w:autoRedefine/>
-    <w:semiHidden/>
-    <w:pPr>
-      <w:ind w:left="1600"/>
-    </w:pPr>
-  </w:style>
-  <w:style w:type="paragraph" w:styleId="21">
-    <w:name w:val="Body Text 2"/>
-    <w:basedOn w:val="a"/>
-    <w:semiHidden/>
-    <w:rPr>
-      <w:i/>
-      <w:color w:val="0000FF"/>
-    </w:rPr>
-  </w:style>
-  <w:style w:type="paragraph" w:styleId="ad">
-    <w:name w:val="Body Text Indent"/>
-    <w:basedOn w:val="a"/>
-    <w:semiHidden/>
-    <w:pPr>
-      <w:ind w:left="720"/>
-    </w:pPr>
-    <w:rPr>
-      <w:i/>
-      <w:color w:val="0000FF"/>
-      <w:u w:val="single"/>
-    </w:rPr>
-  </w:style>
-  <w:style w:type="paragraph" w:customStyle="1" w:styleId="Body">
-    <w:name w:val="Body"/>
-    <w:basedOn w:val="a"/>
-    <w:pPr>
-      <w:widowControl/>
-      <w:spacing w:before="120" w:line="240" w:lineRule="auto"/>
-      <w:jc w:val="both"/>
-    </w:pPr>
-    <w:rPr>
-      <w:rFonts w:ascii="Book Antiqua" w:hAnsi="Book Antiqua"/>
-    </w:rPr>
-  </w:style>
-  <w:style w:type="paragraph" w:customStyle="1" w:styleId="Bullet">
-    <w:name w:val="Bullet"/>
-    <w:basedOn w:val="a"/>
-    <w:pPr>
-      <w:widowControl/>
-      <w:tabs>
-        <w:tab w:val="num" w:pos="360"/>
-        <w:tab w:val="left" w:pos="720"/>
-      </w:tabs>
-      <w:spacing w:before="120" w:line="240" w:lineRule="auto"/>
-      <w:ind w:left="720" w:right="360"/>
-      <w:jc w:val="both"/>
-    </w:pPr>
-    <w:rPr>
-      <w:rFonts w:ascii="Book Antiqua" w:hAnsi="Book Antiqua"/>
-    </w:rPr>
-  </w:style>
-  <w:style w:type="paragraph" w:customStyle="1" w:styleId="InfoBlue">
-    <w:name w:val="InfoBlue"/>
-    <w:basedOn w:val="a"/>
-    <w:next w:val="a9"/>
-    <w:autoRedefine/>
-    <w:pPr>
-      <w:spacing w:after="120"/>
-      <w:ind w:left="720"/>
-    </w:pPr>
-    <w:rPr>
-      <w:i/>
-      <w:color w:val="0000FF"/>
-    </w:rPr>
-  </w:style>
-  <w:style w:type="character" w:styleId="ae">
-    <w:name w:val="Hyperlink"/>
-    <w:basedOn w:val="a0"/>
-    <w:semiHidden/>
-    <w:rPr>
-      <w:color w:val="0000FF"/>
-      <w:u w:val="single"/>
-    </w:rPr>
-  </w:style>
-  <w:style w:type="character" w:styleId="af">
-    <w:name w:val="Strong"/>
-    <w:basedOn w:val="a0"/>
-    <w:qFormat/>
-    <w:rPr>
-      <w:b/>
-    </w:rPr>
-  </w:style>
-  <w:style w:type="character" w:styleId="af0">
-    <w:name w:val="FollowedHyperlink"/>
-    <w:basedOn w:val="a0"/>
-    <w:semiHidden/>
-    <w:rPr>
-      <w:color w:val="800080"/>
-      <w:u w:val="single"/>
-    </w:rPr>
-  </w:style>
-  <w:style w:type="paragraph" w:styleId="af1">
-    <w:name w:val="Balloon Text"/>
-    <w:basedOn w:val="a"/>
-    <w:link w:val="af2"/>
-    <w:uiPriority w:val="99"/>
-    <w:semiHidden/>
-    <w:unhideWhenUsed/>
-    <w:rsid w:val="00220934"/>
-    <w:pPr>
-      <w:spacing w:line="240" w:lineRule="auto"/>
-    </w:pPr>
-    <w:rPr>
-      <w:rFonts w:ascii="Tahoma" w:hAnsi="Tahoma" w:cs="Tahoma"/>
-      <w:sz w:val="16"/>
-      <w:szCs w:val="16"/>
-    </w:rPr>
-  </w:style>
-  <w:style w:type="character" w:customStyle="1" w:styleId="af2">
-    <w:name w:val="Изнесен текст Знак"/>
-    <w:basedOn w:val="a0"/>
-    <w:link w:val="af1"/>
-    <w:uiPriority w:val="99"/>
-    <w:semiHidden/>
-    <w:rsid w:val="00220934"/>
-    <w:rPr>
-      <w:rFonts w:ascii="Tahoma" w:hAnsi="Tahoma" w:cs="Tahoma"/>
-      <w:sz w:val="16"/>
-      <w:szCs w:val="16"/>
-    </w:rPr>
-  </w:style>
-  <w:style w:type="paragraph" w:styleId="af3">
-    <w:name w:val="List Paragraph"/>
-    <w:basedOn w:val="a"/>
+    <w:basedOn w:val="Normal"/>
     <w:uiPriority w:val="34"/>
     <w:qFormat/>
     <w:rsid w:val="000A19E5"/>

</xml_diff>